<commit_message>
added processrepport and productrepport also did minor changes to kravspecifikation
</commit_message>
<xml_diff>
--- a/kravspecifikation.docx
+++ b/kravspecifikation.docx
@@ -474,7 +474,7 @@
         <w:pStyle w:val="Heading1"/>
         <w:numPr>
           <w:ilvl w:val="0"/>
-          <w:numId w:val="2"/>
+          <w:numId w:val="1"/>
         </w:numPr>
       </w:pPr>
       <w:bookmarkStart w:id="0" w:name="_Toc128481796"/>
@@ -590,7 +590,7 @@
         <w:pStyle w:val="Heading1"/>
         <w:numPr>
           <w:ilvl w:val="0"/>
-          <w:numId w:val="2"/>
+          <w:numId w:val="1"/>
         </w:numPr>
       </w:pPr>
       <w:bookmarkStart w:id="3" w:name="_Toc128481799"/>
@@ -729,7 +729,7 @@
         <w:pStyle w:val="Heading1"/>
         <w:numPr>
           <w:ilvl w:val="0"/>
-          <w:numId w:val="2"/>
+          <w:numId w:val="1"/>
         </w:numPr>
       </w:pPr>
       <w:bookmarkStart w:id="9" w:name="_Toc128481800"/>
@@ -738,193 +738,6 @@
       </w:r>
       <w:bookmarkEnd w:id="9"/>
     </w:p>
-    <w:p/>
-    <w:p>
-      <w:r>
-        <w:t>Use-cases:</w:t>
-      </w:r>
-    </w:p>
-    <w:p>
-      <w:pPr>
-        <w:pStyle w:val="ListParagraph"/>
-        <w:numPr>
-          <w:ilvl w:val="0"/>
-          <w:numId w:val="1"/>
-        </w:numPr>
-      </w:pPr>
-      <w:r>
-        <w:t>U</w:t>
-      </w:r>
-      <w:r>
-        <w:t xml:space="preserve">nik </w:t>
-      </w:r>
-      <w:r>
-        <w:t>id-login</w:t>
-      </w:r>
-    </w:p>
-    <w:p>
-      <w:pPr>
-        <w:pStyle w:val="ListParagraph"/>
-        <w:numPr>
-          <w:ilvl w:val="0"/>
-          <w:numId w:val="1"/>
-        </w:numPr>
-      </w:pPr>
-      <w:r>
-        <w:t>Lav booking på hjemmesiden</w:t>
-      </w:r>
-    </w:p>
-    <w:p>
-      <w:pPr>
-        <w:pStyle w:val="ListParagraph"/>
-        <w:numPr>
-          <w:ilvl w:val="0"/>
-          <w:numId w:val="1"/>
-        </w:numPr>
-      </w:pPr>
-      <w:r>
-        <w:t xml:space="preserve">Benyt RFID </w:t>
-      </w:r>
-      <w:proofErr w:type="spellStart"/>
-      <w:r>
-        <w:t>reader</w:t>
-      </w:r>
-      <w:proofErr w:type="spellEnd"/>
-      <w:r>
-        <w:t xml:space="preserve"> på </w:t>
-      </w:r>
-      <w:proofErr w:type="spellStart"/>
-      <w:r>
-        <w:t>vaskemasinken</w:t>
-      </w:r>
-      <w:proofErr w:type="spellEnd"/>
-    </w:p>
-    <w:p>
-      <w:pPr>
-        <w:pStyle w:val="ListParagraph"/>
-        <w:numPr>
-          <w:ilvl w:val="0"/>
-          <w:numId w:val="1"/>
-        </w:numPr>
-      </w:pPr>
-      <w:r>
-        <w:t xml:space="preserve">Udlejer kan </w:t>
-      </w:r>
-      <w:proofErr w:type="spellStart"/>
-      <w:r>
-        <w:t>oprate</w:t>
-      </w:r>
-      <w:proofErr w:type="spellEnd"/>
-      <w:r>
-        <w:t xml:space="preserve"> nye </w:t>
-      </w:r>
-      <w:r>
-        <w:t>Unik id</w:t>
-      </w:r>
-    </w:p>
-    <w:p>
-      <w:pPr>
-        <w:pStyle w:val="ListParagraph"/>
-        <w:numPr>
-          <w:ilvl w:val="0"/>
-          <w:numId w:val="1"/>
-        </w:numPr>
-      </w:pPr>
-      <w:r>
-        <w:t xml:space="preserve">Udlejer skal kunne </w:t>
-      </w:r>
-      <w:r>
-        <w:t>slette Unik id</w:t>
-      </w:r>
-    </w:p>
-    <w:p/>
-    <w:p>
-      <w:pPr>
-        <w:rPr>
-          <w:lang w:val="en-US"/>
-        </w:rPr>
-      </w:pPr>
-      <w:r>
-        <w:rPr>
-          <w:lang w:val="en-US"/>
-        </w:rPr>
-        <w:t xml:space="preserve">Use-case (if </w:t>
-      </w:r>
-      <w:proofErr w:type="gramStart"/>
-      <w:r>
-        <w:rPr>
-          <w:lang w:val="en-US"/>
-        </w:rPr>
-        <w:t>time !</w:t>
-      </w:r>
-      <w:proofErr w:type="gramEnd"/>
-      <w:r>
-        <w:rPr>
-          <w:lang w:val="en-US"/>
-        </w:rPr>
-        <w:t xml:space="preserve">= 0 &amp;&amp; </w:t>
-      </w:r>
-      <w:proofErr w:type="spellStart"/>
-      <w:r>
-        <w:rPr>
-          <w:lang w:val="en-US"/>
-        </w:rPr>
-        <w:t>allUseCase</w:t>
-      </w:r>
-      <w:proofErr w:type="spellEnd"/>
-      <w:r>
-        <w:rPr>
-          <w:lang w:val="en-US"/>
-        </w:rPr>
-        <w:t xml:space="preserve"> == Implemented) :</w:t>
-      </w:r>
-    </w:p>
-    <w:p>
-      <w:pPr>
-        <w:pStyle w:val="ListParagraph"/>
-        <w:numPr>
-          <w:ilvl w:val="0"/>
-          <w:numId w:val="1"/>
-        </w:numPr>
-      </w:pPr>
-      <w:r>
-        <w:t xml:space="preserve">Slet booking på </w:t>
-      </w:r>
-      <w:proofErr w:type="spellStart"/>
-      <w:r>
-        <w:t>hjemmensiden</w:t>
-      </w:r>
-      <w:proofErr w:type="spellEnd"/>
-    </w:p>
-    <w:p>
-      <w:pPr>
-        <w:pStyle w:val="ListParagraph"/>
-        <w:numPr>
-          <w:ilvl w:val="0"/>
-          <w:numId w:val="1"/>
-        </w:numPr>
-      </w:pPr>
-      <w:r>
-        <w:t xml:space="preserve">Som </w:t>
-      </w:r>
-      <w:proofErr w:type="spellStart"/>
-      <w:r>
-        <w:t>admin</w:t>
-      </w:r>
-      <w:proofErr w:type="spellEnd"/>
-      <w:r>
-        <w:t xml:space="preserve"> skal man kunne </w:t>
-      </w:r>
-      <w:proofErr w:type="spellStart"/>
-      <w:r>
-        <w:t>oprate</w:t>
-      </w:r>
-      <w:proofErr w:type="spellEnd"/>
-      <w:r>
-        <w:t xml:space="preserve"> sin vaskemaskine</w:t>
-      </w:r>
-    </w:p>
-    <w:p/>
     <w:tbl>
       <w:tblPr>
         <w:tblW w:w="9240" w:type="dxa"/>
@@ -1552,7 +1365,13 @@
               <w:rPr>
                 <w:b/>
               </w:rPr>
-              <w:t>Success scenarier</w:t>
+              <w:t xml:space="preserve">Success </w:t>
+            </w:r>
+            <w:r>
+              <w:rPr>
+                <w:b/>
+              </w:rPr>
+              <w:t>forløb</w:t>
             </w:r>
           </w:p>
         </w:tc>
@@ -1570,7 +1389,7 @@
             <w:pPr>
               <w:numPr>
                 <w:ilvl w:val="0"/>
-                <w:numId w:val="6"/>
+                <w:numId w:val="2"/>
               </w:numPr>
               <w:spacing w:before="100" w:beforeAutospacing="1" w:after="100" w:afterAutospacing="1" w:line="240" w:lineRule="auto"/>
               <w:rPr>
@@ -1590,7 +1409,7 @@
             <w:pPr>
               <w:numPr>
                 <w:ilvl w:val="0"/>
-                <w:numId w:val="6"/>
+                <w:numId w:val="2"/>
               </w:numPr>
               <w:spacing w:before="100" w:beforeAutospacing="1" w:after="100" w:afterAutospacing="1" w:line="240" w:lineRule="auto"/>
               <w:rPr>
@@ -1610,7 +1429,7 @@
             <w:pPr>
               <w:numPr>
                 <w:ilvl w:val="0"/>
-                <w:numId w:val="6"/>
+                <w:numId w:val="2"/>
               </w:numPr>
               <w:spacing w:before="100" w:beforeAutospacing="1" w:after="100" w:afterAutospacing="1" w:line="240" w:lineRule="auto"/>
               <w:rPr>
@@ -1632,6 +1451,153 @@
               </w:rPr>
               <w:t>webapplikationens startside</w:t>
             </w:r>
+          </w:p>
+        </w:tc>
+      </w:tr>
+      <w:tr>
+        <w:trPr>
+          <w:trHeight w:val="362"/>
+          <w:jc w:val="center"/>
+        </w:trPr>
+        <w:tc>
+          <w:tcPr>
+            <w:tcW w:w="2521" w:type="dxa"/>
+            <w:tcBorders>
+              <w:top w:val="single" w:sz="2" w:space="0" w:color="000000" w:themeColor="text1"/>
+              <w:left w:val="single" w:sz="6" w:space="0" w:color="000000" w:themeColor="text1"/>
+              <w:bottom w:val="single" w:sz="2" w:space="0" w:color="000000" w:themeColor="text1"/>
+              <w:right w:val="single" w:sz="2" w:space="0" w:color="000000" w:themeColor="text1"/>
+            </w:tcBorders>
+            <w:shd w:val="clear" w:color="auto" w:fill="D9D9D9" w:themeFill="background1" w:themeFillShade="D9"/>
+          </w:tcPr>
+          <w:p>
+            <w:pPr>
+              <w:spacing w:line="240" w:lineRule="auto"/>
+              <w:rPr>
+                <w:b/>
+              </w:rPr>
+            </w:pPr>
+            <w:r>
+              <w:rPr>
+                <w:b/>
+              </w:rPr>
+              <w:t>Alternativt forløb</w:t>
+            </w:r>
+          </w:p>
+        </w:tc>
+        <w:tc>
+          <w:tcPr>
+            <w:tcW w:w="6719" w:type="dxa"/>
+            <w:tcBorders>
+              <w:top w:val="single" w:sz="2" w:space="0" w:color="000000" w:themeColor="text1"/>
+              <w:left w:val="single" w:sz="2" w:space="0" w:color="000000" w:themeColor="text1"/>
+              <w:bottom w:val="single" w:sz="2" w:space="0" w:color="000000" w:themeColor="text1"/>
+              <w:right w:val="single" w:sz="6" w:space="0" w:color="000000" w:themeColor="text1"/>
+            </w:tcBorders>
+          </w:tcPr>
+          <w:p>
+            <w:pPr>
+              <w:pStyle w:val="ListParagraph"/>
+              <w:numPr>
+                <w:ilvl w:val="0"/>
+                <w:numId w:val="22"/>
+              </w:numPr>
+              <w:tabs>
+                <w:tab w:val="left" w:pos="1590"/>
+              </w:tabs>
+              <w:spacing w:before="100" w:beforeAutospacing="1" w:after="100" w:afterAutospacing="1" w:line="240" w:lineRule="auto"/>
+              <w:rPr>
+                <w:rFonts w:eastAsia="Times New Roman" w:cstheme="minorHAnsi"/>
+                <w:lang w:eastAsia="da-DK"/>
+              </w:rPr>
+            </w:pPr>
+            <w:r>
+              <w:rPr>
+                <w:rFonts w:eastAsia="Times New Roman" w:cstheme="minorHAnsi"/>
+                <w:lang w:eastAsia="da-DK"/>
+              </w:rPr>
+              <w:t xml:space="preserve">(Alt 1 forkert </w:t>
+            </w:r>
+            <w:r>
+              <w:rPr>
+                <w:rFonts w:eastAsia="Times New Roman" w:cstheme="minorHAnsi"/>
+                <w:lang w:eastAsia="da-DK"/>
+              </w:rPr>
+              <w:t>brugernavn</w:t>
+            </w:r>
+            <w:r>
+              <w:rPr>
+                <w:rFonts w:eastAsia="Times New Roman" w:cstheme="minorHAnsi"/>
+                <w:lang w:eastAsia="da-DK"/>
+              </w:rPr>
+              <w:t xml:space="preserve"> eller password)</w:t>
+            </w:r>
+            <w:r>
+              <w:rPr>
+                <w:rFonts w:eastAsia="Times New Roman" w:cstheme="minorHAnsi"/>
+                <w:lang w:eastAsia="da-DK"/>
+              </w:rPr>
+              <w:br/>
+            </w:r>
+            <w:r>
+              <w:rPr>
+                <w:rFonts w:eastAsia="Times New Roman" w:cstheme="minorHAnsi"/>
+                <w:lang w:eastAsia="da-DK"/>
+              </w:rPr>
+              <w:t>Brugeren har indtastet forkert brugernavn eller password</w:t>
+            </w:r>
+            <w:r>
+              <w:rPr>
+                <w:rFonts w:eastAsia="Times New Roman" w:cstheme="minorHAnsi"/>
+                <w:lang w:eastAsia="da-DK"/>
+              </w:rPr>
+              <w:t xml:space="preserve">. </w:t>
+            </w:r>
+          </w:p>
+          <w:p>
+            <w:pPr>
+              <w:pStyle w:val="ListParagraph"/>
+              <w:numPr>
+                <w:ilvl w:val="0"/>
+                <w:numId w:val="22"/>
+              </w:numPr>
+              <w:tabs>
+                <w:tab w:val="left" w:pos="1590"/>
+              </w:tabs>
+              <w:spacing w:before="100" w:beforeAutospacing="1" w:after="100" w:afterAutospacing="1" w:line="240" w:lineRule="auto"/>
+              <w:rPr>
+                <w:rFonts w:eastAsia="Times New Roman" w:cstheme="minorHAnsi"/>
+                <w:lang w:eastAsia="da-DK"/>
+              </w:rPr>
+            </w:pPr>
+            <w:r>
+              <w:rPr>
+                <w:rFonts w:eastAsia="Times New Roman" w:cstheme="minorHAnsi"/>
+                <w:lang w:eastAsia="da-DK"/>
+              </w:rPr>
+              <w:t>(Alt 1 forkert brugernavn eller password)</w:t>
+            </w:r>
+            <w:r>
+              <w:rPr>
+                <w:rFonts w:eastAsia="Times New Roman" w:cstheme="minorHAnsi"/>
+                <w:lang w:eastAsia="da-DK"/>
+              </w:rPr>
+              <w:br/>
+              <w:t>systemet validerer at brugernavnet og passwordet ikke matcher en bruger i systemet. Brugeren modtager en fejlbesked om at brugernavnet eller passwordet er forkert.</w:t>
+            </w:r>
+          </w:p>
+          <w:p>
+            <w:pPr>
+              <w:pStyle w:val="ListParagraph"/>
+              <w:tabs>
+                <w:tab w:val="left" w:pos="1590"/>
+              </w:tabs>
+              <w:spacing w:before="100" w:beforeAutospacing="1" w:after="100" w:afterAutospacing="1" w:line="240" w:lineRule="auto"/>
+              <w:rPr>
+                <w:rFonts w:eastAsia="Times New Roman" w:cstheme="minorHAnsi"/>
+                <w:lang w:eastAsia="da-DK"/>
+              </w:rPr>
+            </w:pPr>
           </w:p>
         </w:tc>
       </w:tr>
@@ -1681,7 +1647,7 @@
             <w:pPr>
               <w:numPr>
                 <w:ilvl w:val="0"/>
-                <w:numId w:val="7"/>
+                <w:numId w:val="3"/>
               </w:numPr>
               <w:spacing w:before="100" w:beforeAutospacing="1" w:after="100" w:afterAutospacing="1" w:line="240" w:lineRule="auto"/>
               <w:rPr>
@@ -1694,14 +1660,21 @@
                 <w:rFonts w:eastAsia="Times New Roman" w:cstheme="minorHAnsi"/>
                 <w:lang w:eastAsia="da-DK"/>
               </w:rPr>
-              <w:t>Hvis brugeren indtaster forkerte oplysninger, vises en fejlbesked.</w:t>
+              <w:t xml:space="preserve">Hvis brugeren ikke kan huske sit brugernavn eller adgangskode, kan brugeren klikke på "Glemt adgangskode" </w:t>
+            </w:r>
+            <w:r>
+              <w:rPr>
+                <w:rFonts w:eastAsia="Times New Roman" w:cstheme="minorHAnsi"/>
+                <w:lang w:eastAsia="da-DK"/>
+              </w:rPr>
+              <w:t>som skal sende en besked til administratoren af systemet om at passwordet skal nulstilles.</w:t>
             </w:r>
           </w:p>
           <w:p>
             <w:pPr>
               <w:numPr>
                 <w:ilvl w:val="0"/>
-                <w:numId w:val="7"/>
+                <w:numId w:val="3"/>
               </w:numPr>
               <w:spacing w:before="100" w:beforeAutospacing="1" w:after="100" w:afterAutospacing="1" w:line="240" w:lineRule="auto"/>
               <w:rPr>
@@ -1714,8 +1687,7 @@
                 <w:rFonts w:eastAsia="Times New Roman" w:cstheme="minorHAnsi"/>
                 <w:lang w:eastAsia="da-DK"/>
               </w:rPr>
-              <w:lastRenderedPageBreak/>
-              <w:t>Hvis brugeren ikke kan huske sit brugernavn eller adgangskode, kan brugeren klikke på "Glemt adgangskode" for at nulstille sin adgangskode.</w:t>
+              <w:t>Hvis brugeren har indtastet sit brugernavn eller password forkert 3 gange låses brugeren hvis den eksisterer.</w:t>
             </w:r>
           </w:p>
         </w:tc>
@@ -1748,7 +1720,6 @@
               <w:rPr>
                 <w:b/>
               </w:rPr>
-              <w:lastRenderedPageBreak/>
               <w:t>Ikke funktionelle krav</w:t>
             </w:r>
           </w:p>
@@ -1768,7 +1739,7 @@
               <w:pStyle w:val="ListParagraph"/>
               <w:numPr>
                 <w:ilvl w:val="0"/>
-                <w:numId w:val="8"/>
+                <w:numId w:val="4"/>
               </w:numPr>
               <w:spacing w:line="240" w:lineRule="auto"/>
             </w:pPr>
@@ -1781,7 +1752,7 @@
               <w:pStyle w:val="ListParagraph"/>
               <w:numPr>
                 <w:ilvl w:val="0"/>
-                <w:numId w:val="8"/>
+                <w:numId w:val="4"/>
               </w:numPr>
               <w:spacing w:line="240" w:lineRule="auto"/>
             </w:pPr>
@@ -1850,31 +1821,6 @@
         </w:tc>
       </w:tr>
       <w:bookmarkEnd w:id="10"/>
-    </w:tbl>
-    <w:p/>
-    <w:tbl>
-      <w:tblPr>
-        <w:tblW w:w="9240" w:type="dxa"/>
-        <w:jc w:val="center"/>
-        <w:tblBorders>
-          <w:top w:val="single" w:sz="6" w:space="0" w:color="000000" w:themeColor="text1"/>
-          <w:left w:val="single" w:sz="6" w:space="0" w:color="000000" w:themeColor="text1"/>
-          <w:bottom w:val="single" w:sz="6" w:space="0" w:color="000000" w:themeColor="text1"/>
-          <w:right w:val="single" w:sz="6" w:space="0" w:color="000000" w:themeColor="text1"/>
-          <w:insideH w:val="single" w:sz="2" w:space="0" w:color="000000" w:themeColor="text1"/>
-          <w:insideV w:val="single" w:sz="2" w:space="0" w:color="000000" w:themeColor="text1"/>
-        </w:tblBorders>
-        <w:tblLayout w:type="fixed"/>
-        <w:tblCellMar>
-          <w:left w:w="70" w:type="dxa"/>
-          <w:right w:w="70" w:type="dxa"/>
-        </w:tblCellMar>
-        <w:tblLook w:val="00A0" w:firstRow="1" w:lastRow="0" w:firstColumn="1" w:lastColumn="0" w:noHBand="0" w:noVBand="0"/>
-      </w:tblPr>
-      <w:tblGrid>
-        <w:gridCol w:w="2521"/>
-        <w:gridCol w:w="6719"/>
-      </w:tblGrid>
       <w:tr>
         <w:trPr>
           <w:trHeight w:val="402"/>
@@ -1903,6 +1849,7 @@
               <w:rPr>
                 <w:b/>
               </w:rPr>
+              <w:lastRenderedPageBreak/>
               <w:t>Use Case navn</w:t>
             </w:r>
           </w:p>
@@ -2403,7 +2350,7 @@
               <w:pStyle w:val="ListParagraph"/>
               <w:numPr>
                 <w:ilvl w:val="0"/>
-                <w:numId w:val="11"/>
+                <w:numId w:val="5"/>
               </w:numPr>
               <w:spacing w:line="240" w:lineRule="auto"/>
             </w:pPr>
@@ -2444,7 +2391,13 @@
               <w:rPr>
                 <w:b/>
               </w:rPr>
-              <w:t>Success scenarier</w:t>
+              <w:t xml:space="preserve">Success </w:t>
+            </w:r>
+            <w:r>
+              <w:rPr>
+                <w:b/>
+              </w:rPr>
+              <w:t>forløb</w:t>
             </w:r>
           </w:p>
         </w:tc>
@@ -2463,7 +2416,7 @@
               <w:pStyle w:val="ListParagraph"/>
               <w:numPr>
                 <w:ilvl w:val="0"/>
-                <w:numId w:val="12"/>
+                <w:numId w:val="6"/>
               </w:numPr>
               <w:spacing w:before="100" w:beforeAutospacing="1" w:after="100" w:afterAutospacing="1" w:line="240" w:lineRule="auto"/>
               <w:rPr>
@@ -2484,7 +2437,7 @@
               <w:pStyle w:val="ListParagraph"/>
               <w:numPr>
                 <w:ilvl w:val="0"/>
-                <w:numId w:val="12"/>
+                <w:numId w:val="6"/>
               </w:numPr>
               <w:spacing w:before="100" w:beforeAutospacing="1" w:after="100" w:afterAutospacing="1" w:line="240" w:lineRule="auto"/>
               <w:rPr>
@@ -2505,7 +2458,7 @@
               <w:pStyle w:val="ListParagraph"/>
               <w:numPr>
                 <w:ilvl w:val="0"/>
-                <w:numId w:val="12"/>
+                <w:numId w:val="6"/>
               </w:numPr>
               <w:spacing w:before="100" w:beforeAutospacing="1" w:after="100" w:afterAutospacing="1" w:line="240" w:lineRule="auto"/>
               <w:rPr>
@@ -2526,7 +2479,7 @@
               <w:pStyle w:val="ListParagraph"/>
               <w:numPr>
                 <w:ilvl w:val="0"/>
-                <w:numId w:val="12"/>
+                <w:numId w:val="6"/>
               </w:numPr>
               <w:spacing w:before="100" w:beforeAutospacing="1" w:after="100" w:afterAutospacing="1" w:line="240" w:lineRule="auto"/>
               <w:rPr>
@@ -2547,7 +2500,7 @@
               <w:pStyle w:val="ListParagraph"/>
               <w:numPr>
                 <w:ilvl w:val="0"/>
-                <w:numId w:val="12"/>
+                <w:numId w:val="6"/>
               </w:numPr>
               <w:spacing w:before="100" w:beforeAutospacing="1" w:after="100" w:afterAutospacing="1" w:line="240" w:lineRule="auto"/>
               <w:rPr>
@@ -2562,6 +2515,58 @@
               </w:rPr>
               <w:t>systemet omdirigerer administratoren til startsiden</w:t>
             </w:r>
+          </w:p>
+        </w:tc>
+      </w:tr>
+      <w:tr>
+        <w:trPr>
+          <w:trHeight w:val="362"/>
+          <w:jc w:val="center"/>
+        </w:trPr>
+        <w:tc>
+          <w:tcPr>
+            <w:tcW w:w="2521" w:type="dxa"/>
+            <w:tcBorders>
+              <w:top w:val="single" w:sz="2" w:space="0" w:color="000000" w:themeColor="text1"/>
+              <w:left w:val="single" w:sz="6" w:space="0" w:color="000000" w:themeColor="text1"/>
+              <w:bottom w:val="single" w:sz="2" w:space="0" w:color="000000" w:themeColor="text1"/>
+              <w:right w:val="single" w:sz="2" w:space="0" w:color="000000" w:themeColor="text1"/>
+            </w:tcBorders>
+            <w:shd w:val="clear" w:color="auto" w:fill="D9D9D9" w:themeFill="background1" w:themeFillShade="D9"/>
+          </w:tcPr>
+          <w:p>
+            <w:pPr>
+              <w:spacing w:line="240" w:lineRule="auto"/>
+              <w:rPr>
+                <w:b/>
+              </w:rPr>
+            </w:pPr>
+            <w:r>
+              <w:rPr>
+                <w:b/>
+              </w:rPr>
+              <w:t>Alternativt forløb</w:t>
+            </w:r>
+          </w:p>
+        </w:tc>
+        <w:tc>
+          <w:tcPr>
+            <w:tcW w:w="6719" w:type="dxa"/>
+            <w:tcBorders>
+              <w:top w:val="single" w:sz="2" w:space="0" w:color="000000" w:themeColor="text1"/>
+              <w:left w:val="single" w:sz="2" w:space="0" w:color="000000" w:themeColor="text1"/>
+              <w:bottom w:val="single" w:sz="2" w:space="0" w:color="000000" w:themeColor="text1"/>
+              <w:right w:val="single" w:sz="6" w:space="0" w:color="000000" w:themeColor="text1"/>
+            </w:tcBorders>
+          </w:tcPr>
+          <w:p>
+            <w:pPr>
+              <w:spacing w:before="100" w:beforeAutospacing="1" w:after="100" w:afterAutospacing="1" w:line="240" w:lineRule="auto"/>
+              <w:rPr>
+                <w:rFonts w:eastAsia="Times New Roman" w:cstheme="minorHAnsi"/>
+                <w:lang w:eastAsia="da-DK"/>
+              </w:rPr>
+            </w:pPr>
           </w:p>
         </w:tc>
       </w:tr>
@@ -2612,7 +2617,7 @@
               <w:pStyle w:val="ListParagraph"/>
               <w:numPr>
                 <w:ilvl w:val="0"/>
-                <w:numId w:val="13"/>
+                <w:numId w:val="7"/>
               </w:numPr>
               <w:spacing w:before="100" w:beforeAutospacing="1" w:after="100" w:afterAutospacing="1" w:line="240" w:lineRule="auto"/>
               <w:rPr>
@@ -2633,7 +2638,7 @@
               <w:pStyle w:val="ListParagraph"/>
               <w:numPr>
                 <w:ilvl w:val="0"/>
-                <w:numId w:val="13"/>
+                <w:numId w:val="7"/>
               </w:numPr>
               <w:spacing w:before="100" w:beforeAutospacing="1" w:after="100" w:afterAutospacing="1" w:line="240" w:lineRule="auto"/>
               <w:rPr>
@@ -2647,6 +2652,13 @@
                 <w:lang w:eastAsia="da-DK"/>
               </w:rPr>
               <w:t>hvis brugernavnet allerede eksisterer i systemet, vises en fejlbesked</w:t>
+            </w:r>
+            <w:r>
+              <w:rPr>
+                <w:rFonts w:eastAsia="Times New Roman" w:cstheme="minorHAnsi"/>
+                <w:lang w:eastAsia="da-DK"/>
+              </w:rPr>
+              <w:t xml:space="preserve"> om at brugernavnet ikke er ledigt.</w:t>
             </w:r>
           </w:p>
         </w:tc>
@@ -2698,7 +2710,7 @@
               <w:pStyle w:val="ListParagraph"/>
               <w:numPr>
                 <w:ilvl w:val="0"/>
-                <w:numId w:val="14"/>
+                <w:numId w:val="8"/>
               </w:numPr>
               <w:spacing w:line="240" w:lineRule="auto"/>
             </w:pPr>
@@ -2711,7 +2723,7 @@
               <w:pStyle w:val="ListParagraph"/>
               <w:numPr>
                 <w:ilvl w:val="0"/>
-                <w:numId w:val="14"/>
+                <w:numId w:val="8"/>
               </w:numPr>
               <w:spacing w:line="240" w:lineRule="auto"/>
             </w:pPr>
@@ -2826,7 +2838,6 @@
               <w:rPr>
                 <w:b/>
               </w:rPr>
-              <w:lastRenderedPageBreak/>
               <w:t>Use Case navn</w:t>
             </w:r>
           </w:p>
@@ -3007,13 +3018,7 @@
               <w:spacing w:line="240" w:lineRule="auto"/>
             </w:pPr>
             <w:r>
-              <w:t>Denne use case beskriver, hvordan en bruger kan oprette en booking</w:t>
-            </w:r>
-            <w:r>
-              <w:t xml:space="preserve"> </w:t>
-            </w:r>
-            <w:r>
-              <w:t>i webapplikationen.</w:t>
+              <w:t>Denne use case beskriver, hvordan en bruger kan oprette en booking i webapplikationen.</w:t>
             </w:r>
           </w:p>
         </w:tc>
@@ -3097,6 +3102,7 @@
               <w:rPr>
                 <w:b/>
               </w:rPr>
+              <w:lastRenderedPageBreak/>
               <w:t>Scope</w:t>
             </w:r>
             <w:proofErr w:type="spellEnd"/>
@@ -3272,7 +3278,7 @@
               <w:pStyle w:val="ListParagraph"/>
               <w:numPr>
                 <w:ilvl w:val="0"/>
-                <w:numId w:val="15"/>
+                <w:numId w:val="9"/>
               </w:numPr>
               <w:spacing w:line="240" w:lineRule="auto"/>
             </w:pPr>
@@ -3285,7 +3291,7 @@
               <w:pStyle w:val="ListParagraph"/>
               <w:numPr>
                 <w:ilvl w:val="0"/>
-                <w:numId w:val="15"/>
+                <w:numId w:val="9"/>
               </w:numPr>
               <w:spacing w:line="240" w:lineRule="auto"/>
             </w:pPr>
@@ -3298,7 +3304,7 @@
               <w:pStyle w:val="ListParagraph"/>
               <w:numPr>
                 <w:ilvl w:val="0"/>
-                <w:numId w:val="15"/>
+                <w:numId w:val="9"/>
               </w:numPr>
               <w:spacing w:line="240" w:lineRule="auto"/>
             </w:pPr>
@@ -3311,7 +3317,7 @@
               <w:pStyle w:val="ListParagraph"/>
               <w:numPr>
                 <w:ilvl w:val="0"/>
-                <w:numId w:val="15"/>
+                <w:numId w:val="9"/>
               </w:numPr>
               <w:spacing w:line="240" w:lineRule="auto"/>
             </w:pPr>
@@ -3368,7 +3374,7 @@
               <w:pStyle w:val="ListParagraph"/>
               <w:numPr>
                 <w:ilvl w:val="0"/>
-                <w:numId w:val="16"/>
+                <w:numId w:val="10"/>
               </w:numPr>
               <w:spacing w:line="240" w:lineRule="auto"/>
             </w:pPr>
@@ -3405,7 +3411,13 @@
               <w:rPr>
                 <w:b/>
               </w:rPr>
-              <w:t>Success scenarier</w:t>
+              <w:t xml:space="preserve">Success </w:t>
+            </w:r>
+            <w:r>
+              <w:rPr>
+                <w:b/>
+              </w:rPr>
+              <w:t>forløb</w:t>
             </w:r>
           </w:p>
         </w:tc>
@@ -3424,7 +3436,7 @@
               <w:pStyle w:val="ListParagraph"/>
               <w:numPr>
                 <w:ilvl w:val="0"/>
-                <w:numId w:val="19"/>
+                <w:numId w:val="13"/>
               </w:numPr>
               <w:spacing w:before="100" w:beforeAutospacing="1" w:after="100" w:afterAutospacing="1" w:line="240" w:lineRule="auto"/>
               <w:rPr>
@@ -3445,7 +3457,7 @@
               <w:pStyle w:val="ListParagraph"/>
               <w:numPr>
                 <w:ilvl w:val="0"/>
-                <w:numId w:val="19"/>
+                <w:numId w:val="13"/>
               </w:numPr>
               <w:spacing w:before="100" w:beforeAutospacing="1" w:after="100" w:afterAutospacing="1" w:line="240" w:lineRule="auto"/>
               <w:rPr>
@@ -3466,7 +3478,7 @@
               <w:pStyle w:val="ListParagraph"/>
               <w:numPr>
                 <w:ilvl w:val="0"/>
-                <w:numId w:val="19"/>
+                <w:numId w:val="13"/>
               </w:numPr>
               <w:spacing w:before="100" w:beforeAutospacing="1" w:after="100" w:afterAutospacing="1" w:line="240" w:lineRule="auto"/>
               <w:rPr>
@@ -3487,7 +3499,7 @@
               <w:pStyle w:val="ListParagraph"/>
               <w:numPr>
                 <w:ilvl w:val="0"/>
-                <w:numId w:val="19"/>
+                <w:numId w:val="13"/>
               </w:numPr>
               <w:spacing w:before="100" w:beforeAutospacing="1" w:after="100" w:afterAutospacing="1" w:line="240" w:lineRule="auto"/>
               <w:rPr>
@@ -3500,21 +3512,7 @@
                 <w:rFonts w:eastAsia="Times New Roman" w:cstheme="minorHAnsi"/>
                 <w:lang w:eastAsia="da-DK"/>
               </w:rPr>
-              <w:t>systemet validerer om tiden stadigvæk er ledig og giver besked tilbage til brugeren om at bookingen er oprettet</w:t>
-            </w:r>
-            <w:r>
-              <w:rPr>
-                <w:rFonts w:eastAsia="Times New Roman" w:cstheme="minorHAnsi"/>
-                <w:lang w:eastAsia="da-DK"/>
-              </w:rPr>
-              <w:t xml:space="preserve"> </w:t>
-            </w:r>
-            <w:r>
-              <w:rPr>
-                <w:rFonts w:eastAsia="Times New Roman" w:cstheme="minorHAnsi"/>
-                <w:lang w:eastAsia="da-DK"/>
-              </w:rPr>
-              <w:t xml:space="preserve">systemet </w:t>
+              <w:t xml:space="preserve">systemet validerer om tiden stadigvæk er ledig og giver besked tilbage til brugeren om at bookingen er oprettet systemet </w:t>
             </w:r>
           </w:p>
           <w:p>
@@ -3522,7 +3520,7 @@
               <w:pStyle w:val="ListParagraph"/>
               <w:numPr>
                 <w:ilvl w:val="0"/>
-                <w:numId w:val="19"/>
+                <w:numId w:val="13"/>
               </w:numPr>
               <w:spacing w:before="100" w:beforeAutospacing="1" w:after="100" w:afterAutospacing="1" w:line="240" w:lineRule="auto"/>
               <w:rPr>
@@ -3535,21 +3533,7 @@
                 <w:rFonts w:eastAsia="Times New Roman" w:cstheme="minorHAnsi"/>
                 <w:lang w:eastAsia="da-DK"/>
               </w:rPr>
-              <w:t>systemet omdirigerer brugeren til Booking.</w:t>
-            </w:r>
-            <w:r>
-              <w:rPr>
-                <w:rFonts w:eastAsia="Times New Roman" w:cstheme="minorHAnsi"/>
-                <w:lang w:eastAsia="da-DK"/>
-              </w:rPr>
-              <w:t xml:space="preserve"> </w:t>
-            </w:r>
-            <w:r>
-              <w:rPr>
-                <w:rFonts w:eastAsia="Times New Roman" w:cstheme="minorHAnsi"/>
-                <w:lang w:eastAsia="da-DK"/>
-              </w:rPr>
-              <w:t>Brugeren navigerer til ”Booking” siden på webapplikationen</w:t>
+              <w:t>systemet omdirigerer brugeren til Booking. Brugeren navigerer til ”Booking” siden på webapplikationen</w:t>
             </w:r>
           </w:p>
         </w:tc>
@@ -3581,7 +3565,7 @@
               <w:rPr>
                 <w:b/>
               </w:rPr>
-              <w:t>Extensions</w:t>
+              <w:t>Alternativt forløb</w:t>
             </w:r>
           </w:p>
         </w:tc>
@@ -3600,7 +3584,7 @@
               <w:pStyle w:val="ListParagraph"/>
               <w:numPr>
                 <w:ilvl w:val="0"/>
-                <w:numId w:val="26"/>
+                <w:numId w:val="23"/>
               </w:numPr>
               <w:spacing w:before="100" w:beforeAutospacing="1" w:after="100" w:afterAutospacing="1" w:line="240" w:lineRule="auto"/>
               <w:rPr>
@@ -3614,6 +3598,34 @@
                 <w:lang w:eastAsia="da-DK"/>
               </w:rPr>
               <w:t>brugeren har valgt et tidspunkt som er blevet taget i mellemtiden. Brugeren får en fejlbesked fra systemet om at den valgte tid ikke er ledig.</w:t>
+            </w:r>
+          </w:p>
+          <w:p>
+            <w:pPr>
+              <w:pStyle w:val="ListParagraph"/>
+              <w:numPr>
+                <w:ilvl w:val="0"/>
+                <w:numId w:val="24"/>
+              </w:numPr>
+              <w:spacing w:before="100" w:beforeAutospacing="1" w:after="100" w:afterAutospacing="1" w:line="240" w:lineRule="auto"/>
+              <w:rPr>
+                <w:rFonts w:eastAsia="Times New Roman" w:cstheme="minorHAnsi"/>
+                <w:lang w:eastAsia="da-DK"/>
+              </w:rPr>
+            </w:pPr>
+            <w:r>
+              <w:rPr>
+                <w:rFonts w:eastAsia="Times New Roman" w:cstheme="minorHAnsi"/>
+                <w:lang w:eastAsia="da-DK"/>
+              </w:rPr>
+              <w:t>Brugeren kan ikke vælge en ledigtid da der ikke er flere tilbage.</w:t>
+            </w:r>
+            <w:r>
+              <w:rPr>
+                <w:rFonts w:eastAsia="Times New Roman" w:cstheme="minorHAnsi"/>
+                <w:lang w:eastAsia="da-DK"/>
+              </w:rPr>
+              <w:t xml:space="preserve"> Brugeren får en fejlbesked om at der ikke er flere tider og skal prøve igen i morgen.</w:t>
             </w:r>
           </w:p>
         </w:tc>
@@ -3665,7 +3677,7 @@
               <w:pStyle w:val="ListParagraph"/>
               <w:numPr>
                 <w:ilvl w:val="0"/>
-                <w:numId w:val="17"/>
+                <w:numId w:val="11"/>
               </w:numPr>
               <w:spacing w:before="100" w:beforeAutospacing="1" w:after="100" w:afterAutospacing="1" w:line="240" w:lineRule="auto"/>
               <w:rPr>
@@ -3686,7 +3698,7 @@
               <w:pStyle w:val="ListParagraph"/>
               <w:numPr>
                 <w:ilvl w:val="0"/>
-                <w:numId w:val="17"/>
+                <w:numId w:val="11"/>
               </w:numPr>
               <w:spacing w:before="100" w:beforeAutospacing="1" w:after="100" w:afterAutospacing="1" w:line="240" w:lineRule="auto"/>
               <w:rPr>
@@ -3707,7 +3719,7 @@
               <w:pStyle w:val="ListParagraph"/>
               <w:numPr>
                 <w:ilvl w:val="0"/>
-                <w:numId w:val="17"/>
+                <w:numId w:val="11"/>
               </w:numPr>
               <w:spacing w:before="100" w:beforeAutospacing="1" w:after="100" w:afterAutospacing="1" w:line="240" w:lineRule="auto"/>
               <w:rPr>
@@ -3772,7 +3784,7 @@
               <w:pStyle w:val="ListParagraph"/>
               <w:numPr>
                 <w:ilvl w:val="0"/>
-                <w:numId w:val="18"/>
+                <w:numId w:val="12"/>
               </w:numPr>
               <w:spacing w:line="240" w:lineRule="auto"/>
             </w:pPr>
@@ -3785,7 +3797,7 @@
               <w:pStyle w:val="ListParagraph"/>
               <w:numPr>
                 <w:ilvl w:val="0"/>
-                <w:numId w:val="18"/>
+                <w:numId w:val="12"/>
               </w:numPr>
               <w:spacing w:line="240" w:lineRule="auto"/>
             </w:pPr>
@@ -4353,7 +4365,7 @@
               <w:pStyle w:val="ListParagraph"/>
               <w:numPr>
                 <w:ilvl w:val="0"/>
-                <w:numId w:val="28"/>
+                <w:numId w:val="14"/>
               </w:numPr>
               <w:spacing w:line="240" w:lineRule="auto"/>
             </w:pPr>
@@ -4366,7 +4378,7 @@
               <w:pStyle w:val="ListParagraph"/>
               <w:numPr>
                 <w:ilvl w:val="0"/>
-                <w:numId w:val="28"/>
+                <w:numId w:val="14"/>
               </w:numPr>
               <w:spacing w:line="240" w:lineRule="auto"/>
             </w:pPr>
@@ -4379,7 +4391,7 @@
               <w:pStyle w:val="ListParagraph"/>
               <w:numPr>
                 <w:ilvl w:val="0"/>
-                <w:numId w:val="28"/>
+                <w:numId w:val="14"/>
               </w:numPr>
               <w:spacing w:line="240" w:lineRule="auto"/>
             </w:pPr>
@@ -4436,7 +4448,7 @@
               <w:pStyle w:val="ListParagraph"/>
               <w:numPr>
                 <w:ilvl w:val="0"/>
-                <w:numId w:val="30"/>
+                <w:numId w:val="15"/>
               </w:numPr>
               <w:spacing w:line="240" w:lineRule="auto"/>
             </w:pPr>
@@ -4465,16 +4477,17 @@
           </w:tcPr>
           <w:p>
             <w:pPr>
-              <w:spacing w:line="240" w:lineRule="auto"/>
-              <w:rPr>
-                <w:b/>
-              </w:rPr>
-            </w:pPr>
-            <w:r>
-              <w:rPr>
-                <w:b/>
-              </w:rPr>
-              <w:t>Success scenarier</w:t>
+              <w:rPr>
+                <w:b/>
+                <w:bCs/>
+              </w:rPr>
+            </w:pPr>
+            <w:r>
+              <w:rPr>
+                <w:b/>
+                <w:bCs/>
+              </w:rPr>
+              <w:t>Success forløb</w:t>
             </w:r>
           </w:p>
         </w:tc>
@@ -4493,7 +4506,7 @@
               <w:pStyle w:val="ListParagraph"/>
               <w:numPr>
                 <w:ilvl w:val="0"/>
-                <w:numId w:val="31"/>
+                <w:numId w:val="16"/>
               </w:numPr>
               <w:spacing w:before="100" w:beforeAutospacing="1" w:after="100" w:afterAutospacing="1" w:line="240" w:lineRule="auto"/>
               <w:rPr>
@@ -4506,7 +4519,21 @@
                 <w:rFonts w:eastAsia="Times New Roman" w:cstheme="minorHAnsi"/>
                 <w:lang w:eastAsia="da-DK"/>
               </w:rPr>
-              <w:t>Brugeren står foran den ønskede maskine og scanner sit RFID-kort på maskinens kortlæser.</w:t>
+              <w:t>Brugeren står foran den ønskede maskine</w:t>
+            </w:r>
+            <w:r>
+              <w:rPr>
+                <w:rFonts w:eastAsia="Times New Roman" w:cstheme="minorHAnsi"/>
+                <w:lang w:eastAsia="da-DK"/>
+              </w:rPr>
+              <w:t xml:space="preserve"> som er ledig</w:t>
+            </w:r>
+            <w:r>
+              <w:rPr>
+                <w:rFonts w:eastAsia="Times New Roman" w:cstheme="minorHAnsi"/>
+                <w:lang w:eastAsia="da-DK"/>
+              </w:rPr>
+              <w:t xml:space="preserve"> og scanner sit RFID-kort på maskinens kortlæser.</w:t>
             </w:r>
           </w:p>
           <w:p>
@@ -4514,7 +4541,7 @@
               <w:pStyle w:val="ListParagraph"/>
               <w:numPr>
                 <w:ilvl w:val="0"/>
-                <w:numId w:val="31"/>
+                <w:numId w:val="16"/>
               </w:numPr>
               <w:spacing w:before="100" w:beforeAutospacing="1" w:after="100" w:afterAutospacing="1" w:line="240" w:lineRule="auto"/>
               <w:rPr>
@@ -4535,7 +4562,7 @@
               <w:pStyle w:val="ListParagraph"/>
               <w:numPr>
                 <w:ilvl w:val="0"/>
-                <w:numId w:val="31"/>
+                <w:numId w:val="16"/>
               </w:numPr>
               <w:spacing w:before="100" w:beforeAutospacing="1" w:after="100" w:afterAutospacing="1" w:line="240" w:lineRule="auto"/>
               <w:rPr>
@@ -4556,7 +4583,7 @@
               <w:pStyle w:val="ListParagraph"/>
               <w:numPr>
                 <w:ilvl w:val="0"/>
-                <w:numId w:val="31"/>
+                <w:numId w:val="16"/>
               </w:numPr>
               <w:spacing w:before="100" w:beforeAutospacing="1" w:after="100" w:afterAutospacing="1" w:line="240" w:lineRule="auto"/>
               <w:rPr>
@@ -4570,6 +4597,261 @@
                 <w:lang w:eastAsia="da-DK"/>
               </w:rPr>
               <w:t>systemet viser en besked på maskinens display om at maskinen kan benyttes.</w:t>
+            </w:r>
+          </w:p>
+        </w:tc>
+      </w:tr>
+      <w:tr>
+        <w:trPr>
+          <w:trHeight w:val="362"/>
+          <w:jc w:val="center"/>
+        </w:trPr>
+        <w:tc>
+          <w:tcPr>
+            <w:tcW w:w="2521" w:type="dxa"/>
+            <w:tcBorders>
+              <w:top w:val="single" w:sz="2" w:space="0" w:color="000000" w:themeColor="text1"/>
+              <w:left w:val="single" w:sz="6" w:space="0" w:color="000000" w:themeColor="text1"/>
+              <w:bottom w:val="single" w:sz="2" w:space="0" w:color="000000" w:themeColor="text1"/>
+              <w:right w:val="single" w:sz="2" w:space="0" w:color="000000" w:themeColor="text1"/>
+            </w:tcBorders>
+            <w:shd w:val="clear" w:color="auto" w:fill="D9D9D9" w:themeFill="background1" w:themeFillShade="D9"/>
+          </w:tcPr>
+          <w:p>
+            <w:pPr>
+              <w:spacing w:line="240" w:lineRule="auto"/>
+              <w:rPr>
+                <w:b/>
+              </w:rPr>
+            </w:pPr>
+            <w:r>
+              <w:rPr>
+                <w:b/>
+              </w:rPr>
+              <w:t>Alternativt forløb</w:t>
+            </w:r>
+          </w:p>
+        </w:tc>
+        <w:tc>
+          <w:tcPr>
+            <w:tcW w:w="6719" w:type="dxa"/>
+            <w:tcBorders>
+              <w:top w:val="single" w:sz="2" w:space="0" w:color="000000" w:themeColor="text1"/>
+              <w:left w:val="single" w:sz="2" w:space="0" w:color="000000" w:themeColor="text1"/>
+              <w:bottom w:val="single" w:sz="2" w:space="0" w:color="000000" w:themeColor="text1"/>
+              <w:right w:val="single" w:sz="6" w:space="0" w:color="000000" w:themeColor="text1"/>
+            </w:tcBorders>
+          </w:tcPr>
+          <w:p>
+            <w:pPr>
+              <w:pStyle w:val="ListParagraph"/>
+              <w:numPr>
+                <w:ilvl w:val="1"/>
+                <w:numId w:val="19"/>
+              </w:numPr>
+              <w:spacing w:before="100" w:beforeAutospacing="1" w:after="100" w:afterAutospacing="1" w:line="240" w:lineRule="auto"/>
+              <w:rPr>
+                <w:rFonts w:eastAsia="Times New Roman" w:cstheme="minorHAnsi"/>
+                <w:lang w:eastAsia="da-DK"/>
+              </w:rPr>
+            </w:pPr>
+            <w:r>
+              <w:rPr>
+                <w:rFonts w:eastAsia="Times New Roman" w:cstheme="minorHAnsi"/>
+                <w:lang w:eastAsia="da-DK"/>
+              </w:rPr>
+              <w:t xml:space="preserve">Brugeren scanner et ugyldigt RFID-kort: Hvis RFID-kortet ikke er gyldigt eller ikke er tilknyttet nogen booking, vil systemet vise en fejlmeddelelse og </w:t>
+            </w:r>
+            <w:r>
+              <w:rPr>
+                <w:rFonts w:eastAsia="Times New Roman" w:cstheme="minorHAnsi"/>
+                <w:lang w:eastAsia="da-DK"/>
+              </w:rPr>
+              <w:t>nægte brugeren adgang til at benytte maskinen</w:t>
+            </w:r>
+            <w:r>
+              <w:rPr>
+                <w:rFonts w:eastAsia="Times New Roman" w:cstheme="minorHAnsi"/>
+                <w:lang w:eastAsia="da-DK"/>
+              </w:rPr>
+              <w:t>.</w:t>
+            </w:r>
+            <w:r>
+              <w:rPr>
+                <w:rFonts w:eastAsia="Times New Roman" w:cstheme="minorHAnsi"/>
+                <w:lang w:eastAsia="da-DK"/>
+              </w:rPr>
+              <w:br/>
+            </w:r>
+          </w:p>
+          <w:p>
+            <w:pPr>
+              <w:pStyle w:val="ListParagraph"/>
+              <w:numPr>
+                <w:ilvl w:val="1"/>
+                <w:numId w:val="20"/>
+              </w:numPr>
+              <w:spacing w:before="100" w:beforeAutospacing="1" w:after="100" w:afterAutospacing="1" w:line="240" w:lineRule="auto"/>
+              <w:rPr>
+                <w:rFonts w:eastAsia="Times New Roman" w:cstheme="minorHAnsi"/>
+                <w:lang w:eastAsia="da-DK"/>
+              </w:rPr>
+            </w:pPr>
+            <w:r>
+              <w:rPr>
+                <w:rFonts w:eastAsia="Times New Roman" w:cstheme="minorHAnsi"/>
+                <w:lang w:eastAsia="da-DK"/>
+              </w:rPr>
+              <w:t xml:space="preserve">Brugeren scanner et gyldigt RFID-kort uden for bookingvinduet: </w:t>
+            </w:r>
+            <w:r>
+              <w:rPr>
+                <w:rFonts w:eastAsia="Times New Roman" w:cstheme="minorHAnsi"/>
+                <w:lang w:eastAsia="da-DK"/>
+              </w:rPr>
+              <w:t xml:space="preserve">    </w:t>
+            </w:r>
+            <w:r>
+              <w:rPr>
+                <w:rFonts w:eastAsia="Times New Roman" w:cstheme="minorHAnsi"/>
+                <w:lang w:eastAsia="da-DK"/>
+              </w:rPr>
+              <w:t xml:space="preserve"> systemet vise</w:t>
+            </w:r>
+            <w:r>
+              <w:rPr>
+                <w:rFonts w:eastAsia="Times New Roman" w:cstheme="minorHAnsi"/>
+                <w:lang w:eastAsia="da-DK"/>
+              </w:rPr>
+              <w:t>r</w:t>
+            </w:r>
+            <w:r>
+              <w:rPr>
+                <w:rFonts w:eastAsia="Times New Roman" w:cstheme="minorHAnsi"/>
+                <w:lang w:eastAsia="da-DK"/>
+              </w:rPr>
+              <w:t xml:space="preserve"> en fejlmeddelelse og </w:t>
+            </w:r>
+            <w:r>
+              <w:rPr>
+                <w:rFonts w:eastAsia="Times New Roman" w:cstheme="minorHAnsi"/>
+                <w:lang w:eastAsia="da-DK"/>
+              </w:rPr>
+              <w:t>nægter adgang til at</w:t>
+            </w:r>
+            <w:r>
+              <w:rPr>
+                <w:rFonts w:eastAsia="Times New Roman" w:cstheme="minorHAnsi"/>
+                <w:lang w:eastAsia="da-DK"/>
+              </w:rPr>
+              <w:t xml:space="preserve"> brugeren </w:t>
+            </w:r>
+            <w:r>
+              <w:rPr>
+                <w:rFonts w:eastAsia="Times New Roman" w:cstheme="minorHAnsi"/>
+                <w:lang w:eastAsia="da-DK"/>
+              </w:rPr>
+              <w:t xml:space="preserve">kan </w:t>
+            </w:r>
+            <w:r>
+              <w:rPr>
+                <w:rFonts w:eastAsia="Times New Roman" w:cstheme="minorHAnsi"/>
+                <w:lang w:eastAsia="da-DK"/>
+              </w:rPr>
+              <w:t>starte maskinen.</w:t>
+            </w:r>
+            <w:r>
+              <w:rPr>
+                <w:rFonts w:eastAsia="Times New Roman" w:cstheme="minorHAnsi"/>
+                <w:lang w:eastAsia="da-DK"/>
+              </w:rPr>
+              <w:br/>
+            </w:r>
+          </w:p>
+          <w:p>
+            <w:pPr>
+              <w:pStyle w:val="ListParagraph"/>
+              <w:numPr>
+                <w:ilvl w:val="0"/>
+                <w:numId w:val="18"/>
+              </w:numPr>
+              <w:spacing w:before="100" w:beforeAutospacing="1" w:after="100" w:afterAutospacing="1" w:line="240" w:lineRule="auto"/>
+              <w:rPr>
+                <w:rFonts w:eastAsia="Times New Roman" w:cstheme="minorHAnsi"/>
+                <w:lang w:eastAsia="da-DK"/>
+              </w:rPr>
+            </w:pPr>
+            <w:r>
+              <w:rPr>
+                <w:rFonts w:eastAsia="Times New Roman" w:cstheme="minorHAnsi"/>
+                <w:lang w:eastAsia="da-DK"/>
+              </w:rPr>
+              <w:t xml:space="preserve">Maskinen er allerede i brug: Hvis maskinen allerede er i brug af en anden bruger, vil systemet vise en besked, der informerer brugeren om, at maskinen i øjeblikket er utilgængelig, og </w:t>
+            </w:r>
+            <w:proofErr w:type="spellStart"/>
+            <w:r>
+              <w:rPr>
+                <w:rFonts w:eastAsia="Times New Roman" w:cstheme="minorHAnsi"/>
+                <w:lang w:eastAsia="da-DK"/>
+              </w:rPr>
+              <w:t>rfidkort</w:t>
+            </w:r>
+            <w:proofErr w:type="spellEnd"/>
+            <w:r>
+              <w:rPr>
+                <w:rFonts w:eastAsia="Times New Roman" w:cstheme="minorHAnsi"/>
+                <w:lang w:eastAsia="da-DK"/>
+              </w:rPr>
+              <w:t xml:space="preserve"> ikke modtages på nuværende tidspunkt</w:t>
+            </w:r>
+            <w:r>
+              <w:rPr>
+                <w:rFonts w:eastAsia="Times New Roman" w:cstheme="minorHAnsi"/>
+                <w:lang w:eastAsia="da-DK"/>
+              </w:rPr>
+              <w:t>.</w:t>
+            </w:r>
+          </w:p>
+          <w:p>
+            <w:pPr>
+              <w:pStyle w:val="ListParagraph"/>
+              <w:spacing w:before="100" w:beforeAutospacing="1" w:after="100" w:afterAutospacing="1" w:line="240" w:lineRule="auto"/>
+              <w:rPr>
+                <w:rFonts w:eastAsia="Times New Roman" w:cstheme="minorHAnsi"/>
+                <w:lang w:eastAsia="da-DK"/>
+              </w:rPr>
+            </w:pPr>
+          </w:p>
+          <w:p>
+            <w:pPr>
+              <w:pStyle w:val="ListParagraph"/>
+              <w:spacing w:before="100" w:beforeAutospacing="1" w:after="100" w:afterAutospacing="1" w:line="240" w:lineRule="auto"/>
+              <w:rPr>
+                <w:rFonts w:eastAsia="Times New Roman" w:cstheme="minorHAnsi"/>
+                <w:lang w:eastAsia="da-DK"/>
+              </w:rPr>
+            </w:pPr>
+          </w:p>
+          <w:p>
+            <w:pPr>
+              <w:pStyle w:val="ListParagraph"/>
+              <w:numPr>
+                <w:ilvl w:val="1"/>
+                <w:numId w:val="21"/>
+              </w:numPr>
+              <w:spacing w:before="100" w:beforeAutospacing="1" w:after="100" w:afterAutospacing="1" w:line="240" w:lineRule="auto"/>
+              <w:rPr>
+                <w:rFonts w:eastAsia="Times New Roman" w:cstheme="minorHAnsi"/>
+                <w:lang w:eastAsia="da-DK"/>
+              </w:rPr>
+            </w:pPr>
+            <w:r>
+              <w:rPr>
+                <w:rFonts w:eastAsia="Times New Roman" w:cstheme="minorHAnsi"/>
+                <w:lang w:eastAsia="da-DK"/>
+              </w:rPr>
+              <w:lastRenderedPageBreak/>
+              <w:t>Systemet validerer at kortet er gyldigt, men at brugeren ikke har en booking tilknyttet. Der vises en fejlbesked på displayet om at der ikke findes en booking som kan bindes op på skanningstidspunktet.</w:t>
             </w:r>
           </w:p>
         </w:tc>
@@ -4738,7 +5020,6 @@
               <w:rPr>
                 <w:b/>
               </w:rPr>
-              <w:lastRenderedPageBreak/>
               <w:t>Ikke funktionelle krav</w:t>
             </w:r>
           </w:p>
@@ -4758,7 +5039,7 @@
               <w:pStyle w:val="ListParagraph"/>
               <w:numPr>
                 <w:ilvl w:val="0"/>
-                <w:numId w:val="33"/>
+                <w:numId w:val="17"/>
               </w:numPr>
               <w:spacing w:line="240" w:lineRule="auto"/>
             </w:pPr>
@@ -4822,6 +5103,57 @@
       </w:tr>
     </w:tbl>
     <w:p/>
+    <w:p>
+      <w:pPr>
+        <w:pStyle w:val="Heading1"/>
+      </w:pPr>
+      <w:r>
+        <w:t>Teknisk produktdokumentation</w:t>
+      </w:r>
+    </w:p>
+    <w:p>
+      <w:pPr>
+        <w:pStyle w:val="Heading2"/>
+      </w:pPr>
+      <w:r>
+        <w:t>Rigt billede</w:t>
+      </w:r>
+    </w:p>
+    <w:p>
+      <w:pPr>
+        <w:pStyle w:val="Heading2"/>
+      </w:pPr>
+      <w:r>
+        <w:t>Use case diagrammer</w:t>
+      </w:r>
+    </w:p>
+    <w:p/>
+    <w:p>
+      <w:pPr>
+        <w:pStyle w:val="Heading2"/>
+      </w:pPr>
+      <w:r>
+        <w:t>System sekvensdiagrammer (SSD)</w:t>
+      </w:r>
+    </w:p>
+    <w:p/>
+    <w:p>
+      <w:pPr>
+        <w:pStyle w:val="Heading2"/>
+      </w:pPr>
+      <w:r>
+        <w:t>Sekvens diagrammer (SD)</w:t>
+      </w:r>
+    </w:p>
+    <w:p/>
+    <w:p>
+      <w:pPr>
+        <w:pStyle w:val="Heading2"/>
+      </w:pPr>
+      <w:r>
+        <w:t>Flowdiagrammer</w:t>
+      </w:r>
+    </w:p>
     <w:sectPr>
       <w:headerReference w:type="default" r:id="rId8"/>
       <w:pgSz w:w="11906" w:h="16838"/>
@@ -4932,74 +5264,6 @@
 <file path=word/numbering.xml><?xml version="1.0" encoding="utf-8"?>
 <w:numbering xmlns:wpc="http://schemas.microsoft.com/office/word/2010/wordprocessingCanvas" xmlns:cx="http://schemas.microsoft.com/office/drawing/2014/chartex" xmlns:cx1="http://schemas.microsoft.com/office/drawing/2015/9/8/chartex" xmlns:cx2="http://schemas.microsoft.com/office/drawing/2015/10/21/chartex" xmlns:cx3="http://schemas.microsoft.com/office/drawing/2016/5/9/chartex" xmlns:cx4="http://schemas.microsoft.com/office/drawing/2016/5/10/chartex" xmlns:cx5="http://schemas.microsoft.com/office/drawing/2016/5/11/chartex" xmlns:cx6="http://schemas.microsoft.com/office/drawing/2016/5/12/chartex" xmlns:cx7="http://schemas.microsoft.com/office/drawing/2016/5/13/chartex" xmlns:cx8="http://schemas.microsoft.com/office/drawing/2016/5/14/chartex" xmlns:mc="http://schemas.openxmlformats.org/markup-compatibility/2006" xmlns:aink="http://schemas.microsoft.com/office/drawing/2016/ink" xmlns:am3d="http://schemas.microsoft.com/office/drawing/2017/model3d" xmlns:o="urn:schemas-microsoft-com:office:office" xmlns:oel="http://schemas.microsoft.com/office/2019/extlst" xmlns:r="http://schemas.openxmlformats.org/officeDocument/2006/relationships" xmlns:m="http://schemas.openxmlformats.org/officeDocument/2006/math" xmlns:v="urn:schemas-microsoft-com:vml" xmlns:wp14="http://schemas.microsoft.com/office/word/2010/wordprocessingDrawing" xmlns:wp="http://schemas.openxmlformats.org/drawingml/2006/wordprocessingDrawing" xmlns:w10="urn:schemas-microsoft-com:office:word" xmlns:w="http://schemas.openxmlformats.org/wordprocessingml/2006/main" xmlns:w14="http://schemas.microsoft.com/office/word/2010/wordml" xmlns:w15="http://schemas.microsoft.com/office/word/2012/wordml" xmlns:w16cex="http://schemas.microsoft.com/office/word/2018/wordml/cex" xmlns:w16cid="http://schemas.microsoft.com/office/word/2016/wordml/cid" xmlns:w16="http://schemas.microsoft.com/office/word/2018/wordml" xmlns:w16sdtdh="http://schemas.microsoft.com/office/word/2020/wordml/sdtdatahash" xmlns:w16se="http://schemas.microsoft.com/office/word/2015/wordml/symex" xmlns:wpg="http://schemas.microsoft.com/office/word/2010/wordprocessingGroup" xmlns:wpi="http://schemas.microsoft.com/office/word/2010/wordprocessingInk" xmlns:wne="http://schemas.microsoft.com/office/word/2006/wordml" xmlns:wps="http://schemas.microsoft.com/office/word/2010/wordprocessingShape" mc:Ignorable="w14 w15 w16se w16cid w16 w16cex w16sdtdh wp14">
   <w:abstractNum w:abstractNumId="0" w15:restartNumberingAfterBreak="0">
-    <w:nsid w:val="FFFFFFFB"/>
-    <w:multiLevelType w:val="multilevel"/>
-    <w:tmpl w:val="FFFFFFFF"/>
-    <w:lvl w:ilvl="0">
-      <w:start w:val="1"/>
-      <w:numFmt w:val="decimal"/>
-      <w:lvlText w:val="%1."/>
-      <w:legacy w:legacy="1" w:legacySpace="144" w:legacyIndent="0"/>
-      <w:lvlJc w:val="left"/>
-    </w:lvl>
-    <w:lvl w:ilvl="1">
-      <w:start w:val="1"/>
-      <w:numFmt w:val="decimal"/>
-      <w:lvlText w:val="%1.%2"/>
-      <w:legacy w:legacy="1" w:legacySpace="144" w:legacyIndent="0"/>
-      <w:lvlJc w:val="left"/>
-    </w:lvl>
-    <w:lvl w:ilvl="2">
-      <w:start w:val="1"/>
-      <w:numFmt w:val="decimal"/>
-      <w:lvlText w:val="%1.%2.%3"/>
-      <w:legacy w:legacy="1" w:legacySpace="144" w:legacyIndent="0"/>
-      <w:lvlJc w:val="left"/>
-    </w:lvl>
-    <w:lvl w:ilvl="3">
-      <w:start w:val="1"/>
-      <w:numFmt w:val="decimal"/>
-      <w:lvlText w:val="%1.%2.%3.%4"/>
-      <w:legacy w:legacy="1" w:legacySpace="144" w:legacyIndent="0"/>
-      <w:lvlJc w:val="left"/>
-    </w:lvl>
-    <w:lvl w:ilvl="4">
-      <w:start w:val="1"/>
-      <w:numFmt w:val="decimal"/>
-      <w:lvlText w:val="%1.%2.%3.%4.%5"/>
-      <w:legacy w:legacy="1" w:legacySpace="144" w:legacyIndent="0"/>
-      <w:lvlJc w:val="left"/>
-    </w:lvl>
-    <w:lvl w:ilvl="5">
-      <w:start w:val="1"/>
-      <w:numFmt w:val="decimal"/>
-      <w:lvlText w:val="%1.%2.%3.%4.%5.%6"/>
-      <w:legacy w:legacy="1" w:legacySpace="144" w:legacyIndent="0"/>
-      <w:lvlJc w:val="left"/>
-    </w:lvl>
-    <w:lvl w:ilvl="6">
-      <w:start w:val="1"/>
-      <w:numFmt w:val="decimal"/>
-      <w:lvlText w:val="%1.%2.%3.%4.%5.%6.%7"/>
-      <w:legacy w:legacy="1" w:legacySpace="144" w:legacyIndent="0"/>
-      <w:lvlJc w:val="left"/>
-    </w:lvl>
-    <w:lvl w:ilvl="7">
-      <w:start w:val="1"/>
-      <w:numFmt w:val="decimal"/>
-      <w:lvlText w:val="%1.%2.%3.%4.%5.%6.%7.%8"/>
-      <w:legacy w:legacy="1" w:legacySpace="144" w:legacyIndent="0"/>
-      <w:lvlJc w:val="left"/>
-    </w:lvl>
-    <w:lvl w:ilvl="8">
-      <w:start w:val="1"/>
-      <w:numFmt w:val="decimal"/>
-      <w:lvlText w:val="%1.%2.%3.%4.%5.%6.%7.%8.%9"/>
-      <w:legacy w:legacy="1" w:legacySpace="144" w:legacyIndent="0"/>
-      <w:lvlJc w:val="left"/>
-    </w:lvl>
-  </w:abstractNum>
-  <w:abstractNum w:abstractNumId="1" w15:restartNumberingAfterBreak="0">
     <w:nsid w:val="00B54926"/>
     <w:multiLevelType w:val="hybridMultilevel"/>
     <w:tmpl w:val="ECFC0816"/>
@@ -5085,185 +5349,128 @@
       </w:pPr>
     </w:lvl>
   </w:abstractNum>
+  <w:abstractNum w:abstractNumId="1" w15:restartNumberingAfterBreak="0">
+    <w:nsid w:val="042F3101"/>
+    <w:multiLevelType w:val="multilevel"/>
+    <w:tmpl w:val="864225E8"/>
+    <w:lvl w:ilvl="0">
+      <w:start w:val="1"/>
+      <w:numFmt w:val="decimal"/>
+      <w:lvlText w:val="%1."/>
+      <w:lvlJc w:val="left"/>
+      <w:pPr>
+        <w:ind w:left="720" w:hanging="360"/>
+      </w:pPr>
+      <w:rPr>
+        <w:rFonts w:hint="default"/>
+      </w:rPr>
+    </w:lvl>
+    <w:lvl w:ilvl="1">
+      <w:start w:val="1"/>
+      <w:numFmt w:val="decimal"/>
+      <w:isLgl/>
+      <w:lvlText w:val="%1.%2"/>
+      <w:lvlJc w:val="left"/>
+      <w:pPr>
+        <w:ind w:left="735" w:hanging="375"/>
+      </w:pPr>
+      <w:rPr>
+        <w:rFonts w:hint="default"/>
+      </w:rPr>
+    </w:lvl>
+    <w:lvl w:ilvl="2">
+      <w:start w:val="1"/>
+      <w:numFmt w:val="decimal"/>
+      <w:isLgl/>
+      <w:lvlText w:val="%1.%2.%3"/>
+      <w:lvlJc w:val="left"/>
+      <w:pPr>
+        <w:ind w:left="1080" w:hanging="720"/>
+      </w:pPr>
+      <w:rPr>
+        <w:rFonts w:hint="default"/>
+      </w:rPr>
+    </w:lvl>
+    <w:lvl w:ilvl="3">
+      <w:start w:val="1"/>
+      <w:numFmt w:val="decimal"/>
+      <w:isLgl/>
+      <w:lvlText w:val="%1.%2.%3.%4"/>
+      <w:lvlJc w:val="left"/>
+      <w:pPr>
+        <w:ind w:left="1080" w:hanging="720"/>
+      </w:pPr>
+      <w:rPr>
+        <w:rFonts w:hint="default"/>
+      </w:rPr>
+    </w:lvl>
+    <w:lvl w:ilvl="4">
+      <w:start w:val="1"/>
+      <w:numFmt w:val="decimal"/>
+      <w:isLgl/>
+      <w:lvlText w:val="%1.%2.%3.%4.%5"/>
+      <w:lvlJc w:val="left"/>
+      <w:pPr>
+        <w:ind w:left="1440" w:hanging="1080"/>
+      </w:pPr>
+      <w:rPr>
+        <w:rFonts w:hint="default"/>
+      </w:rPr>
+    </w:lvl>
+    <w:lvl w:ilvl="5">
+      <w:start w:val="1"/>
+      <w:numFmt w:val="decimal"/>
+      <w:isLgl/>
+      <w:lvlText w:val="%1.%2.%3.%4.%5.%6"/>
+      <w:lvlJc w:val="left"/>
+      <w:pPr>
+        <w:ind w:left="1440" w:hanging="1080"/>
+      </w:pPr>
+      <w:rPr>
+        <w:rFonts w:hint="default"/>
+      </w:rPr>
+    </w:lvl>
+    <w:lvl w:ilvl="6">
+      <w:start w:val="1"/>
+      <w:numFmt w:val="decimal"/>
+      <w:isLgl/>
+      <w:lvlText w:val="%1.%2.%3.%4.%5.%6.%7"/>
+      <w:lvlJc w:val="left"/>
+      <w:pPr>
+        <w:ind w:left="1800" w:hanging="1440"/>
+      </w:pPr>
+      <w:rPr>
+        <w:rFonts w:hint="default"/>
+      </w:rPr>
+    </w:lvl>
+    <w:lvl w:ilvl="7">
+      <w:start w:val="1"/>
+      <w:numFmt w:val="decimal"/>
+      <w:isLgl/>
+      <w:lvlText w:val="%1.%2.%3.%4.%5.%6.%7.%8"/>
+      <w:lvlJc w:val="left"/>
+      <w:pPr>
+        <w:ind w:left="1800" w:hanging="1440"/>
+      </w:pPr>
+      <w:rPr>
+        <w:rFonts w:hint="default"/>
+      </w:rPr>
+    </w:lvl>
+    <w:lvl w:ilvl="8">
+      <w:start w:val="1"/>
+      <w:numFmt w:val="decimal"/>
+      <w:isLgl/>
+      <w:lvlText w:val="%1.%2.%3.%4.%5.%6.%7.%8.%9"/>
+      <w:lvlJc w:val="left"/>
+      <w:pPr>
+        <w:ind w:left="1800" w:hanging="1440"/>
+      </w:pPr>
+      <w:rPr>
+        <w:rFonts w:hint="default"/>
+      </w:rPr>
+    </w:lvl>
+  </w:abstractNum>
   <w:abstractNum w:abstractNumId="2" w15:restartNumberingAfterBreak="0">
-    <w:nsid w:val="042F3101"/>
-    <w:multiLevelType w:val="hybridMultilevel"/>
-    <w:tmpl w:val="2DF6BBB0"/>
-    <w:lvl w:ilvl="0" w:tplc="0406000F">
-      <w:start w:val="1"/>
-      <w:numFmt w:val="decimal"/>
-      <w:lvlText w:val="%1."/>
-      <w:lvlJc w:val="left"/>
-      <w:pPr>
-        <w:ind w:left="720" w:hanging="360"/>
-      </w:pPr>
-      <w:rPr>
-        <w:rFonts w:hint="default"/>
-      </w:rPr>
-    </w:lvl>
-    <w:lvl w:ilvl="1" w:tplc="04060019" w:tentative="1">
-      <w:start w:val="1"/>
-      <w:numFmt w:val="lowerLetter"/>
-      <w:lvlText w:val="%2."/>
-      <w:lvlJc w:val="left"/>
-      <w:pPr>
-        <w:ind w:left="1440" w:hanging="360"/>
-      </w:pPr>
-    </w:lvl>
-    <w:lvl w:ilvl="2" w:tplc="0406001B" w:tentative="1">
-      <w:start w:val="1"/>
-      <w:numFmt w:val="lowerRoman"/>
-      <w:lvlText w:val="%3."/>
-      <w:lvlJc w:val="right"/>
-      <w:pPr>
-        <w:ind w:left="2160" w:hanging="180"/>
-      </w:pPr>
-    </w:lvl>
-    <w:lvl w:ilvl="3" w:tplc="0406000F" w:tentative="1">
-      <w:start w:val="1"/>
-      <w:numFmt w:val="decimal"/>
-      <w:lvlText w:val="%4."/>
-      <w:lvlJc w:val="left"/>
-      <w:pPr>
-        <w:ind w:left="2880" w:hanging="360"/>
-      </w:pPr>
-    </w:lvl>
-    <w:lvl w:ilvl="4" w:tplc="04060019" w:tentative="1">
-      <w:start w:val="1"/>
-      <w:numFmt w:val="lowerLetter"/>
-      <w:lvlText w:val="%5."/>
-      <w:lvlJc w:val="left"/>
-      <w:pPr>
-        <w:ind w:left="3600" w:hanging="360"/>
-      </w:pPr>
-    </w:lvl>
-    <w:lvl w:ilvl="5" w:tplc="0406001B" w:tentative="1">
-      <w:start w:val="1"/>
-      <w:numFmt w:val="lowerRoman"/>
-      <w:lvlText w:val="%6."/>
-      <w:lvlJc w:val="right"/>
-      <w:pPr>
-        <w:ind w:left="4320" w:hanging="180"/>
-      </w:pPr>
-    </w:lvl>
-    <w:lvl w:ilvl="6" w:tplc="0406000F" w:tentative="1">
-      <w:start w:val="1"/>
-      <w:numFmt w:val="decimal"/>
-      <w:lvlText w:val="%7."/>
-      <w:lvlJc w:val="left"/>
-      <w:pPr>
-        <w:ind w:left="5040" w:hanging="360"/>
-      </w:pPr>
-    </w:lvl>
-    <w:lvl w:ilvl="7" w:tplc="04060019" w:tentative="1">
-      <w:start w:val="1"/>
-      <w:numFmt w:val="lowerLetter"/>
-      <w:lvlText w:val="%8."/>
-      <w:lvlJc w:val="left"/>
-      <w:pPr>
-        <w:ind w:left="5760" w:hanging="360"/>
-      </w:pPr>
-    </w:lvl>
-    <w:lvl w:ilvl="8" w:tplc="0406001B" w:tentative="1">
-      <w:start w:val="1"/>
-      <w:numFmt w:val="lowerRoman"/>
-      <w:lvlText w:val="%9."/>
-      <w:lvlJc w:val="right"/>
-      <w:pPr>
-        <w:ind w:left="6480" w:hanging="180"/>
-      </w:pPr>
-    </w:lvl>
-  </w:abstractNum>
-  <w:abstractNum w:abstractNumId="3" w15:restartNumberingAfterBreak="0">
-    <w:nsid w:val="089F7A04"/>
-    <w:multiLevelType w:val="hybridMultilevel"/>
-    <w:tmpl w:val="C4F69492"/>
-    <w:lvl w:ilvl="0" w:tplc="B764F00C">
-      <w:start w:val="7"/>
-      <w:numFmt w:val="decimal"/>
-      <w:lvlText w:val="%1."/>
-      <w:lvlJc w:val="left"/>
-      <w:pPr>
-        <w:ind w:left="720" w:hanging="360"/>
-      </w:pPr>
-      <w:rPr>
-        <w:rFonts w:hint="default"/>
-      </w:rPr>
-    </w:lvl>
-    <w:lvl w:ilvl="1" w:tplc="FFFFFFFF" w:tentative="1">
-      <w:start w:val="1"/>
-      <w:numFmt w:val="lowerLetter"/>
-      <w:lvlText w:val="%2."/>
-      <w:lvlJc w:val="left"/>
-      <w:pPr>
-        <w:ind w:left="1440" w:hanging="360"/>
-      </w:pPr>
-    </w:lvl>
-    <w:lvl w:ilvl="2" w:tplc="FFFFFFFF" w:tentative="1">
-      <w:start w:val="1"/>
-      <w:numFmt w:val="lowerRoman"/>
-      <w:lvlText w:val="%3."/>
-      <w:lvlJc w:val="right"/>
-      <w:pPr>
-        <w:ind w:left="2160" w:hanging="180"/>
-      </w:pPr>
-    </w:lvl>
-    <w:lvl w:ilvl="3" w:tplc="FFFFFFFF" w:tentative="1">
-      <w:start w:val="1"/>
-      <w:numFmt w:val="decimal"/>
-      <w:lvlText w:val="%4."/>
-      <w:lvlJc w:val="left"/>
-      <w:pPr>
-        <w:ind w:left="2880" w:hanging="360"/>
-      </w:pPr>
-    </w:lvl>
-    <w:lvl w:ilvl="4" w:tplc="FFFFFFFF" w:tentative="1">
-      <w:start w:val="1"/>
-      <w:numFmt w:val="lowerLetter"/>
-      <w:lvlText w:val="%5."/>
-      <w:lvlJc w:val="left"/>
-      <w:pPr>
-        <w:ind w:left="3600" w:hanging="360"/>
-      </w:pPr>
-    </w:lvl>
-    <w:lvl w:ilvl="5" w:tplc="FFFFFFFF" w:tentative="1">
-      <w:start w:val="1"/>
-      <w:numFmt w:val="lowerRoman"/>
-      <w:lvlText w:val="%6."/>
-      <w:lvlJc w:val="right"/>
-      <w:pPr>
-        <w:ind w:left="4320" w:hanging="180"/>
-      </w:pPr>
-    </w:lvl>
-    <w:lvl w:ilvl="6" w:tplc="FFFFFFFF" w:tentative="1">
-      <w:start w:val="1"/>
-      <w:numFmt w:val="decimal"/>
-      <w:lvlText w:val="%7."/>
-      <w:lvlJc w:val="left"/>
-      <w:pPr>
-        <w:ind w:left="5040" w:hanging="360"/>
-      </w:pPr>
-    </w:lvl>
-    <w:lvl w:ilvl="7" w:tplc="FFFFFFFF" w:tentative="1">
-      <w:start w:val="1"/>
-      <w:numFmt w:val="lowerLetter"/>
-      <w:lvlText w:val="%8."/>
-      <w:lvlJc w:val="left"/>
-      <w:pPr>
-        <w:ind w:left="5760" w:hanging="360"/>
-      </w:pPr>
-    </w:lvl>
-    <w:lvl w:ilvl="8" w:tplc="FFFFFFFF" w:tentative="1">
-      <w:start w:val="1"/>
-      <w:numFmt w:val="lowerRoman"/>
-      <w:lvlText w:val="%9."/>
-      <w:lvlJc w:val="right"/>
-      <w:pPr>
-        <w:ind w:left="6480" w:hanging="180"/>
-      </w:pPr>
-    </w:lvl>
-  </w:abstractNum>
-  <w:abstractNum w:abstractNumId="4" w15:restartNumberingAfterBreak="0">
     <w:nsid w:val="0CCE6D05"/>
     <w:multiLevelType w:val="hybridMultilevel"/>
     <w:tmpl w:val="21504BDC"/>
@@ -5352,7 +5559,120 @@
       </w:pPr>
     </w:lvl>
   </w:abstractNum>
-  <w:abstractNum w:abstractNumId="5" w15:restartNumberingAfterBreak="0">
+  <w:abstractNum w:abstractNumId="3" w15:restartNumberingAfterBreak="0">
+    <w:nsid w:val="0DC14ED3"/>
+    <w:multiLevelType w:val="multilevel"/>
+    <w:tmpl w:val="CBCA976A"/>
+    <w:lvl w:ilvl="0">
+      <w:start w:val="1"/>
+      <w:numFmt w:val="decimal"/>
+      <w:lvlText w:val="%1."/>
+      <w:lvlJc w:val="left"/>
+      <w:pPr>
+        <w:ind w:left="360" w:hanging="360"/>
+      </w:pPr>
+      <w:rPr>
+        <w:rFonts w:hint="default"/>
+      </w:rPr>
+    </w:lvl>
+    <w:lvl w:ilvl="1">
+      <w:start w:val="2"/>
+      <w:numFmt w:val="none"/>
+      <w:lvlText w:val="2.2."/>
+      <w:lvlJc w:val="left"/>
+      <w:pPr>
+        <w:ind w:left="792" w:hanging="432"/>
+      </w:pPr>
+      <w:rPr>
+        <w:rFonts w:hint="default"/>
+      </w:rPr>
+    </w:lvl>
+    <w:lvl w:ilvl="2">
+      <w:start w:val="1"/>
+      <w:numFmt w:val="decimal"/>
+      <w:lvlText w:val="%1.%2.%3."/>
+      <w:lvlJc w:val="left"/>
+      <w:pPr>
+        <w:ind w:left="1224" w:hanging="504"/>
+      </w:pPr>
+      <w:rPr>
+        <w:rFonts w:hint="default"/>
+      </w:rPr>
+    </w:lvl>
+    <w:lvl w:ilvl="3">
+      <w:start w:val="1"/>
+      <w:numFmt w:val="decimal"/>
+      <w:lvlText w:val="%1.%2.%3.%4."/>
+      <w:lvlJc w:val="left"/>
+      <w:pPr>
+        <w:ind w:left="1728" w:hanging="648"/>
+      </w:pPr>
+      <w:rPr>
+        <w:rFonts w:hint="default"/>
+      </w:rPr>
+    </w:lvl>
+    <w:lvl w:ilvl="4">
+      <w:start w:val="1"/>
+      <w:numFmt w:val="decimal"/>
+      <w:lvlText w:val="%1.%2.%3.%4.%5."/>
+      <w:lvlJc w:val="left"/>
+      <w:pPr>
+        <w:ind w:left="2232" w:hanging="792"/>
+      </w:pPr>
+      <w:rPr>
+        <w:rFonts w:hint="default"/>
+      </w:rPr>
+    </w:lvl>
+    <w:lvl w:ilvl="5">
+      <w:start w:val="1"/>
+      <w:numFmt w:val="decimal"/>
+      <w:lvlText w:val="%1.%2.%3.%4.%5.%6."/>
+      <w:lvlJc w:val="left"/>
+      <w:pPr>
+        <w:ind w:left="2736" w:hanging="936"/>
+      </w:pPr>
+      <w:rPr>
+        <w:rFonts w:hint="default"/>
+      </w:rPr>
+    </w:lvl>
+    <w:lvl w:ilvl="6">
+      <w:start w:val="1"/>
+      <w:numFmt w:val="decimal"/>
+      <w:lvlText w:val="%1.%2.%3.%4.%5.%6.%7."/>
+      <w:lvlJc w:val="left"/>
+      <w:pPr>
+        <w:ind w:left="3240" w:hanging="1080"/>
+      </w:pPr>
+      <w:rPr>
+        <w:rFonts w:hint="default"/>
+      </w:rPr>
+    </w:lvl>
+    <w:lvl w:ilvl="7">
+      <w:start w:val="1"/>
+      <w:numFmt w:val="decimal"/>
+      <w:lvlText w:val="%1.%2.%3.%4.%5.%6.%7.%8."/>
+      <w:lvlJc w:val="left"/>
+      <w:pPr>
+        <w:ind w:left="3744" w:hanging="1224"/>
+      </w:pPr>
+      <w:rPr>
+        <w:rFonts w:hint="default"/>
+      </w:rPr>
+    </w:lvl>
+    <w:lvl w:ilvl="8">
+      <w:start w:val="1"/>
+      <w:numFmt w:val="decimal"/>
+      <w:lvlText w:val="%1.%2.%3.%4.%5.%6.%7.%8.%9."/>
+      <w:lvlJc w:val="left"/>
+      <w:pPr>
+        <w:ind w:left="4320" w:hanging="1440"/>
+      </w:pPr>
+      <w:rPr>
+        <w:rFonts w:hint="default"/>
+      </w:rPr>
+    </w:lvl>
+  </w:abstractNum>
+  <w:abstractNum w:abstractNumId="4" w15:restartNumberingAfterBreak="0">
     <w:nsid w:val="108E4A67"/>
     <w:multiLevelType w:val="hybridMultilevel"/>
     <w:tmpl w:val="1DE2C3D6"/>
@@ -5441,93 +5761,7 @@
       </w:pPr>
     </w:lvl>
   </w:abstractNum>
-  <w:abstractNum w:abstractNumId="6" w15:restartNumberingAfterBreak="0">
-    <w:nsid w:val="198F2B7A"/>
-    <w:multiLevelType w:val="hybridMultilevel"/>
-    <w:tmpl w:val="4D927326"/>
-    <w:lvl w:ilvl="0" w:tplc="FFFFFFFF">
-      <w:start w:val="1"/>
-      <w:numFmt w:val="decimal"/>
-      <w:lvlText w:val="%1."/>
-      <w:lvlJc w:val="left"/>
-      <w:pPr>
-        <w:ind w:left="720" w:hanging="360"/>
-      </w:pPr>
-    </w:lvl>
-    <w:lvl w:ilvl="1" w:tplc="04060019" w:tentative="1">
-      <w:start w:val="1"/>
-      <w:numFmt w:val="lowerLetter"/>
-      <w:lvlText w:val="%2."/>
-      <w:lvlJc w:val="left"/>
-      <w:pPr>
-        <w:ind w:left="1440" w:hanging="360"/>
-      </w:pPr>
-    </w:lvl>
-    <w:lvl w:ilvl="2" w:tplc="0406001B" w:tentative="1">
-      <w:start w:val="1"/>
-      <w:numFmt w:val="lowerRoman"/>
-      <w:lvlText w:val="%3."/>
-      <w:lvlJc w:val="right"/>
-      <w:pPr>
-        <w:ind w:left="2160" w:hanging="180"/>
-      </w:pPr>
-    </w:lvl>
-    <w:lvl w:ilvl="3" w:tplc="0406000F" w:tentative="1">
-      <w:start w:val="1"/>
-      <w:numFmt w:val="decimal"/>
-      <w:lvlText w:val="%4."/>
-      <w:lvlJc w:val="left"/>
-      <w:pPr>
-        <w:ind w:left="2880" w:hanging="360"/>
-      </w:pPr>
-    </w:lvl>
-    <w:lvl w:ilvl="4" w:tplc="04060019" w:tentative="1">
-      <w:start w:val="1"/>
-      <w:numFmt w:val="lowerLetter"/>
-      <w:lvlText w:val="%5."/>
-      <w:lvlJc w:val="left"/>
-      <w:pPr>
-        <w:ind w:left="3600" w:hanging="360"/>
-      </w:pPr>
-    </w:lvl>
-    <w:lvl w:ilvl="5" w:tplc="0406001B" w:tentative="1">
-      <w:start w:val="1"/>
-      <w:numFmt w:val="lowerRoman"/>
-      <w:lvlText w:val="%6."/>
-      <w:lvlJc w:val="right"/>
-      <w:pPr>
-        <w:ind w:left="4320" w:hanging="180"/>
-      </w:pPr>
-    </w:lvl>
-    <w:lvl w:ilvl="6" w:tplc="0406000F" w:tentative="1">
-      <w:start w:val="1"/>
-      <w:numFmt w:val="decimal"/>
-      <w:lvlText w:val="%7."/>
-      <w:lvlJc w:val="left"/>
-      <w:pPr>
-        <w:ind w:left="5040" w:hanging="360"/>
-      </w:pPr>
-    </w:lvl>
-    <w:lvl w:ilvl="7" w:tplc="04060019" w:tentative="1">
-      <w:start w:val="1"/>
-      <w:numFmt w:val="lowerLetter"/>
-      <w:lvlText w:val="%8."/>
-      <w:lvlJc w:val="left"/>
-      <w:pPr>
-        <w:ind w:left="5760" w:hanging="360"/>
-      </w:pPr>
-    </w:lvl>
-    <w:lvl w:ilvl="8" w:tplc="0406001B" w:tentative="1">
-      <w:start w:val="1"/>
-      <w:numFmt w:val="lowerRoman"/>
-      <w:lvlText w:val="%9."/>
-      <w:lvlJc w:val="right"/>
-      <w:pPr>
-        <w:ind w:left="6480" w:hanging="180"/>
-      </w:pPr>
-    </w:lvl>
-  </w:abstractNum>
-  <w:abstractNum w:abstractNumId="7" w15:restartNumberingAfterBreak="0">
+  <w:abstractNum w:abstractNumId="5" w15:restartNumberingAfterBreak="0">
     <w:nsid w:val="21836153"/>
     <w:multiLevelType w:val="hybridMultilevel"/>
     <w:tmpl w:val="9B9C37B0"/>
@@ -5616,7 +5850,7 @@
       </w:pPr>
     </w:lvl>
   </w:abstractNum>
-  <w:abstractNum w:abstractNumId="8" w15:restartNumberingAfterBreak="0">
+  <w:abstractNum w:abstractNumId="6" w15:restartNumberingAfterBreak="0">
     <w:nsid w:val="2BDE24E0"/>
     <w:multiLevelType w:val="multilevel"/>
     <w:tmpl w:val="65EC7FBC"/>
@@ -5726,10 +5960,10 @@
       </w:pPr>
     </w:lvl>
   </w:abstractNum>
-  <w:abstractNum w:abstractNumId="9" w15:restartNumberingAfterBreak="0">
-    <w:nsid w:val="2F0058AF"/>
+  <w:abstractNum w:abstractNumId="7" w15:restartNumberingAfterBreak="0">
+    <w:nsid w:val="337B3BB6"/>
     <w:multiLevelType w:val="hybridMultilevel"/>
-    <w:tmpl w:val="B5143C86"/>
+    <w:tmpl w:val="E60A98A2"/>
     <w:lvl w:ilvl="0" w:tplc="0406000F">
       <w:start w:val="1"/>
       <w:numFmt w:val="decimal"/>
@@ -5738,9 +5972,6 @@
       <w:pPr>
         <w:ind w:left="720" w:hanging="360"/>
       </w:pPr>
-      <w:rPr>
-        <w:rFonts w:hint="default"/>
-      </w:rPr>
     </w:lvl>
     <w:lvl w:ilvl="1" w:tplc="04060019" w:tentative="1">
       <w:start w:val="1"/>
@@ -5815,265 +6046,120 @@
       </w:pPr>
     </w:lvl>
   </w:abstractNum>
-  <w:abstractNum w:abstractNumId="10" w15:restartNumberingAfterBreak="0">
-    <w:nsid w:val="337B3BB6"/>
-    <w:multiLevelType w:val="hybridMultilevel"/>
-    <w:tmpl w:val="6D6C4E54"/>
-    <w:lvl w:ilvl="0" w:tplc="0406000F">
-      <w:start w:val="1"/>
-      <w:numFmt w:val="decimal"/>
-      <w:lvlText w:val="%1."/>
-      <w:lvlJc w:val="left"/>
-      <w:pPr>
-        <w:ind w:left="720" w:hanging="360"/>
-      </w:pPr>
-    </w:lvl>
-    <w:lvl w:ilvl="1" w:tplc="04060019" w:tentative="1">
-      <w:start w:val="1"/>
-      <w:numFmt w:val="lowerLetter"/>
-      <w:lvlText w:val="%2."/>
-      <w:lvlJc w:val="left"/>
-      <w:pPr>
-        <w:ind w:left="1440" w:hanging="360"/>
-      </w:pPr>
-    </w:lvl>
-    <w:lvl w:ilvl="2" w:tplc="0406001B" w:tentative="1">
-      <w:start w:val="1"/>
-      <w:numFmt w:val="lowerRoman"/>
-      <w:lvlText w:val="%3."/>
-      <w:lvlJc w:val="right"/>
-      <w:pPr>
-        <w:ind w:left="2160" w:hanging="180"/>
-      </w:pPr>
-    </w:lvl>
-    <w:lvl w:ilvl="3" w:tplc="0406000F" w:tentative="1">
-      <w:start w:val="1"/>
-      <w:numFmt w:val="decimal"/>
-      <w:lvlText w:val="%4."/>
-      <w:lvlJc w:val="left"/>
-      <w:pPr>
-        <w:ind w:left="2880" w:hanging="360"/>
-      </w:pPr>
-    </w:lvl>
-    <w:lvl w:ilvl="4" w:tplc="04060019" w:tentative="1">
-      <w:start w:val="1"/>
-      <w:numFmt w:val="lowerLetter"/>
-      <w:lvlText w:val="%5."/>
-      <w:lvlJc w:val="left"/>
-      <w:pPr>
-        <w:ind w:left="3600" w:hanging="360"/>
-      </w:pPr>
-    </w:lvl>
-    <w:lvl w:ilvl="5" w:tplc="0406001B" w:tentative="1">
-      <w:start w:val="1"/>
-      <w:numFmt w:val="lowerRoman"/>
-      <w:lvlText w:val="%6."/>
-      <w:lvlJc w:val="right"/>
-      <w:pPr>
-        <w:ind w:left="4320" w:hanging="180"/>
-      </w:pPr>
-    </w:lvl>
-    <w:lvl w:ilvl="6" w:tplc="0406000F" w:tentative="1">
-      <w:start w:val="1"/>
-      <w:numFmt w:val="decimal"/>
-      <w:lvlText w:val="%7."/>
-      <w:lvlJc w:val="left"/>
-      <w:pPr>
-        <w:ind w:left="5040" w:hanging="360"/>
-      </w:pPr>
-    </w:lvl>
-    <w:lvl w:ilvl="7" w:tplc="04060019" w:tentative="1">
-      <w:start w:val="1"/>
-      <w:numFmt w:val="lowerLetter"/>
-      <w:lvlText w:val="%8."/>
-      <w:lvlJc w:val="left"/>
-      <w:pPr>
-        <w:ind w:left="5760" w:hanging="360"/>
-      </w:pPr>
-    </w:lvl>
-    <w:lvl w:ilvl="8" w:tplc="0406001B" w:tentative="1">
-      <w:start w:val="1"/>
-      <w:numFmt w:val="lowerRoman"/>
-      <w:lvlText w:val="%9."/>
-      <w:lvlJc w:val="right"/>
-      <w:pPr>
-        <w:ind w:left="6480" w:hanging="180"/>
-      </w:pPr>
+  <w:abstractNum w:abstractNumId="8" w15:restartNumberingAfterBreak="0">
+    <w:nsid w:val="38C21850"/>
+    <w:multiLevelType w:val="multilevel"/>
+    <w:tmpl w:val="2A8226C4"/>
+    <w:lvl w:ilvl="0">
+      <w:start w:val="1"/>
+      <w:numFmt w:val="none"/>
+      <w:lvlText w:val="%12.2"/>
+      <w:lvlJc w:val="left"/>
+      <w:pPr>
+        <w:ind w:left="360" w:hanging="360"/>
+      </w:pPr>
+      <w:rPr>
+        <w:rFonts w:hint="default"/>
+      </w:rPr>
+    </w:lvl>
+    <w:lvl w:ilvl="1">
+      <w:start w:val="1"/>
+      <w:numFmt w:val="decimal"/>
+      <w:lvlText w:val="%22.2"/>
+      <w:lvlJc w:val="left"/>
+      <w:pPr>
+        <w:ind w:left="792" w:hanging="432"/>
+      </w:pPr>
+      <w:rPr>
+        <w:rFonts w:hint="default"/>
+      </w:rPr>
+    </w:lvl>
+    <w:lvl w:ilvl="2">
+      <w:start w:val="1"/>
+      <w:numFmt w:val="decimal"/>
+      <w:lvlText w:val="%1.%2.%3."/>
+      <w:lvlJc w:val="left"/>
+      <w:pPr>
+        <w:ind w:left="1224" w:hanging="504"/>
+      </w:pPr>
+      <w:rPr>
+        <w:rFonts w:hint="default"/>
+      </w:rPr>
+    </w:lvl>
+    <w:lvl w:ilvl="3">
+      <w:start w:val="1"/>
+      <w:numFmt w:val="decimal"/>
+      <w:lvlText w:val="%1.%2.%3.%4."/>
+      <w:lvlJc w:val="left"/>
+      <w:pPr>
+        <w:ind w:left="1728" w:hanging="648"/>
+      </w:pPr>
+      <w:rPr>
+        <w:rFonts w:hint="default"/>
+      </w:rPr>
+    </w:lvl>
+    <w:lvl w:ilvl="4">
+      <w:start w:val="1"/>
+      <w:numFmt w:val="decimal"/>
+      <w:lvlText w:val="%1.%2.%3.%4.%5."/>
+      <w:lvlJc w:val="left"/>
+      <w:pPr>
+        <w:ind w:left="2232" w:hanging="792"/>
+      </w:pPr>
+      <w:rPr>
+        <w:rFonts w:hint="default"/>
+      </w:rPr>
+    </w:lvl>
+    <w:lvl w:ilvl="5">
+      <w:start w:val="1"/>
+      <w:numFmt w:val="decimal"/>
+      <w:lvlText w:val="%1.%2.%3.%4.%5.%6."/>
+      <w:lvlJc w:val="left"/>
+      <w:pPr>
+        <w:ind w:left="2736" w:hanging="936"/>
+      </w:pPr>
+      <w:rPr>
+        <w:rFonts w:hint="default"/>
+      </w:rPr>
+    </w:lvl>
+    <w:lvl w:ilvl="6">
+      <w:start w:val="1"/>
+      <w:numFmt w:val="decimal"/>
+      <w:lvlText w:val="%1.%2.%3.%4.%5.%6.%7."/>
+      <w:lvlJc w:val="left"/>
+      <w:pPr>
+        <w:ind w:left="3240" w:hanging="1080"/>
+      </w:pPr>
+      <w:rPr>
+        <w:rFonts w:hint="default"/>
+      </w:rPr>
+    </w:lvl>
+    <w:lvl w:ilvl="7">
+      <w:start w:val="1"/>
+      <w:numFmt w:val="decimal"/>
+      <w:lvlText w:val="%1.%2.%3.%4.%5.%6.%7.%8."/>
+      <w:lvlJc w:val="left"/>
+      <w:pPr>
+        <w:ind w:left="3744" w:hanging="1224"/>
+      </w:pPr>
+      <w:rPr>
+        <w:rFonts w:hint="default"/>
+      </w:rPr>
+    </w:lvl>
+    <w:lvl w:ilvl="8">
+      <w:start w:val="1"/>
+      <w:numFmt w:val="decimal"/>
+      <w:lvlText w:val="%1.%2.%3.%4.%5.%6.%7.%8.%9."/>
+      <w:lvlJc w:val="left"/>
+      <w:pPr>
+        <w:ind w:left="4320" w:hanging="1440"/>
+      </w:pPr>
+      <w:rPr>
+        <w:rFonts w:hint="default"/>
+      </w:rPr>
     </w:lvl>
   </w:abstractNum>
-  <w:abstractNum w:abstractNumId="11" w15:restartNumberingAfterBreak="0">
-    <w:nsid w:val="3A66248D"/>
-    <w:multiLevelType w:val="hybridMultilevel"/>
-    <w:tmpl w:val="E2CC4508"/>
-    <w:lvl w:ilvl="0" w:tplc="0406000F">
-      <w:start w:val="1"/>
-      <w:numFmt w:val="decimal"/>
-      <w:lvlText w:val="%1."/>
-      <w:lvlJc w:val="left"/>
-      <w:pPr>
-        <w:ind w:left="720" w:hanging="360"/>
-      </w:pPr>
-    </w:lvl>
-    <w:lvl w:ilvl="1" w:tplc="04060019" w:tentative="1">
-      <w:start w:val="1"/>
-      <w:numFmt w:val="lowerLetter"/>
-      <w:lvlText w:val="%2."/>
-      <w:lvlJc w:val="left"/>
-      <w:pPr>
-        <w:ind w:left="1440" w:hanging="360"/>
-      </w:pPr>
-    </w:lvl>
-    <w:lvl w:ilvl="2" w:tplc="0406001B" w:tentative="1">
-      <w:start w:val="1"/>
-      <w:numFmt w:val="lowerRoman"/>
-      <w:lvlText w:val="%3."/>
-      <w:lvlJc w:val="right"/>
-      <w:pPr>
-        <w:ind w:left="2160" w:hanging="180"/>
-      </w:pPr>
-    </w:lvl>
-    <w:lvl w:ilvl="3" w:tplc="0406000F" w:tentative="1">
-      <w:start w:val="1"/>
-      <w:numFmt w:val="decimal"/>
-      <w:lvlText w:val="%4."/>
-      <w:lvlJc w:val="left"/>
-      <w:pPr>
-        <w:ind w:left="2880" w:hanging="360"/>
-      </w:pPr>
-    </w:lvl>
-    <w:lvl w:ilvl="4" w:tplc="04060019" w:tentative="1">
-      <w:start w:val="1"/>
-      <w:numFmt w:val="lowerLetter"/>
-      <w:lvlText w:val="%5."/>
-      <w:lvlJc w:val="left"/>
-      <w:pPr>
-        <w:ind w:left="3600" w:hanging="360"/>
-      </w:pPr>
-    </w:lvl>
-    <w:lvl w:ilvl="5" w:tplc="0406001B" w:tentative="1">
-      <w:start w:val="1"/>
-      <w:numFmt w:val="lowerRoman"/>
-      <w:lvlText w:val="%6."/>
-      <w:lvlJc w:val="right"/>
-      <w:pPr>
-        <w:ind w:left="4320" w:hanging="180"/>
-      </w:pPr>
-    </w:lvl>
-    <w:lvl w:ilvl="6" w:tplc="0406000F" w:tentative="1">
-      <w:start w:val="1"/>
-      <w:numFmt w:val="decimal"/>
-      <w:lvlText w:val="%7."/>
-      <w:lvlJc w:val="left"/>
-      <w:pPr>
-        <w:ind w:left="5040" w:hanging="360"/>
-      </w:pPr>
-    </w:lvl>
-    <w:lvl w:ilvl="7" w:tplc="04060019" w:tentative="1">
-      <w:start w:val="1"/>
-      <w:numFmt w:val="lowerLetter"/>
-      <w:lvlText w:val="%8."/>
-      <w:lvlJc w:val="left"/>
-      <w:pPr>
-        <w:ind w:left="5760" w:hanging="360"/>
-      </w:pPr>
-    </w:lvl>
-    <w:lvl w:ilvl="8" w:tplc="0406001B" w:tentative="1">
-      <w:start w:val="1"/>
-      <w:numFmt w:val="lowerRoman"/>
-      <w:lvlText w:val="%9."/>
-      <w:lvlJc w:val="right"/>
-      <w:pPr>
-        <w:ind w:left="6480" w:hanging="180"/>
-      </w:pPr>
-    </w:lvl>
-  </w:abstractNum>
-  <w:abstractNum w:abstractNumId="12" w15:restartNumberingAfterBreak="0">
-    <w:nsid w:val="3B5B5458"/>
-    <w:multiLevelType w:val="hybridMultilevel"/>
-    <w:tmpl w:val="057816F6"/>
-    <w:lvl w:ilvl="0" w:tplc="0406000F">
-      <w:start w:val="1"/>
-      <w:numFmt w:val="decimal"/>
-      <w:lvlText w:val="%1."/>
-      <w:lvlJc w:val="left"/>
-      <w:pPr>
-        <w:ind w:left="720" w:hanging="360"/>
-      </w:pPr>
-    </w:lvl>
-    <w:lvl w:ilvl="1" w:tplc="04060019" w:tentative="1">
-      <w:start w:val="1"/>
-      <w:numFmt w:val="lowerLetter"/>
-      <w:lvlText w:val="%2."/>
-      <w:lvlJc w:val="left"/>
-      <w:pPr>
-        <w:ind w:left="1440" w:hanging="360"/>
-      </w:pPr>
-    </w:lvl>
-    <w:lvl w:ilvl="2" w:tplc="0406001B" w:tentative="1">
-      <w:start w:val="1"/>
-      <w:numFmt w:val="lowerRoman"/>
-      <w:lvlText w:val="%3."/>
-      <w:lvlJc w:val="right"/>
-      <w:pPr>
-        <w:ind w:left="2160" w:hanging="180"/>
-      </w:pPr>
-    </w:lvl>
-    <w:lvl w:ilvl="3" w:tplc="0406000F" w:tentative="1">
-      <w:start w:val="1"/>
-      <w:numFmt w:val="decimal"/>
-      <w:lvlText w:val="%4."/>
-      <w:lvlJc w:val="left"/>
-      <w:pPr>
-        <w:ind w:left="2880" w:hanging="360"/>
-      </w:pPr>
-    </w:lvl>
-    <w:lvl w:ilvl="4" w:tplc="04060019" w:tentative="1">
-      <w:start w:val="1"/>
-      <w:numFmt w:val="lowerLetter"/>
-      <w:lvlText w:val="%5."/>
-      <w:lvlJc w:val="left"/>
-      <w:pPr>
-        <w:ind w:left="3600" w:hanging="360"/>
-      </w:pPr>
-    </w:lvl>
-    <w:lvl w:ilvl="5" w:tplc="0406001B" w:tentative="1">
-      <w:start w:val="1"/>
-      <w:numFmt w:val="lowerRoman"/>
-      <w:lvlText w:val="%6."/>
-      <w:lvlJc w:val="right"/>
-      <w:pPr>
-        <w:ind w:left="4320" w:hanging="180"/>
-      </w:pPr>
-    </w:lvl>
-    <w:lvl w:ilvl="6" w:tplc="0406000F" w:tentative="1">
-      <w:start w:val="1"/>
-      <w:numFmt w:val="decimal"/>
-      <w:lvlText w:val="%7."/>
-      <w:lvlJc w:val="left"/>
-      <w:pPr>
-        <w:ind w:left="5040" w:hanging="360"/>
-      </w:pPr>
-    </w:lvl>
-    <w:lvl w:ilvl="7" w:tplc="04060019" w:tentative="1">
-      <w:start w:val="1"/>
-      <w:numFmt w:val="lowerLetter"/>
-      <w:lvlText w:val="%8."/>
-      <w:lvlJc w:val="left"/>
-      <w:pPr>
-        <w:ind w:left="5760" w:hanging="360"/>
-      </w:pPr>
-    </w:lvl>
-    <w:lvl w:ilvl="8" w:tplc="0406001B" w:tentative="1">
-      <w:start w:val="1"/>
-      <w:numFmt w:val="lowerRoman"/>
-      <w:lvlText w:val="%9."/>
-      <w:lvlJc w:val="right"/>
-      <w:pPr>
-        <w:ind w:left="6480" w:hanging="180"/>
-      </w:pPr>
-    </w:lvl>
-  </w:abstractNum>
-  <w:abstractNum w:abstractNumId="13" w15:restartNumberingAfterBreak="0">
+  <w:abstractNum w:abstractNumId="9" w15:restartNumberingAfterBreak="0">
     <w:nsid w:val="435266EB"/>
     <w:multiLevelType w:val="hybridMultilevel"/>
     <w:tmpl w:val="DCBA6CB0"/>
@@ -6162,14 +6248,27 @@
       </w:pPr>
     </w:lvl>
   </w:abstractNum>
-  <w:abstractNum w:abstractNumId="14" w15:restartNumberingAfterBreak="0">
-    <w:nsid w:val="466F5540"/>
-    <w:multiLevelType w:val="hybridMultilevel"/>
-    <w:tmpl w:val="E392E9A6"/>
-    <w:lvl w:ilvl="0" w:tplc="A9EA1116">
+  <w:abstractNum w:abstractNumId="10" w15:restartNumberingAfterBreak="0">
+    <w:nsid w:val="442F73C3"/>
+    <w:multiLevelType w:val="multilevel"/>
+    <w:tmpl w:val="7D640496"/>
+    <w:lvl w:ilvl="0">
+      <w:start w:val="1"/>
+      <w:numFmt w:val="decimal"/>
+      <w:lvlText w:val="%1.3"/>
+      <w:lvlJc w:val="left"/>
+      <w:pPr>
+        <w:ind w:left="720" w:hanging="360"/>
+      </w:pPr>
+      <w:rPr>
+        <w:rFonts w:hint="default"/>
+      </w:rPr>
+    </w:lvl>
+    <w:lvl w:ilvl="1">
       <w:start w:val="2"/>
       <w:numFmt w:val="decimal"/>
-      <w:lvlText w:val="%1"/>
+      <w:isLgl/>
+      <w:lvlText w:val="%2.1"/>
       <w:lvlJc w:val="left"/>
       <w:pPr>
         <w:ind w:left="720" w:hanging="360"/>
@@ -6178,80 +6277,99 @@
         <w:rFonts w:hint="default"/>
       </w:rPr>
     </w:lvl>
-    <w:lvl w:ilvl="1" w:tplc="04060019" w:tentative="1">
-      <w:start w:val="1"/>
-      <w:numFmt w:val="lowerLetter"/>
-      <w:lvlText w:val="%2."/>
-      <w:lvlJc w:val="left"/>
-      <w:pPr>
-        <w:ind w:left="1440" w:hanging="360"/>
-      </w:pPr>
-    </w:lvl>
-    <w:lvl w:ilvl="2" w:tplc="0406001B" w:tentative="1">
-      <w:start w:val="1"/>
-      <w:numFmt w:val="lowerRoman"/>
-      <w:lvlText w:val="%3."/>
-      <w:lvlJc w:val="right"/>
-      <w:pPr>
-        <w:ind w:left="2160" w:hanging="180"/>
-      </w:pPr>
-    </w:lvl>
-    <w:lvl w:ilvl="3" w:tplc="0406000F" w:tentative="1">
-      <w:start w:val="1"/>
-      <w:numFmt w:val="decimal"/>
-      <w:lvlText w:val="%4."/>
-      <w:lvlJc w:val="left"/>
-      <w:pPr>
-        <w:ind w:left="2880" w:hanging="360"/>
-      </w:pPr>
-    </w:lvl>
-    <w:lvl w:ilvl="4" w:tplc="04060019" w:tentative="1">
-      <w:start w:val="1"/>
-      <w:numFmt w:val="lowerLetter"/>
-      <w:lvlText w:val="%5."/>
-      <w:lvlJc w:val="left"/>
-      <w:pPr>
-        <w:ind w:left="3600" w:hanging="360"/>
-      </w:pPr>
-    </w:lvl>
-    <w:lvl w:ilvl="5" w:tplc="0406001B" w:tentative="1">
-      <w:start w:val="1"/>
-      <w:numFmt w:val="lowerRoman"/>
-      <w:lvlText w:val="%6."/>
-      <w:lvlJc w:val="right"/>
-      <w:pPr>
-        <w:ind w:left="4320" w:hanging="180"/>
-      </w:pPr>
-    </w:lvl>
-    <w:lvl w:ilvl="6" w:tplc="0406000F" w:tentative="1">
-      <w:start w:val="1"/>
-      <w:numFmt w:val="decimal"/>
-      <w:lvlText w:val="%7."/>
-      <w:lvlJc w:val="left"/>
-      <w:pPr>
-        <w:ind w:left="5040" w:hanging="360"/>
-      </w:pPr>
-    </w:lvl>
-    <w:lvl w:ilvl="7" w:tplc="04060019" w:tentative="1">
-      <w:start w:val="1"/>
-      <w:numFmt w:val="lowerLetter"/>
-      <w:lvlText w:val="%8."/>
-      <w:lvlJc w:val="left"/>
-      <w:pPr>
-        <w:ind w:left="5760" w:hanging="360"/>
-      </w:pPr>
-    </w:lvl>
-    <w:lvl w:ilvl="8" w:tplc="0406001B" w:tentative="1">
-      <w:start w:val="1"/>
-      <w:numFmt w:val="lowerRoman"/>
-      <w:lvlText w:val="%9."/>
-      <w:lvlJc w:val="right"/>
-      <w:pPr>
-        <w:ind w:left="6480" w:hanging="180"/>
-      </w:pPr>
+    <w:lvl w:ilvl="2">
+      <w:start w:val="1"/>
+      <w:numFmt w:val="decimal"/>
+      <w:isLgl/>
+      <w:lvlText w:val="%1.%2.%3"/>
+      <w:lvlJc w:val="left"/>
+      <w:pPr>
+        <w:ind w:left="1080" w:hanging="720"/>
+      </w:pPr>
+      <w:rPr>
+        <w:rFonts w:hint="default"/>
+      </w:rPr>
+    </w:lvl>
+    <w:lvl w:ilvl="3">
+      <w:start w:val="1"/>
+      <w:numFmt w:val="decimal"/>
+      <w:isLgl/>
+      <w:lvlText w:val="%1.%2.%3.%4"/>
+      <w:lvlJc w:val="left"/>
+      <w:pPr>
+        <w:ind w:left="1080" w:hanging="720"/>
+      </w:pPr>
+      <w:rPr>
+        <w:rFonts w:hint="default"/>
+      </w:rPr>
+    </w:lvl>
+    <w:lvl w:ilvl="4">
+      <w:start w:val="1"/>
+      <w:numFmt w:val="decimal"/>
+      <w:isLgl/>
+      <w:lvlText w:val="%1.%2.%3.%4.%5"/>
+      <w:lvlJc w:val="left"/>
+      <w:pPr>
+        <w:ind w:left="1440" w:hanging="1080"/>
+      </w:pPr>
+      <w:rPr>
+        <w:rFonts w:hint="default"/>
+      </w:rPr>
+    </w:lvl>
+    <w:lvl w:ilvl="5">
+      <w:start w:val="1"/>
+      <w:numFmt w:val="decimal"/>
+      <w:isLgl/>
+      <w:lvlText w:val="%1.%2.%3.%4.%5.%6"/>
+      <w:lvlJc w:val="left"/>
+      <w:pPr>
+        <w:ind w:left="1440" w:hanging="1080"/>
+      </w:pPr>
+      <w:rPr>
+        <w:rFonts w:hint="default"/>
+      </w:rPr>
+    </w:lvl>
+    <w:lvl w:ilvl="6">
+      <w:start w:val="1"/>
+      <w:numFmt w:val="decimal"/>
+      <w:isLgl/>
+      <w:lvlText w:val="%1.%2.%3.%4.%5.%6.%7"/>
+      <w:lvlJc w:val="left"/>
+      <w:pPr>
+        <w:ind w:left="1800" w:hanging="1440"/>
+      </w:pPr>
+      <w:rPr>
+        <w:rFonts w:hint="default"/>
+      </w:rPr>
+    </w:lvl>
+    <w:lvl w:ilvl="7">
+      <w:start w:val="1"/>
+      <w:numFmt w:val="decimal"/>
+      <w:isLgl/>
+      <w:lvlText w:val="%1.%2.%3.%4.%5.%6.%7.%8"/>
+      <w:lvlJc w:val="left"/>
+      <w:pPr>
+        <w:ind w:left="1800" w:hanging="1440"/>
+      </w:pPr>
+      <w:rPr>
+        <w:rFonts w:hint="default"/>
+      </w:rPr>
+    </w:lvl>
+    <w:lvl w:ilvl="8">
+      <w:start w:val="1"/>
+      <w:numFmt w:val="decimal"/>
+      <w:isLgl/>
+      <w:lvlText w:val="%1.%2.%3.%4.%5.%6.%7.%8.%9"/>
+      <w:lvlJc w:val="left"/>
+      <w:pPr>
+        <w:ind w:left="1800" w:hanging="1440"/>
+      </w:pPr>
+      <w:rPr>
+        <w:rFonts w:hint="default"/>
+      </w:rPr>
     </w:lvl>
   </w:abstractNum>
-  <w:abstractNum w:abstractNumId="15" w15:restartNumberingAfterBreak="0">
+  <w:abstractNum w:abstractNumId="11" w15:restartNumberingAfterBreak="0">
     <w:nsid w:val="481215C3"/>
     <w:multiLevelType w:val="hybridMultilevel"/>
     <w:tmpl w:val="3FEEEBCC"/>
@@ -6337,7 +6455,7 @@
       </w:pPr>
     </w:lvl>
   </w:abstractNum>
-  <w:abstractNum w:abstractNumId="16" w15:restartNumberingAfterBreak="0">
+  <w:abstractNum w:abstractNumId="12" w15:restartNumberingAfterBreak="0">
     <w:nsid w:val="4B164D3B"/>
     <w:multiLevelType w:val="hybridMultilevel"/>
     <w:tmpl w:val="7D663140"/>
@@ -6426,386 +6544,475 @@
       </w:pPr>
     </w:lvl>
   </w:abstractNum>
+  <w:abstractNum w:abstractNumId="13" w15:restartNumberingAfterBreak="0">
+    <w:nsid w:val="5C7D66AC"/>
+    <w:multiLevelType w:val="multilevel"/>
+    <w:tmpl w:val="78585052"/>
+    <w:lvl w:ilvl="0">
+      <w:start w:val="1"/>
+      <w:numFmt w:val="none"/>
+      <w:lvlText w:val="%12.1"/>
+      <w:lvlJc w:val="left"/>
+      <w:pPr>
+        <w:ind w:left="360" w:hanging="360"/>
+      </w:pPr>
+      <w:rPr>
+        <w:rFonts w:hint="default"/>
+      </w:rPr>
+    </w:lvl>
+    <w:lvl w:ilvl="1">
+      <w:start w:val="1"/>
+      <w:numFmt w:val="decimal"/>
+      <w:lvlText w:val="%22.2"/>
+      <w:lvlJc w:val="left"/>
+      <w:pPr>
+        <w:ind w:left="792" w:hanging="432"/>
+      </w:pPr>
+      <w:rPr>
+        <w:rFonts w:hint="default"/>
+      </w:rPr>
+    </w:lvl>
+    <w:lvl w:ilvl="2">
+      <w:start w:val="1"/>
+      <w:numFmt w:val="decimal"/>
+      <w:lvlText w:val="%1.%2.%3."/>
+      <w:lvlJc w:val="left"/>
+      <w:pPr>
+        <w:ind w:left="1224" w:hanging="504"/>
+      </w:pPr>
+      <w:rPr>
+        <w:rFonts w:hint="default"/>
+      </w:rPr>
+    </w:lvl>
+    <w:lvl w:ilvl="3">
+      <w:start w:val="1"/>
+      <w:numFmt w:val="decimal"/>
+      <w:lvlText w:val="%1.%2.%3.%4."/>
+      <w:lvlJc w:val="left"/>
+      <w:pPr>
+        <w:ind w:left="1728" w:hanging="648"/>
+      </w:pPr>
+      <w:rPr>
+        <w:rFonts w:hint="default"/>
+      </w:rPr>
+    </w:lvl>
+    <w:lvl w:ilvl="4">
+      <w:start w:val="1"/>
+      <w:numFmt w:val="decimal"/>
+      <w:lvlText w:val="%1.%2.%3.%4.%5."/>
+      <w:lvlJc w:val="left"/>
+      <w:pPr>
+        <w:ind w:left="2232" w:hanging="792"/>
+      </w:pPr>
+      <w:rPr>
+        <w:rFonts w:hint="default"/>
+      </w:rPr>
+    </w:lvl>
+    <w:lvl w:ilvl="5">
+      <w:start w:val="1"/>
+      <w:numFmt w:val="decimal"/>
+      <w:lvlText w:val="%1.%2.%3.%4.%5.%6."/>
+      <w:lvlJc w:val="left"/>
+      <w:pPr>
+        <w:ind w:left="2736" w:hanging="936"/>
+      </w:pPr>
+      <w:rPr>
+        <w:rFonts w:hint="default"/>
+      </w:rPr>
+    </w:lvl>
+    <w:lvl w:ilvl="6">
+      <w:start w:val="1"/>
+      <w:numFmt w:val="decimal"/>
+      <w:lvlText w:val="%1.%2.%3.%4.%5.%6.%7."/>
+      <w:lvlJc w:val="left"/>
+      <w:pPr>
+        <w:ind w:left="3240" w:hanging="1080"/>
+      </w:pPr>
+      <w:rPr>
+        <w:rFonts w:hint="default"/>
+      </w:rPr>
+    </w:lvl>
+    <w:lvl w:ilvl="7">
+      <w:start w:val="1"/>
+      <w:numFmt w:val="decimal"/>
+      <w:lvlText w:val="%1.%2.%3.%4.%5.%6.%7.%8."/>
+      <w:lvlJc w:val="left"/>
+      <w:pPr>
+        <w:ind w:left="3744" w:hanging="1224"/>
+      </w:pPr>
+      <w:rPr>
+        <w:rFonts w:hint="default"/>
+      </w:rPr>
+    </w:lvl>
+    <w:lvl w:ilvl="8">
+      <w:start w:val="1"/>
+      <w:numFmt w:val="decimal"/>
+      <w:lvlText w:val="%1.%2.%3.%4.%5.%6.%7.%8.%9."/>
+      <w:lvlJc w:val="left"/>
+      <w:pPr>
+        <w:ind w:left="4320" w:hanging="1440"/>
+      </w:pPr>
+      <w:rPr>
+        <w:rFonts w:hint="default"/>
+      </w:rPr>
+    </w:lvl>
+  </w:abstractNum>
+  <w:abstractNum w:abstractNumId="14" w15:restartNumberingAfterBreak="0">
+    <w:nsid w:val="5F84267E"/>
+    <w:multiLevelType w:val="multilevel"/>
+    <w:tmpl w:val="63AAF466"/>
+    <w:lvl w:ilvl="0">
+      <w:start w:val="1"/>
+      <w:numFmt w:val="decimal"/>
+      <w:lvlText w:val="%1.3"/>
+      <w:lvlJc w:val="left"/>
+      <w:pPr>
+        <w:ind w:left="720" w:hanging="360"/>
+      </w:pPr>
+      <w:rPr>
+        <w:rFonts w:hint="default"/>
+      </w:rPr>
+    </w:lvl>
+    <w:lvl w:ilvl="1">
+      <w:start w:val="2"/>
+      <w:numFmt w:val="decimal"/>
+      <w:isLgl/>
+      <w:lvlText w:val="%1.%2"/>
+      <w:lvlJc w:val="left"/>
+      <w:pPr>
+        <w:ind w:left="720" w:hanging="360"/>
+      </w:pPr>
+      <w:rPr>
+        <w:rFonts w:hint="default"/>
+      </w:rPr>
+    </w:lvl>
+    <w:lvl w:ilvl="2">
+      <w:start w:val="1"/>
+      <w:numFmt w:val="decimal"/>
+      <w:isLgl/>
+      <w:lvlText w:val="%1.%2.%3"/>
+      <w:lvlJc w:val="left"/>
+      <w:pPr>
+        <w:ind w:left="1080" w:hanging="720"/>
+      </w:pPr>
+      <w:rPr>
+        <w:rFonts w:hint="default"/>
+      </w:rPr>
+    </w:lvl>
+    <w:lvl w:ilvl="3">
+      <w:start w:val="1"/>
+      <w:numFmt w:val="decimal"/>
+      <w:isLgl/>
+      <w:lvlText w:val="%1.%2.%3.%4"/>
+      <w:lvlJc w:val="left"/>
+      <w:pPr>
+        <w:ind w:left="1080" w:hanging="720"/>
+      </w:pPr>
+      <w:rPr>
+        <w:rFonts w:hint="default"/>
+      </w:rPr>
+    </w:lvl>
+    <w:lvl w:ilvl="4">
+      <w:start w:val="1"/>
+      <w:numFmt w:val="decimal"/>
+      <w:isLgl/>
+      <w:lvlText w:val="%1.%2.%3.%4.%5"/>
+      <w:lvlJc w:val="left"/>
+      <w:pPr>
+        <w:ind w:left="1440" w:hanging="1080"/>
+      </w:pPr>
+      <w:rPr>
+        <w:rFonts w:hint="default"/>
+      </w:rPr>
+    </w:lvl>
+    <w:lvl w:ilvl="5">
+      <w:start w:val="1"/>
+      <w:numFmt w:val="decimal"/>
+      <w:isLgl/>
+      <w:lvlText w:val="%1.%2.%3.%4.%5.%6"/>
+      <w:lvlJc w:val="left"/>
+      <w:pPr>
+        <w:ind w:left="1440" w:hanging="1080"/>
+      </w:pPr>
+      <w:rPr>
+        <w:rFonts w:hint="default"/>
+      </w:rPr>
+    </w:lvl>
+    <w:lvl w:ilvl="6">
+      <w:start w:val="1"/>
+      <w:numFmt w:val="decimal"/>
+      <w:isLgl/>
+      <w:lvlText w:val="%1.%2.%3.%4.%5.%6.%7"/>
+      <w:lvlJc w:val="left"/>
+      <w:pPr>
+        <w:ind w:left="1800" w:hanging="1440"/>
+      </w:pPr>
+      <w:rPr>
+        <w:rFonts w:hint="default"/>
+      </w:rPr>
+    </w:lvl>
+    <w:lvl w:ilvl="7">
+      <w:start w:val="1"/>
+      <w:numFmt w:val="decimal"/>
+      <w:isLgl/>
+      <w:lvlText w:val="%1.%2.%3.%4.%5.%6.%7.%8"/>
+      <w:lvlJc w:val="left"/>
+      <w:pPr>
+        <w:ind w:left="1800" w:hanging="1440"/>
+      </w:pPr>
+      <w:rPr>
+        <w:rFonts w:hint="default"/>
+      </w:rPr>
+    </w:lvl>
+    <w:lvl w:ilvl="8">
+      <w:start w:val="1"/>
+      <w:numFmt w:val="decimal"/>
+      <w:isLgl/>
+      <w:lvlText w:val="%1.%2.%3.%4.%5.%6.%7.%8.%9"/>
+      <w:lvlJc w:val="left"/>
+      <w:pPr>
+        <w:ind w:left="1800" w:hanging="1440"/>
+      </w:pPr>
+      <w:rPr>
+        <w:rFonts w:hint="default"/>
+      </w:rPr>
+    </w:lvl>
+  </w:abstractNum>
+  <w:abstractNum w:abstractNumId="15" w15:restartNumberingAfterBreak="0">
+    <w:nsid w:val="5FED4DC5"/>
+    <w:multiLevelType w:val="multilevel"/>
+    <w:tmpl w:val="A3EC2D06"/>
+    <w:lvl w:ilvl="0">
+      <w:start w:val="1"/>
+      <w:numFmt w:val="decimal"/>
+      <w:lvlText w:val="%1."/>
+      <w:lvlJc w:val="left"/>
+      <w:pPr>
+        <w:ind w:left="720" w:hanging="360"/>
+      </w:pPr>
+      <w:rPr>
+        <w:rFonts w:hint="default"/>
+      </w:rPr>
+    </w:lvl>
+    <w:lvl w:ilvl="1">
+      <w:start w:val="1"/>
+      <w:numFmt w:val="decimal"/>
+      <w:isLgl/>
+      <w:lvlText w:val="%1.%2"/>
+      <w:lvlJc w:val="left"/>
+      <w:pPr>
+        <w:ind w:left="720" w:hanging="360"/>
+      </w:pPr>
+      <w:rPr>
+        <w:rFonts w:hint="default"/>
+      </w:rPr>
+    </w:lvl>
+    <w:lvl w:ilvl="2">
+      <w:start w:val="1"/>
+      <w:numFmt w:val="decimal"/>
+      <w:isLgl/>
+      <w:lvlText w:val="%1.%2.%3"/>
+      <w:lvlJc w:val="left"/>
+      <w:pPr>
+        <w:ind w:left="1080" w:hanging="720"/>
+      </w:pPr>
+      <w:rPr>
+        <w:rFonts w:hint="default"/>
+      </w:rPr>
+    </w:lvl>
+    <w:lvl w:ilvl="3">
+      <w:start w:val="1"/>
+      <w:numFmt w:val="decimal"/>
+      <w:isLgl/>
+      <w:lvlText w:val="%1.%2.%3.%4"/>
+      <w:lvlJc w:val="left"/>
+      <w:pPr>
+        <w:ind w:left="1080" w:hanging="720"/>
+      </w:pPr>
+      <w:rPr>
+        <w:rFonts w:hint="default"/>
+      </w:rPr>
+    </w:lvl>
+    <w:lvl w:ilvl="4">
+      <w:start w:val="1"/>
+      <w:numFmt w:val="decimal"/>
+      <w:isLgl/>
+      <w:lvlText w:val="%1.%2.%3.%4.%5"/>
+      <w:lvlJc w:val="left"/>
+      <w:pPr>
+        <w:ind w:left="1440" w:hanging="1080"/>
+      </w:pPr>
+      <w:rPr>
+        <w:rFonts w:hint="default"/>
+      </w:rPr>
+    </w:lvl>
+    <w:lvl w:ilvl="5">
+      <w:start w:val="1"/>
+      <w:numFmt w:val="decimal"/>
+      <w:isLgl/>
+      <w:lvlText w:val="%1.%2.%3.%4.%5.%6"/>
+      <w:lvlJc w:val="left"/>
+      <w:pPr>
+        <w:ind w:left="1440" w:hanging="1080"/>
+      </w:pPr>
+      <w:rPr>
+        <w:rFonts w:hint="default"/>
+      </w:rPr>
+    </w:lvl>
+    <w:lvl w:ilvl="6">
+      <w:start w:val="1"/>
+      <w:numFmt w:val="decimal"/>
+      <w:isLgl/>
+      <w:lvlText w:val="%1.%2.%3.%4.%5.%6.%7"/>
+      <w:lvlJc w:val="left"/>
+      <w:pPr>
+        <w:ind w:left="1800" w:hanging="1440"/>
+      </w:pPr>
+      <w:rPr>
+        <w:rFonts w:hint="default"/>
+      </w:rPr>
+    </w:lvl>
+    <w:lvl w:ilvl="7">
+      <w:start w:val="1"/>
+      <w:numFmt w:val="decimal"/>
+      <w:isLgl/>
+      <w:lvlText w:val="%1.%2.%3.%4.%5.%6.%7.%8"/>
+      <w:lvlJc w:val="left"/>
+      <w:pPr>
+        <w:ind w:left="1800" w:hanging="1440"/>
+      </w:pPr>
+      <w:rPr>
+        <w:rFonts w:hint="default"/>
+      </w:rPr>
+    </w:lvl>
+    <w:lvl w:ilvl="8">
+      <w:start w:val="1"/>
+      <w:numFmt w:val="decimal"/>
+      <w:isLgl/>
+      <w:lvlText w:val="%1.%2.%3.%4.%5.%6.%7.%8.%9"/>
+      <w:lvlJc w:val="left"/>
+      <w:pPr>
+        <w:ind w:left="1800" w:hanging="1440"/>
+      </w:pPr>
+      <w:rPr>
+        <w:rFonts w:hint="default"/>
+      </w:rPr>
+    </w:lvl>
+  </w:abstractNum>
+  <w:abstractNum w:abstractNumId="16" w15:restartNumberingAfterBreak="0">
+    <w:nsid w:val="60CD61D9"/>
+    <w:multiLevelType w:val="multilevel"/>
+    <w:tmpl w:val="AE00A26A"/>
+    <w:lvl w:ilvl="0">
+      <w:start w:val="1"/>
+      <w:numFmt w:val="decimal"/>
+      <w:lvlText w:val="%1."/>
+      <w:lvlJc w:val="left"/>
+      <w:pPr>
+        <w:ind w:left="360" w:hanging="360"/>
+      </w:pPr>
+      <w:rPr>
+        <w:rFonts w:hint="default"/>
+      </w:rPr>
+    </w:lvl>
+    <w:lvl w:ilvl="1">
+      <w:start w:val="1"/>
+      <w:numFmt w:val="decimal"/>
+      <w:lvlText w:val="%1.2."/>
+      <w:lvlJc w:val="left"/>
+      <w:pPr>
+        <w:ind w:left="792" w:hanging="432"/>
+      </w:pPr>
+      <w:rPr>
+        <w:rFonts w:hint="default"/>
+      </w:rPr>
+    </w:lvl>
+    <w:lvl w:ilvl="2">
+      <w:start w:val="1"/>
+      <w:numFmt w:val="decimal"/>
+      <w:lvlText w:val="%1.%2.%3."/>
+      <w:lvlJc w:val="left"/>
+      <w:pPr>
+        <w:ind w:left="1224" w:hanging="504"/>
+      </w:pPr>
+      <w:rPr>
+        <w:rFonts w:hint="default"/>
+      </w:rPr>
+    </w:lvl>
+    <w:lvl w:ilvl="3">
+      <w:start w:val="1"/>
+      <w:numFmt w:val="decimal"/>
+      <w:lvlText w:val="%1.%2.%3.%4."/>
+      <w:lvlJc w:val="left"/>
+      <w:pPr>
+        <w:ind w:left="1728" w:hanging="648"/>
+      </w:pPr>
+      <w:rPr>
+        <w:rFonts w:hint="default"/>
+      </w:rPr>
+    </w:lvl>
+    <w:lvl w:ilvl="4">
+      <w:start w:val="1"/>
+      <w:numFmt w:val="decimal"/>
+      <w:lvlText w:val="%1.%2.%3.%4.%5."/>
+      <w:lvlJc w:val="left"/>
+      <w:pPr>
+        <w:ind w:left="2232" w:hanging="792"/>
+      </w:pPr>
+      <w:rPr>
+        <w:rFonts w:hint="default"/>
+      </w:rPr>
+    </w:lvl>
+    <w:lvl w:ilvl="5">
+      <w:start w:val="1"/>
+      <w:numFmt w:val="decimal"/>
+      <w:lvlText w:val="%1.%2.%3.%4.%5.%6."/>
+      <w:lvlJc w:val="left"/>
+      <w:pPr>
+        <w:ind w:left="2736" w:hanging="936"/>
+      </w:pPr>
+      <w:rPr>
+        <w:rFonts w:hint="default"/>
+      </w:rPr>
+    </w:lvl>
+    <w:lvl w:ilvl="6">
+      <w:start w:val="1"/>
+      <w:numFmt w:val="decimal"/>
+      <w:lvlText w:val="%1.%2.%3.%4.%5.%6.%7."/>
+      <w:lvlJc w:val="left"/>
+      <w:pPr>
+        <w:ind w:left="3240" w:hanging="1080"/>
+      </w:pPr>
+      <w:rPr>
+        <w:rFonts w:hint="default"/>
+      </w:rPr>
+    </w:lvl>
+    <w:lvl w:ilvl="7">
+      <w:start w:val="1"/>
+      <w:numFmt w:val="decimal"/>
+      <w:lvlText w:val="%1.%2.%3.%4.%5.%6.%7.%8."/>
+      <w:lvlJc w:val="left"/>
+      <w:pPr>
+        <w:ind w:left="3744" w:hanging="1224"/>
+      </w:pPr>
+      <w:rPr>
+        <w:rFonts w:hint="default"/>
+      </w:rPr>
+    </w:lvl>
+    <w:lvl w:ilvl="8">
+      <w:start w:val="1"/>
+      <w:numFmt w:val="decimal"/>
+      <w:lvlText w:val="%1.%2.%3.%4.%5.%6.%7.%8.%9."/>
+      <w:lvlJc w:val="left"/>
+      <w:pPr>
+        <w:ind w:left="4320" w:hanging="1440"/>
+      </w:pPr>
+      <w:rPr>
+        <w:rFonts w:hint="default"/>
+      </w:rPr>
+    </w:lvl>
+  </w:abstractNum>
   <w:abstractNum w:abstractNumId="17" w15:restartNumberingAfterBreak="0">
-    <w:nsid w:val="4E3C13CD"/>
-    <w:multiLevelType w:val="hybridMultilevel"/>
-    <w:tmpl w:val="8FE25B16"/>
-    <w:lvl w:ilvl="0" w:tplc="A32C59DE">
-      <w:start w:val="3"/>
-      <w:numFmt w:val="decimal"/>
-      <w:lvlText w:val="%1."/>
-      <w:lvlJc w:val="left"/>
-      <w:pPr>
-        <w:ind w:left="720" w:hanging="360"/>
-      </w:pPr>
-      <w:rPr>
-        <w:rFonts w:hint="default"/>
-      </w:rPr>
-    </w:lvl>
-    <w:lvl w:ilvl="1" w:tplc="04060019" w:tentative="1">
-      <w:start w:val="1"/>
-      <w:numFmt w:val="lowerLetter"/>
-      <w:lvlText w:val="%2."/>
-      <w:lvlJc w:val="left"/>
-      <w:pPr>
-        <w:ind w:left="1440" w:hanging="360"/>
-      </w:pPr>
-    </w:lvl>
-    <w:lvl w:ilvl="2" w:tplc="0406001B" w:tentative="1">
-      <w:start w:val="1"/>
-      <w:numFmt w:val="lowerRoman"/>
-      <w:lvlText w:val="%3."/>
-      <w:lvlJc w:val="right"/>
-      <w:pPr>
-        <w:ind w:left="2160" w:hanging="180"/>
-      </w:pPr>
-    </w:lvl>
-    <w:lvl w:ilvl="3" w:tplc="0406000F" w:tentative="1">
-      <w:start w:val="1"/>
-      <w:numFmt w:val="decimal"/>
-      <w:lvlText w:val="%4."/>
-      <w:lvlJc w:val="left"/>
-      <w:pPr>
-        <w:ind w:left="2880" w:hanging="360"/>
-      </w:pPr>
-    </w:lvl>
-    <w:lvl w:ilvl="4" w:tplc="04060019" w:tentative="1">
-      <w:start w:val="1"/>
-      <w:numFmt w:val="lowerLetter"/>
-      <w:lvlText w:val="%5."/>
-      <w:lvlJc w:val="left"/>
-      <w:pPr>
-        <w:ind w:left="3600" w:hanging="360"/>
-      </w:pPr>
-    </w:lvl>
-    <w:lvl w:ilvl="5" w:tplc="0406001B" w:tentative="1">
-      <w:start w:val="1"/>
-      <w:numFmt w:val="lowerRoman"/>
-      <w:lvlText w:val="%6."/>
-      <w:lvlJc w:val="right"/>
-      <w:pPr>
-        <w:ind w:left="4320" w:hanging="180"/>
-      </w:pPr>
-    </w:lvl>
-    <w:lvl w:ilvl="6" w:tplc="0406000F" w:tentative="1">
-      <w:start w:val="1"/>
-      <w:numFmt w:val="decimal"/>
-      <w:lvlText w:val="%7."/>
-      <w:lvlJc w:val="left"/>
-      <w:pPr>
-        <w:ind w:left="5040" w:hanging="360"/>
-      </w:pPr>
-    </w:lvl>
-    <w:lvl w:ilvl="7" w:tplc="04060019" w:tentative="1">
-      <w:start w:val="1"/>
-      <w:numFmt w:val="lowerLetter"/>
-      <w:lvlText w:val="%8."/>
-      <w:lvlJc w:val="left"/>
-      <w:pPr>
-        <w:ind w:left="5760" w:hanging="360"/>
-      </w:pPr>
-    </w:lvl>
-    <w:lvl w:ilvl="8" w:tplc="0406001B" w:tentative="1">
-      <w:start w:val="1"/>
-      <w:numFmt w:val="lowerRoman"/>
-      <w:lvlText w:val="%9."/>
-      <w:lvlJc w:val="right"/>
-      <w:pPr>
-        <w:ind w:left="6480" w:hanging="180"/>
-      </w:pPr>
-    </w:lvl>
-  </w:abstractNum>
-  <w:abstractNum w:abstractNumId="18" w15:restartNumberingAfterBreak="0">
-    <w:nsid w:val="57B90BB6"/>
-    <w:multiLevelType w:val="hybridMultilevel"/>
-    <w:tmpl w:val="2F842A18"/>
-    <w:lvl w:ilvl="0" w:tplc="0406000F">
-      <w:start w:val="1"/>
-      <w:numFmt w:val="decimal"/>
-      <w:lvlText w:val="%1."/>
-      <w:lvlJc w:val="left"/>
-      <w:pPr>
-        <w:ind w:left="720" w:hanging="360"/>
-      </w:pPr>
-      <w:rPr>
-        <w:rFonts w:hint="default"/>
-      </w:rPr>
-    </w:lvl>
-    <w:lvl w:ilvl="1" w:tplc="04060019" w:tentative="1">
-      <w:start w:val="1"/>
-      <w:numFmt w:val="lowerLetter"/>
-      <w:lvlText w:val="%2."/>
-      <w:lvlJc w:val="left"/>
-      <w:pPr>
-        <w:ind w:left="1440" w:hanging="360"/>
-      </w:pPr>
-    </w:lvl>
-    <w:lvl w:ilvl="2" w:tplc="0406001B" w:tentative="1">
-      <w:start w:val="1"/>
-      <w:numFmt w:val="lowerRoman"/>
-      <w:lvlText w:val="%3."/>
-      <w:lvlJc w:val="right"/>
-      <w:pPr>
-        <w:ind w:left="2160" w:hanging="180"/>
-      </w:pPr>
-    </w:lvl>
-    <w:lvl w:ilvl="3" w:tplc="0406000F" w:tentative="1">
-      <w:start w:val="1"/>
-      <w:numFmt w:val="decimal"/>
-      <w:lvlText w:val="%4."/>
-      <w:lvlJc w:val="left"/>
-      <w:pPr>
-        <w:ind w:left="2880" w:hanging="360"/>
-      </w:pPr>
-    </w:lvl>
-    <w:lvl w:ilvl="4" w:tplc="04060019" w:tentative="1">
-      <w:start w:val="1"/>
-      <w:numFmt w:val="lowerLetter"/>
-      <w:lvlText w:val="%5."/>
-      <w:lvlJc w:val="left"/>
-      <w:pPr>
-        <w:ind w:left="3600" w:hanging="360"/>
-      </w:pPr>
-    </w:lvl>
-    <w:lvl w:ilvl="5" w:tplc="0406001B" w:tentative="1">
-      <w:start w:val="1"/>
-      <w:numFmt w:val="lowerRoman"/>
-      <w:lvlText w:val="%6."/>
-      <w:lvlJc w:val="right"/>
-      <w:pPr>
-        <w:ind w:left="4320" w:hanging="180"/>
-      </w:pPr>
-    </w:lvl>
-    <w:lvl w:ilvl="6" w:tplc="0406000F" w:tentative="1">
-      <w:start w:val="1"/>
-      <w:numFmt w:val="decimal"/>
-      <w:lvlText w:val="%7."/>
-      <w:lvlJc w:val="left"/>
-      <w:pPr>
-        <w:ind w:left="5040" w:hanging="360"/>
-      </w:pPr>
-    </w:lvl>
-    <w:lvl w:ilvl="7" w:tplc="04060019" w:tentative="1">
-      <w:start w:val="1"/>
-      <w:numFmt w:val="lowerLetter"/>
-      <w:lvlText w:val="%8."/>
-      <w:lvlJc w:val="left"/>
-      <w:pPr>
-        <w:ind w:left="5760" w:hanging="360"/>
-      </w:pPr>
-    </w:lvl>
-    <w:lvl w:ilvl="8" w:tplc="0406001B" w:tentative="1">
-      <w:start w:val="1"/>
-      <w:numFmt w:val="lowerRoman"/>
-      <w:lvlText w:val="%9."/>
-      <w:lvlJc w:val="right"/>
-      <w:pPr>
-        <w:ind w:left="6480" w:hanging="180"/>
-      </w:pPr>
-    </w:lvl>
-  </w:abstractNum>
-  <w:abstractNum w:abstractNumId="19" w15:restartNumberingAfterBreak="0">
-    <w:nsid w:val="5FED4DC5"/>
-    <w:multiLevelType w:val="hybridMultilevel"/>
-    <w:tmpl w:val="D65E910C"/>
-    <w:lvl w:ilvl="0" w:tplc="0406000F">
-      <w:start w:val="1"/>
-      <w:numFmt w:val="decimal"/>
-      <w:lvlText w:val="%1."/>
-      <w:lvlJc w:val="left"/>
-      <w:pPr>
-        <w:ind w:left="720" w:hanging="360"/>
-      </w:pPr>
-      <w:rPr>
-        <w:rFonts w:hint="default"/>
-      </w:rPr>
-    </w:lvl>
-    <w:lvl w:ilvl="1" w:tplc="04060019" w:tentative="1">
-      <w:start w:val="1"/>
-      <w:numFmt w:val="lowerLetter"/>
-      <w:lvlText w:val="%2."/>
-      <w:lvlJc w:val="left"/>
-      <w:pPr>
-        <w:ind w:left="1440" w:hanging="360"/>
-      </w:pPr>
-    </w:lvl>
-    <w:lvl w:ilvl="2" w:tplc="0406001B" w:tentative="1">
-      <w:start w:val="1"/>
-      <w:numFmt w:val="lowerRoman"/>
-      <w:lvlText w:val="%3."/>
-      <w:lvlJc w:val="right"/>
-      <w:pPr>
-        <w:ind w:left="2160" w:hanging="180"/>
-      </w:pPr>
-    </w:lvl>
-    <w:lvl w:ilvl="3" w:tplc="0406000F" w:tentative="1">
-      <w:start w:val="1"/>
-      <w:numFmt w:val="decimal"/>
-      <w:lvlText w:val="%4."/>
-      <w:lvlJc w:val="left"/>
-      <w:pPr>
-        <w:ind w:left="2880" w:hanging="360"/>
-      </w:pPr>
-    </w:lvl>
-    <w:lvl w:ilvl="4" w:tplc="04060019" w:tentative="1">
-      <w:start w:val="1"/>
-      <w:numFmt w:val="lowerLetter"/>
-      <w:lvlText w:val="%5."/>
-      <w:lvlJc w:val="left"/>
-      <w:pPr>
-        <w:ind w:left="3600" w:hanging="360"/>
-      </w:pPr>
-    </w:lvl>
-    <w:lvl w:ilvl="5" w:tplc="0406001B" w:tentative="1">
-      <w:start w:val="1"/>
-      <w:numFmt w:val="lowerRoman"/>
-      <w:lvlText w:val="%6."/>
-      <w:lvlJc w:val="right"/>
-      <w:pPr>
-        <w:ind w:left="4320" w:hanging="180"/>
-      </w:pPr>
-    </w:lvl>
-    <w:lvl w:ilvl="6" w:tplc="0406000F" w:tentative="1">
-      <w:start w:val="1"/>
-      <w:numFmt w:val="decimal"/>
-      <w:lvlText w:val="%7."/>
-      <w:lvlJc w:val="left"/>
-      <w:pPr>
-        <w:ind w:left="5040" w:hanging="360"/>
-      </w:pPr>
-    </w:lvl>
-    <w:lvl w:ilvl="7" w:tplc="04060019" w:tentative="1">
-      <w:start w:val="1"/>
-      <w:numFmt w:val="lowerLetter"/>
-      <w:lvlText w:val="%8."/>
-      <w:lvlJc w:val="left"/>
-      <w:pPr>
-        <w:ind w:left="5760" w:hanging="360"/>
-      </w:pPr>
-    </w:lvl>
-    <w:lvl w:ilvl="8" w:tplc="0406001B" w:tentative="1">
-      <w:start w:val="1"/>
-      <w:numFmt w:val="lowerRoman"/>
-      <w:lvlText w:val="%9."/>
-      <w:lvlJc w:val="right"/>
-      <w:pPr>
-        <w:ind w:left="6480" w:hanging="180"/>
-      </w:pPr>
-    </w:lvl>
-  </w:abstractNum>
-  <w:abstractNum w:abstractNumId="20" w15:restartNumberingAfterBreak="0">
-    <w:nsid w:val="60C93B8B"/>
-    <w:multiLevelType w:val="hybridMultilevel"/>
-    <w:tmpl w:val="26481186"/>
-    <w:lvl w:ilvl="0" w:tplc="47387FCC">
-      <w:numFmt w:val="bullet"/>
-      <w:lvlText w:val=""/>
-      <w:lvlJc w:val="left"/>
-      <w:pPr>
-        <w:ind w:left="720" w:hanging="360"/>
-      </w:pPr>
-      <w:rPr>
-        <w:rFonts w:ascii="Symbol" w:eastAsiaTheme="minorHAnsi" w:hAnsi="Symbol" w:cstheme="minorBidi" w:hint="default"/>
-      </w:rPr>
-    </w:lvl>
-    <w:lvl w:ilvl="1" w:tplc="20000003" w:tentative="1">
-      <w:start w:val="1"/>
-      <w:numFmt w:val="bullet"/>
-      <w:lvlText w:val="o"/>
-      <w:lvlJc w:val="left"/>
-      <w:pPr>
-        <w:ind w:left="1440" w:hanging="360"/>
-      </w:pPr>
-      <w:rPr>
-        <w:rFonts w:ascii="Courier New" w:hAnsi="Courier New" w:cs="Courier New" w:hint="default"/>
-      </w:rPr>
-    </w:lvl>
-    <w:lvl w:ilvl="2" w:tplc="20000005" w:tentative="1">
-      <w:start w:val="1"/>
-      <w:numFmt w:val="bullet"/>
-      <w:lvlText w:val=""/>
-      <w:lvlJc w:val="left"/>
-      <w:pPr>
-        <w:ind w:left="2160" w:hanging="360"/>
-      </w:pPr>
-      <w:rPr>
-        <w:rFonts w:ascii="Wingdings" w:hAnsi="Wingdings" w:hint="default"/>
-      </w:rPr>
-    </w:lvl>
-    <w:lvl w:ilvl="3" w:tplc="20000001" w:tentative="1">
-      <w:start w:val="1"/>
-      <w:numFmt w:val="bullet"/>
-      <w:lvlText w:val=""/>
-      <w:lvlJc w:val="left"/>
-      <w:pPr>
-        <w:ind w:left="2880" w:hanging="360"/>
-      </w:pPr>
-      <w:rPr>
-        <w:rFonts w:ascii="Symbol" w:hAnsi="Symbol" w:hint="default"/>
-      </w:rPr>
-    </w:lvl>
-    <w:lvl w:ilvl="4" w:tplc="20000003" w:tentative="1">
-      <w:start w:val="1"/>
-      <w:numFmt w:val="bullet"/>
-      <w:lvlText w:val="o"/>
-      <w:lvlJc w:val="left"/>
-      <w:pPr>
-        <w:ind w:left="3600" w:hanging="360"/>
-      </w:pPr>
-      <w:rPr>
-        <w:rFonts w:ascii="Courier New" w:hAnsi="Courier New" w:cs="Courier New" w:hint="default"/>
-      </w:rPr>
-    </w:lvl>
-    <w:lvl w:ilvl="5" w:tplc="20000005" w:tentative="1">
-      <w:start w:val="1"/>
-      <w:numFmt w:val="bullet"/>
-      <w:lvlText w:val=""/>
-      <w:lvlJc w:val="left"/>
-      <w:pPr>
-        <w:ind w:left="4320" w:hanging="360"/>
-      </w:pPr>
-      <w:rPr>
-        <w:rFonts w:ascii="Wingdings" w:hAnsi="Wingdings" w:hint="default"/>
-      </w:rPr>
-    </w:lvl>
-    <w:lvl w:ilvl="6" w:tplc="20000001" w:tentative="1">
-      <w:start w:val="1"/>
-      <w:numFmt w:val="bullet"/>
-      <w:lvlText w:val=""/>
-      <w:lvlJc w:val="left"/>
-      <w:pPr>
-        <w:ind w:left="5040" w:hanging="360"/>
-      </w:pPr>
-      <w:rPr>
-        <w:rFonts w:ascii="Symbol" w:hAnsi="Symbol" w:hint="default"/>
-      </w:rPr>
-    </w:lvl>
-    <w:lvl w:ilvl="7" w:tplc="20000003" w:tentative="1">
-      <w:start w:val="1"/>
-      <w:numFmt w:val="bullet"/>
-      <w:lvlText w:val="o"/>
-      <w:lvlJc w:val="left"/>
-      <w:pPr>
-        <w:ind w:left="5760" w:hanging="360"/>
-      </w:pPr>
-      <w:rPr>
-        <w:rFonts w:ascii="Courier New" w:hAnsi="Courier New" w:cs="Courier New" w:hint="default"/>
-      </w:rPr>
-    </w:lvl>
-    <w:lvl w:ilvl="8" w:tplc="20000005" w:tentative="1">
-      <w:start w:val="1"/>
-      <w:numFmt w:val="bullet"/>
-      <w:lvlText w:val=""/>
-      <w:lvlJc w:val="left"/>
-      <w:pPr>
-        <w:ind w:left="6480" w:hanging="360"/>
-      </w:pPr>
-      <w:rPr>
-        <w:rFonts w:ascii="Wingdings" w:hAnsi="Wingdings" w:hint="default"/>
-      </w:rPr>
-    </w:lvl>
-  </w:abstractNum>
-  <w:abstractNum w:abstractNumId="21" w15:restartNumberingAfterBreak="0">
     <w:nsid w:val="610410C5"/>
     <w:multiLevelType w:val="hybridMultilevel"/>
     <w:tmpl w:val="2A3A4D7A"/>
@@ -6894,7 +7101,7 @@
       </w:pPr>
     </w:lvl>
   </w:abstractNum>
-  <w:abstractNum w:abstractNumId="22" w15:restartNumberingAfterBreak="0">
+  <w:abstractNum w:abstractNumId="18" w15:restartNumberingAfterBreak="0">
     <w:nsid w:val="665E799A"/>
     <w:multiLevelType w:val="multilevel"/>
     <w:tmpl w:val="D4C4D9BE"/>
@@ -7007,577 +7214,147 @@
       </w:pPr>
     </w:lvl>
   </w:abstractNum>
-  <w:abstractNum w:abstractNumId="23" w15:restartNumberingAfterBreak="0">
-    <w:nsid w:val="67516870"/>
-    <w:multiLevelType w:val="hybridMultilevel"/>
-    <w:tmpl w:val="9E6AE24C"/>
-    <w:lvl w:ilvl="0" w:tplc="0406000F">
-      <w:start w:val="1"/>
-      <w:numFmt w:val="decimal"/>
-      <w:lvlText w:val="%1."/>
-      <w:lvlJc w:val="left"/>
-      <w:pPr>
+  <w:abstractNum w:abstractNumId="19" w15:restartNumberingAfterBreak="0">
+    <w:nsid w:val="6DAA732D"/>
+    <w:multiLevelType w:val="multilevel"/>
+    <w:tmpl w:val="0ED08944"/>
+    <w:lvl w:ilvl="0">
+      <w:start w:val="1"/>
+      <w:numFmt w:val="decimal"/>
+      <w:lvlText w:val="%1.1"/>
+      <w:lvlJc w:val="left"/>
+      <w:pPr>
+        <w:tabs>
+          <w:tab w:val="num" w:pos="720"/>
+        </w:tabs>
+        <w:ind w:left="720" w:hanging="360"/>
+      </w:pPr>
+      <w:rPr>
+        <w:rFonts w:hint="default"/>
+      </w:rPr>
+    </w:lvl>
+    <w:lvl w:ilvl="1">
+      <w:start w:val="1"/>
+      <w:numFmt w:val="decimal"/>
+      <w:lvlText w:val="%2."/>
+      <w:lvlJc w:val="left"/>
+      <w:pPr>
+        <w:tabs>
+          <w:tab w:val="num" w:pos="1440"/>
+        </w:tabs>
         <w:ind w:left="1440" w:hanging="360"/>
       </w:pPr>
-    </w:lvl>
-    <w:lvl w:ilvl="1" w:tplc="04060019" w:tentative="1">
-      <w:start w:val="1"/>
-      <w:numFmt w:val="lowerLetter"/>
-      <w:lvlText w:val="%2."/>
-      <w:lvlJc w:val="left"/>
-      <w:pPr>
+      <w:rPr>
+        <w:rFonts w:hint="default"/>
+      </w:rPr>
+    </w:lvl>
+    <w:lvl w:ilvl="2">
+      <w:start w:val="1"/>
+      <w:numFmt w:val="decimal"/>
+      <w:lvlText w:val="%3."/>
+      <w:lvlJc w:val="left"/>
+      <w:pPr>
+        <w:tabs>
+          <w:tab w:val="num" w:pos="2160"/>
+        </w:tabs>
         <w:ind w:left="2160" w:hanging="360"/>
       </w:pPr>
-    </w:lvl>
-    <w:lvl w:ilvl="2" w:tplc="0406001B" w:tentative="1">
-      <w:start w:val="1"/>
-      <w:numFmt w:val="lowerRoman"/>
-      <w:lvlText w:val="%3."/>
-      <w:lvlJc w:val="right"/>
-      <w:pPr>
-        <w:ind w:left="2880" w:hanging="180"/>
-      </w:pPr>
-    </w:lvl>
-    <w:lvl w:ilvl="3" w:tplc="0406000F" w:tentative="1">
+      <w:rPr>
+        <w:rFonts w:hint="default"/>
+      </w:rPr>
+    </w:lvl>
+    <w:lvl w:ilvl="3">
       <w:start w:val="1"/>
       <w:numFmt w:val="decimal"/>
       <w:lvlText w:val="%4."/>
       <w:lvlJc w:val="left"/>
       <w:pPr>
+        <w:tabs>
+          <w:tab w:val="num" w:pos="2880"/>
+        </w:tabs>
+        <w:ind w:left="2880" w:hanging="360"/>
+      </w:pPr>
+      <w:rPr>
+        <w:rFonts w:hint="default"/>
+      </w:rPr>
+    </w:lvl>
+    <w:lvl w:ilvl="4">
+      <w:start w:val="1"/>
+      <w:numFmt w:val="decimal"/>
+      <w:lvlText w:val="%5."/>
+      <w:lvlJc w:val="left"/>
+      <w:pPr>
+        <w:tabs>
+          <w:tab w:val="num" w:pos="3600"/>
+        </w:tabs>
         <w:ind w:left="3600" w:hanging="360"/>
       </w:pPr>
-    </w:lvl>
-    <w:lvl w:ilvl="4" w:tplc="04060019" w:tentative="1">
-      <w:start w:val="1"/>
-      <w:numFmt w:val="lowerLetter"/>
-      <w:lvlText w:val="%5."/>
-      <w:lvlJc w:val="left"/>
-      <w:pPr>
+      <w:rPr>
+        <w:rFonts w:hint="default"/>
+      </w:rPr>
+    </w:lvl>
+    <w:lvl w:ilvl="5">
+      <w:start w:val="1"/>
+      <w:numFmt w:val="decimal"/>
+      <w:lvlText w:val="%6."/>
+      <w:lvlJc w:val="left"/>
+      <w:pPr>
+        <w:tabs>
+          <w:tab w:val="num" w:pos="4320"/>
+        </w:tabs>
         <w:ind w:left="4320" w:hanging="360"/>
       </w:pPr>
-    </w:lvl>
-    <w:lvl w:ilvl="5" w:tplc="0406001B" w:tentative="1">
-      <w:start w:val="1"/>
-      <w:numFmt w:val="lowerRoman"/>
-      <w:lvlText w:val="%6."/>
-      <w:lvlJc w:val="right"/>
-      <w:pPr>
-        <w:ind w:left="5040" w:hanging="180"/>
-      </w:pPr>
-    </w:lvl>
-    <w:lvl w:ilvl="6" w:tplc="0406000F" w:tentative="1">
+      <w:rPr>
+        <w:rFonts w:hint="default"/>
+      </w:rPr>
+    </w:lvl>
+    <w:lvl w:ilvl="6">
       <w:start w:val="1"/>
       <w:numFmt w:val="decimal"/>
       <w:lvlText w:val="%7."/>
       <w:lvlJc w:val="left"/>
       <w:pPr>
+        <w:tabs>
+          <w:tab w:val="num" w:pos="5040"/>
+        </w:tabs>
+        <w:ind w:left="5040" w:hanging="360"/>
+      </w:pPr>
+      <w:rPr>
+        <w:rFonts w:hint="default"/>
+      </w:rPr>
+    </w:lvl>
+    <w:lvl w:ilvl="7">
+      <w:start w:val="1"/>
+      <w:numFmt w:val="decimal"/>
+      <w:lvlText w:val="%8."/>
+      <w:lvlJc w:val="left"/>
+      <w:pPr>
+        <w:tabs>
+          <w:tab w:val="num" w:pos="5760"/>
+        </w:tabs>
         <w:ind w:left="5760" w:hanging="360"/>
       </w:pPr>
-    </w:lvl>
-    <w:lvl w:ilvl="7" w:tplc="04060019" w:tentative="1">
-      <w:start w:val="1"/>
-      <w:numFmt w:val="lowerLetter"/>
-      <w:lvlText w:val="%8."/>
-      <w:lvlJc w:val="left"/>
-      <w:pPr>
+      <w:rPr>
+        <w:rFonts w:hint="default"/>
+      </w:rPr>
+    </w:lvl>
+    <w:lvl w:ilvl="8">
+      <w:start w:val="1"/>
+      <w:numFmt w:val="decimal"/>
+      <w:lvlText w:val="%9."/>
+      <w:lvlJc w:val="left"/>
+      <w:pPr>
+        <w:tabs>
+          <w:tab w:val="num" w:pos="6480"/>
+        </w:tabs>
         <w:ind w:left="6480" w:hanging="360"/>
       </w:pPr>
-    </w:lvl>
-    <w:lvl w:ilvl="8" w:tplc="0406001B" w:tentative="1">
-      <w:start w:val="1"/>
-      <w:numFmt w:val="lowerRoman"/>
-      <w:lvlText w:val="%9."/>
-      <w:lvlJc w:val="right"/>
-      <w:pPr>
-        <w:ind w:left="7200" w:hanging="180"/>
-      </w:pPr>
+      <w:rPr>
+        <w:rFonts w:hint="default"/>
+      </w:rPr>
     </w:lvl>
   </w:abstractNum>
-  <w:abstractNum w:abstractNumId="24" w15:restartNumberingAfterBreak="0">
-    <w:nsid w:val="688E68D9"/>
-    <w:multiLevelType w:val="hybridMultilevel"/>
-    <w:tmpl w:val="0FB60052"/>
-    <w:lvl w:ilvl="0" w:tplc="04060001">
-      <w:start w:val="1"/>
-      <w:numFmt w:val="bullet"/>
-      <w:lvlText w:val=""/>
-      <w:lvlJc w:val="left"/>
-      <w:pPr>
-        <w:ind w:left="1440" w:hanging="360"/>
-      </w:pPr>
-      <w:rPr>
-        <w:rFonts w:ascii="Symbol" w:hAnsi="Symbol" w:hint="default"/>
-      </w:rPr>
-    </w:lvl>
-    <w:lvl w:ilvl="1" w:tplc="04060003" w:tentative="1">
-      <w:start w:val="1"/>
-      <w:numFmt w:val="bullet"/>
-      <w:lvlText w:val="o"/>
-      <w:lvlJc w:val="left"/>
-      <w:pPr>
-        <w:ind w:left="2160" w:hanging="360"/>
-      </w:pPr>
-      <w:rPr>
-        <w:rFonts w:ascii="Courier New" w:hAnsi="Courier New" w:cs="Courier New" w:hint="default"/>
-      </w:rPr>
-    </w:lvl>
-    <w:lvl w:ilvl="2" w:tplc="04060005" w:tentative="1">
-      <w:start w:val="1"/>
-      <w:numFmt w:val="bullet"/>
-      <w:lvlText w:val=""/>
-      <w:lvlJc w:val="left"/>
-      <w:pPr>
-        <w:ind w:left="2880" w:hanging="360"/>
-      </w:pPr>
-      <w:rPr>
-        <w:rFonts w:ascii="Wingdings" w:hAnsi="Wingdings" w:hint="default"/>
-      </w:rPr>
-    </w:lvl>
-    <w:lvl w:ilvl="3" w:tplc="04060001" w:tentative="1">
-      <w:start w:val="1"/>
-      <w:numFmt w:val="bullet"/>
-      <w:lvlText w:val=""/>
-      <w:lvlJc w:val="left"/>
-      <w:pPr>
-        <w:ind w:left="3600" w:hanging="360"/>
-      </w:pPr>
-      <w:rPr>
-        <w:rFonts w:ascii="Symbol" w:hAnsi="Symbol" w:hint="default"/>
-      </w:rPr>
-    </w:lvl>
-    <w:lvl w:ilvl="4" w:tplc="04060003" w:tentative="1">
-      <w:start w:val="1"/>
-      <w:numFmt w:val="bullet"/>
-      <w:lvlText w:val="o"/>
-      <w:lvlJc w:val="left"/>
-      <w:pPr>
-        <w:ind w:left="4320" w:hanging="360"/>
-      </w:pPr>
-      <w:rPr>
-        <w:rFonts w:ascii="Courier New" w:hAnsi="Courier New" w:cs="Courier New" w:hint="default"/>
-      </w:rPr>
-    </w:lvl>
-    <w:lvl w:ilvl="5" w:tplc="04060005" w:tentative="1">
-      <w:start w:val="1"/>
-      <w:numFmt w:val="bullet"/>
-      <w:lvlText w:val=""/>
-      <w:lvlJc w:val="left"/>
-      <w:pPr>
-        <w:ind w:left="5040" w:hanging="360"/>
-      </w:pPr>
-      <w:rPr>
-        <w:rFonts w:ascii="Wingdings" w:hAnsi="Wingdings" w:hint="default"/>
-      </w:rPr>
-    </w:lvl>
-    <w:lvl w:ilvl="6" w:tplc="04060001" w:tentative="1">
-      <w:start w:val="1"/>
-      <w:numFmt w:val="bullet"/>
-      <w:lvlText w:val=""/>
-      <w:lvlJc w:val="left"/>
-      <w:pPr>
-        <w:ind w:left="5760" w:hanging="360"/>
-      </w:pPr>
-      <w:rPr>
-        <w:rFonts w:ascii="Symbol" w:hAnsi="Symbol" w:hint="default"/>
-      </w:rPr>
-    </w:lvl>
-    <w:lvl w:ilvl="7" w:tplc="04060003" w:tentative="1">
-      <w:start w:val="1"/>
-      <w:numFmt w:val="bullet"/>
-      <w:lvlText w:val="o"/>
-      <w:lvlJc w:val="left"/>
-      <w:pPr>
-        <w:ind w:left="6480" w:hanging="360"/>
-      </w:pPr>
-      <w:rPr>
-        <w:rFonts w:ascii="Courier New" w:hAnsi="Courier New" w:cs="Courier New" w:hint="default"/>
-      </w:rPr>
-    </w:lvl>
-    <w:lvl w:ilvl="8" w:tplc="04060005" w:tentative="1">
-      <w:start w:val="1"/>
-      <w:numFmt w:val="bullet"/>
-      <w:lvlText w:val=""/>
-      <w:lvlJc w:val="left"/>
-      <w:pPr>
-        <w:ind w:left="7200" w:hanging="360"/>
-      </w:pPr>
-      <w:rPr>
-        <w:rFonts w:ascii="Wingdings" w:hAnsi="Wingdings" w:hint="default"/>
-      </w:rPr>
-    </w:lvl>
-  </w:abstractNum>
-  <w:abstractNum w:abstractNumId="25" w15:restartNumberingAfterBreak="0">
-    <w:nsid w:val="699720B5"/>
-    <w:multiLevelType w:val="hybridMultilevel"/>
-    <w:tmpl w:val="052606EE"/>
-    <w:lvl w:ilvl="0" w:tplc="0406000F">
-      <w:start w:val="1"/>
-      <w:numFmt w:val="decimal"/>
-      <w:lvlText w:val="%1."/>
-      <w:lvlJc w:val="left"/>
-      <w:pPr>
-        <w:ind w:left="720" w:hanging="360"/>
-      </w:pPr>
-    </w:lvl>
-    <w:lvl w:ilvl="1" w:tplc="04060019" w:tentative="1">
-      <w:start w:val="1"/>
-      <w:numFmt w:val="lowerLetter"/>
-      <w:lvlText w:val="%2."/>
-      <w:lvlJc w:val="left"/>
-      <w:pPr>
-        <w:ind w:left="1440" w:hanging="360"/>
-      </w:pPr>
-    </w:lvl>
-    <w:lvl w:ilvl="2" w:tplc="0406001B" w:tentative="1">
-      <w:start w:val="1"/>
-      <w:numFmt w:val="lowerRoman"/>
-      <w:lvlText w:val="%3."/>
-      <w:lvlJc w:val="right"/>
-      <w:pPr>
-        <w:ind w:left="2160" w:hanging="180"/>
-      </w:pPr>
-    </w:lvl>
-    <w:lvl w:ilvl="3" w:tplc="0406000F" w:tentative="1">
-      <w:start w:val="1"/>
-      <w:numFmt w:val="decimal"/>
-      <w:lvlText w:val="%4."/>
-      <w:lvlJc w:val="left"/>
-      <w:pPr>
-        <w:ind w:left="2880" w:hanging="360"/>
-      </w:pPr>
-    </w:lvl>
-    <w:lvl w:ilvl="4" w:tplc="04060019" w:tentative="1">
-      <w:start w:val="1"/>
-      <w:numFmt w:val="lowerLetter"/>
-      <w:lvlText w:val="%5."/>
-      <w:lvlJc w:val="left"/>
-      <w:pPr>
-        <w:ind w:left="3600" w:hanging="360"/>
-      </w:pPr>
-    </w:lvl>
-    <w:lvl w:ilvl="5" w:tplc="0406001B" w:tentative="1">
-      <w:start w:val="1"/>
-      <w:numFmt w:val="lowerRoman"/>
-      <w:lvlText w:val="%6."/>
-      <w:lvlJc w:val="right"/>
-      <w:pPr>
-        <w:ind w:left="4320" w:hanging="180"/>
-      </w:pPr>
-    </w:lvl>
-    <w:lvl w:ilvl="6" w:tplc="0406000F" w:tentative="1">
-      <w:start w:val="1"/>
-      <w:numFmt w:val="decimal"/>
-      <w:lvlText w:val="%7."/>
-      <w:lvlJc w:val="left"/>
-      <w:pPr>
-        <w:ind w:left="5040" w:hanging="360"/>
-      </w:pPr>
-    </w:lvl>
-    <w:lvl w:ilvl="7" w:tplc="04060019" w:tentative="1">
-      <w:start w:val="1"/>
-      <w:numFmt w:val="lowerLetter"/>
-      <w:lvlText w:val="%8."/>
-      <w:lvlJc w:val="left"/>
-      <w:pPr>
-        <w:ind w:left="5760" w:hanging="360"/>
-      </w:pPr>
-    </w:lvl>
-    <w:lvl w:ilvl="8" w:tplc="0406001B" w:tentative="1">
-      <w:start w:val="1"/>
-      <w:numFmt w:val="lowerRoman"/>
-      <w:lvlText w:val="%9."/>
-      <w:lvlJc w:val="right"/>
-      <w:pPr>
-        <w:ind w:left="6480" w:hanging="180"/>
-      </w:pPr>
-    </w:lvl>
-  </w:abstractNum>
-  <w:abstractNum w:abstractNumId="26" w15:restartNumberingAfterBreak="0">
-    <w:nsid w:val="6A255151"/>
-    <w:multiLevelType w:val="hybridMultilevel"/>
-    <w:tmpl w:val="95BE35A4"/>
-    <w:lvl w:ilvl="0" w:tplc="04060001">
-      <w:start w:val="1"/>
-      <w:numFmt w:val="bullet"/>
-      <w:lvlText w:val=""/>
-      <w:lvlJc w:val="left"/>
-      <w:pPr>
-        <w:ind w:left="720" w:hanging="360"/>
-      </w:pPr>
-      <w:rPr>
-        <w:rFonts w:ascii="Symbol" w:hAnsi="Symbol" w:hint="default"/>
-      </w:rPr>
-    </w:lvl>
-    <w:lvl w:ilvl="1" w:tplc="04060003" w:tentative="1">
-      <w:start w:val="1"/>
-      <w:numFmt w:val="bullet"/>
-      <w:lvlText w:val="o"/>
-      <w:lvlJc w:val="left"/>
-      <w:pPr>
-        <w:ind w:left="1440" w:hanging="360"/>
-      </w:pPr>
-      <w:rPr>
-        <w:rFonts w:ascii="Courier New" w:hAnsi="Courier New" w:cs="Courier New" w:hint="default"/>
-      </w:rPr>
-    </w:lvl>
-    <w:lvl w:ilvl="2" w:tplc="04060005" w:tentative="1">
-      <w:start w:val="1"/>
-      <w:numFmt w:val="bullet"/>
-      <w:lvlText w:val=""/>
-      <w:lvlJc w:val="left"/>
-      <w:pPr>
-        <w:ind w:left="2160" w:hanging="360"/>
-      </w:pPr>
-      <w:rPr>
-        <w:rFonts w:ascii="Wingdings" w:hAnsi="Wingdings" w:hint="default"/>
-      </w:rPr>
-    </w:lvl>
-    <w:lvl w:ilvl="3" w:tplc="04060001" w:tentative="1">
-      <w:start w:val="1"/>
-      <w:numFmt w:val="bullet"/>
-      <w:lvlText w:val=""/>
-      <w:lvlJc w:val="left"/>
-      <w:pPr>
-        <w:ind w:left="2880" w:hanging="360"/>
-      </w:pPr>
-      <w:rPr>
-        <w:rFonts w:ascii="Symbol" w:hAnsi="Symbol" w:hint="default"/>
-      </w:rPr>
-    </w:lvl>
-    <w:lvl w:ilvl="4" w:tplc="04060003" w:tentative="1">
-      <w:start w:val="1"/>
-      <w:numFmt w:val="bullet"/>
-      <w:lvlText w:val="o"/>
-      <w:lvlJc w:val="left"/>
-      <w:pPr>
-        <w:ind w:left="3600" w:hanging="360"/>
-      </w:pPr>
-      <w:rPr>
-        <w:rFonts w:ascii="Courier New" w:hAnsi="Courier New" w:cs="Courier New" w:hint="default"/>
-      </w:rPr>
-    </w:lvl>
-    <w:lvl w:ilvl="5" w:tplc="04060005" w:tentative="1">
-      <w:start w:val="1"/>
-      <w:numFmt w:val="bullet"/>
-      <w:lvlText w:val=""/>
-      <w:lvlJc w:val="left"/>
-      <w:pPr>
-        <w:ind w:left="4320" w:hanging="360"/>
-      </w:pPr>
-      <w:rPr>
-        <w:rFonts w:ascii="Wingdings" w:hAnsi="Wingdings" w:hint="default"/>
-      </w:rPr>
-    </w:lvl>
-    <w:lvl w:ilvl="6" w:tplc="04060001" w:tentative="1">
-      <w:start w:val="1"/>
-      <w:numFmt w:val="bullet"/>
-      <w:lvlText w:val=""/>
-      <w:lvlJc w:val="left"/>
-      <w:pPr>
-        <w:ind w:left="5040" w:hanging="360"/>
-      </w:pPr>
-      <w:rPr>
-        <w:rFonts w:ascii="Symbol" w:hAnsi="Symbol" w:hint="default"/>
-      </w:rPr>
-    </w:lvl>
-    <w:lvl w:ilvl="7" w:tplc="04060003" w:tentative="1">
-      <w:start w:val="1"/>
-      <w:numFmt w:val="bullet"/>
-      <w:lvlText w:val="o"/>
-      <w:lvlJc w:val="left"/>
-      <w:pPr>
-        <w:ind w:left="5760" w:hanging="360"/>
-      </w:pPr>
-      <w:rPr>
-        <w:rFonts w:ascii="Courier New" w:hAnsi="Courier New" w:cs="Courier New" w:hint="default"/>
-      </w:rPr>
-    </w:lvl>
-    <w:lvl w:ilvl="8" w:tplc="04060005" w:tentative="1">
-      <w:start w:val="1"/>
-      <w:numFmt w:val="bullet"/>
-      <w:lvlText w:val=""/>
-      <w:lvlJc w:val="left"/>
-      <w:pPr>
-        <w:ind w:left="6480" w:hanging="360"/>
-      </w:pPr>
-      <w:rPr>
-        <w:rFonts w:ascii="Wingdings" w:hAnsi="Wingdings" w:hint="default"/>
-      </w:rPr>
-    </w:lvl>
-  </w:abstractNum>
-  <w:abstractNum w:abstractNumId="27" w15:restartNumberingAfterBreak="0">
-    <w:nsid w:val="6D900190"/>
-    <w:multiLevelType w:val="hybridMultilevel"/>
-    <w:tmpl w:val="1EC83964"/>
-    <w:lvl w:ilvl="0" w:tplc="0406000F">
-      <w:start w:val="1"/>
-      <w:numFmt w:val="decimal"/>
-      <w:lvlText w:val="%1."/>
-      <w:lvlJc w:val="left"/>
-      <w:pPr>
-        <w:ind w:left="1800" w:hanging="360"/>
-      </w:pPr>
-    </w:lvl>
-    <w:lvl w:ilvl="1" w:tplc="04060019" w:tentative="1">
-      <w:start w:val="1"/>
-      <w:numFmt w:val="lowerLetter"/>
-      <w:lvlText w:val="%2."/>
-      <w:lvlJc w:val="left"/>
-      <w:pPr>
-        <w:ind w:left="2520" w:hanging="360"/>
-      </w:pPr>
-    </w:lvl>
-    <w:lvl w:ilvl="2" w:tplc="0406001B" w:tentative="1">
-      <w:start w:val="1"/>
-      <w:numFmt w:val="lowerRoman"/>
-      <w:lvlText w:val="%3."/>
-      <w:lvlJc w:val="right"/>
-      <w:pPr>
-        <w:ind w:left="3240" w:hanging="180"/>
-      </w:pPr>
-    </w:lvl>
-    <w:lvl w:ilvl="3" w:tplc="0406000F" w:tentative="1">
-      <w:start w:val="1"/>
-      <w:numFmt w:val="decimal"/>
-      <w:lvlText w:val="%4."/>
-      <w:lvlJc w:val="left"/>
-      <w:pPr>
-        <w:ind w:left="3960" w:hanging="360"/>
-      </w:pPr>
-    </w:lvl>
-    <w:lvl w:ilvl="4" w:tplc="04060019" w:tentative="1">
-      <w:start w:val="1"/>
-      <w:numFmt w:val="lowerLetter"/>
-      <w:lvlText w:val="%5."/>
-      <w:lvlJc w:val="left"/>
-      <w:pPr>
-        <w:ind w:left="4680" w:hanging="360"/>
-      </w:pPr>
-    </w:lvl>
-    <w:lvl w:ilvl="5" w:tplc="0406001B" w:tentative="1">
-      <w:start w:val="1"/>
-      <w:numFmt w:val="lowerRoman"/>
-      <w:lvlText w:val="%6."/>
-      <w:lvlJc w:val="right"/>
-      <w:pPr>
-        <w:ind w:left="5400" w:hanging="180"/>
-      </w:pPr>
-    </w:lvl>
-    <w:lvl w:ilvl="6" w:tplc="0406000F" w:tentative="1">
-      <w:start w:val="1"/>
-      <w:numFmt w:val="decimal"/>
-      <w:lvlText w:val="%7."/>
-      <w:lvlJc w:val="left"/>
-      <w:pPr>
-        <w:ind w:left="6120" w:hanging="360"/>
-      </w:pPr>
-    </w:lvl>
-    <w:lvl w:ilvl="7" w:tplc="04060019" w:tentative="1">
-      <w:start w:val="1"/>
-      <w:numFmt w:val="lowerLetter"/>
-      <w:lvlText w:val="%8."/>
-      <w:lvlJc w:val="left"/>
-      <w:pPr>
-        <w:ind w:left="6840" w:hanging="360"/>
-      </w:pPr>
-    </w:lvl>
-    <w:lvl w:ilvl="8" w:tplc="0406001B" w:tentative="1">
-      <w:start w:val="1"/>
-      <w:numFmt w:val="lowerRoman"/>
-      <w:lvlText w:val="%9."/>
-      <w:lvlJc w:val="right"/>
-      <w:pPr>
-        <w:ind w:left="7560" w:hanging="180"/>
-      </w:pPr>
-    </w:lvl>
-  </w:abstractNum>
-  <w:abstractNum w:abstractNumId="28" w15:restartNumberingAfterBreak="0">
-    <w:nsid w:val="6E5C7CE6"/>
-    <w:multiLevelType w:val="hybridMultilevel"/>
-    <w:tmpl w:val="AB3CC178"/>
-    <w:lvl w:ilvl="0" w:tplc="0406000F">
-      <w:start w:val="1"/>
-      <w:numFmt w:val="decimal"/>
-      <w:lvlText w:val="%1."/>
-      <w:lvlJc w:val="left"/>
-      <w:pPr>
-        <w:ind w:left="720" w:hanging="360"/>
-      </w:pPr>
-    </w:lvl>
-    <w:lvl w:ilvl="1" w:tplc="04060019" w:tentative="1">
-      <w:start w:val="1"/>
-      <w:numFmt w:val="lowerLetter"/>
-      <w:lvlText w:val="%2."/>
-      <w:lvlJc w:val="left"/>
-      <w:pPr>
-        <w:ind w:left="1440" w:hanging="360"/>
-      </w:pPr>
-    </w:lvl>
-    <w:lvl w:ilvl="2" w:tplc="0406001B" w:tentative="1">
-      <w:start w:val="1"/>
-      <w:numFmt w:val="lowerRoman"/>
-      <w:lvlText w:val="%3."/>
-      <w:lvlJc w:val="right"/>
-      <w:pPr>
-        <w:ind w:left="2160" w:hanging="180"/>
-      </w:pPr>
-    </w:lvl>
-    <w:lvl w:ilvl="3" w:tplc="0406000F" w:tentative="1">
-      <w:start w:val="1"/>
-      <w:numFmt w:val="decimal"/>
-      <w:lvlText w:val="%4."/>
-      <w:lvlJc w:val="left"/>
-      <w:pPr>
-        <w:ind w:left="2880" w:hanging="360"/>
-      </w:pPr>
-    </w:lvl>
-    <w:lvl w:ilvl="4" w:tplc="04060019" w:tentative="1">
-      <w:start w:val="1"/>
-      <w:numFmt w:val="lowerLetter"/>
-      <w:lvlText w:val="%5."/>
-      <w:lvlJc w:val="left"/>
-      <w:pPr>
-        <w:ind w:left="3600" w:hanging="360"/>
-      </w:pPr>
-    </w:lvl>
-    <w:lvl w:ilvl="5" w:tplc="0406001B" w:tentative="1">
-      <w:start w:val="1"/>
-      <w:numFmt w:val="lowerRoman"/>
-      <w:lvlText w:val="%6."/>
-      <w:lvlJc w:val="right"/>
-      <w:pPr>
-        <w:ind w:left="4320" w:hanging="180"/>
-      </w:pPr>
-    </w:lvl>
-    <w:lvl w:ilvl="6" w:tplc="0406000F" w:tentative="1">
-      <w:start w:val="1"/>
-      <w:numFmt w:val="decimal"/>
-      <w:lvlText w:val="%7."/>
-      <w:lvlJc w:val="left"/>
-      <w:pPr>
-        <w:ind w:left="5040" w:hanging="360"/>
-      </w:pPr>
-    </w:lvl>
-    <w:lvl w:ilvl="7" w:tplc="04060019" w:tentative="1">
-      <w:start w:val="1"/>
-      <w:numFmt w:val="lowerLetter"/>
-      <w:lvlText w:val="%8."/>
-      <w:lvlJc w:val="left"/>
-      <w:pPr>
-        <w:ind w:left="5760" w:hanging="360"/>
-      </w:pPr>
-    </w:lvl>
-    <w:lvl w:ilvl="8" w:tplc="0406001B" w:tentative="1">
-      <w:start w:val="1"/>
-      <w:numFmt w:val="lowerRoman"/>
-      <w:lvlText w:val="%9."/>
-      <w:lvlJc w:val="right"/>
-      <w:pPr>
-        <w:ind w:left="6480" w:hanging="180"/>
-      </w:pPr>
-    </w:lvl>
-  </w:abstractNum>
-  <w:abstractNum w:abstractNumId="29" w15:restartNumberingAfterBreak="0">
+  <w:abstractNum w:abstractNumId="20" w15:restartNumberingAfterBreak="0">
     <w:nsid w:val="73FC653A"/>
     <w:multiLevelType w:val="hybridMultilevel"/>
     <w:tmpl w:val="6D6C4E54"/>
@@ -7663,7 +7440,7 @@
       </w:pPr>
     </w:lvl>
   </w:abstractNum>
-  <w:abstractNum w:abstractNumId="30" w15:restartNumberingAfterBreak="0">
+  <w:abstractNum w:abstractNumId="21" w15:restartNumberingAfterBreak="0">
     <w:nsid w:val="783C61B0"/>
     <w:multiLevelType w:val="multilevel"/>
     <w:tmpl w:val="C464E0EC"/>
@@ -7784,7 +7561,7 @@
       </w:rPr>
     </w:lvl>
   </w:abstractNum>
-  <w:abstractNum w:abstractNumId="31" w15:restartNumberingAfterBreak="0">
+  <w:abstractNum w:abstractNumId="22" w15:restartNumberingAfterBreak="0">
     <w:nsid w:val="7C051673"/>
     <w:multiLevelType w:val="hybridMultilevel"/>
     <w:tmpl w:val="A58A4434"/>
@@ -7873,7 +7650,7 @@
       </w:pPr>
     </w:lvl>
   </w:abstractNum>
-  <w:abstractNum w:abstractNumId="32" w15:restartNumberingAfterBreak="0">
+  <w:abstractNum w:abstractNumId="23" w15:restartNumberingAfterBreak="0">
     <w:nsid w:val="7E350035"/>
     <w:multiLevelType w:val="hybridMultilevel"/>
     <w:tmpl w:val="6158C426"/>
@@ -7959,105 +7736,205 @@
       </w:pPr>
     </w:lvl>
   </w:abstractNum>
-  <w:num w:numId="1" w16cid:durableId="216550095">
+  <w:num w:numId="1" w16cid:durableId="841968718">
+    <w:abstractNumId w:val="21"/>
+  </w:num>
+  <w:num w:numId="2" w16cid:durableId="1826700407">
+    <w:abstractNumId w:val="18"/>
+  </w:num>
+  <w:num w:numId="3" w16cid:durableId="991445186">
+    <w:abstractNumId w:val="6"/>
+  </w:num>
+  <w:num w:numId="4" w16cid:durableId="2105611940">
+    <w:abstractNumId w:val="5"/>
+  </w:num>
+  <w:num w:numId="5" w16cid:durableId="75173531">
+    <w:abstractNumId w:val="2"/>
+  </w:num>
+  <w:num w:numId="6" w16cid:durableId="1406301958">
+    <w:abstractNumId w:val="9"/>
+  </w:num>
+  <w:num w:numId="7" w16cid:durableId="315770824">
+    <w:abstractNumId w:val="4"/>
+  </w:num>
+  <w:num w:numId="8" w16cid:durableId="907570796">
+    <w:abstractNumId w:val="15"/>
+  </w:num>
+  <w:num w:numId="9" w16cid:durableId="654912900">
+    <w:abstractNumId w:val="22"/>
+  </w:num>
+  <w:num w:numId="10" w16cid:durableId="1027289432">
+    <w:abstractNumId w:val="12"/>
+  </w:num>
+  <w:num w:numId="11" w16cid:durableId="183400232">
+    <w:abstractNumId w:val="17"/>
+  </w:num>
+  <w:num w:numId="12" w16cid:durableId="796921878">
+    <w:abstractNumId w:val="1"/>
+  </w:num>
+  <w:num w:numId="13" w16cid:durableId="1753356187">
+    <w:abstractNumId w:val="11"/>
+  </w:num>
+  <w:num w:numId="14" w16cid:durableId="980812229">
+    <w:abstractNumId w:val="0"/>
+  </w:num>
+  <w:num w:numId="15" w16cid:durableId="372965987">
+    <w:abstractNumId w:val="7"/>
+  </w:num>
+  <w:num w:numId="16" w16cid:durableId="1038773125">
     <w:abstractNumId w:val="20"/>
   </w:num>
-  <w:num w:numId="2" w16cid:durableId="841968718">
-    <w:abstractNumId w:val="30"/>
+  <w:num w:numId="17" w16cid:durableId="725110742">
+    <w:abstractNumId w:val="23"/>
   </w:num>
-  <w:num w:numId="3" w16cid:durableId="753432934">
-    <w:abstractNumId w:val="0"/>
-  </w:num>
-  <w:num w:numId="4" w16cid:durableId="1654406646">
+  <w:num w:numId="18" w16cid:durableId="2019843737">
     <w:abstractNumId w:val="14"/>
   </w:num>
-  <w:num w:numId="5" w16cid:durableId="500118356">
-    <w:abstractNumId w:val="26"/>
+  <w:num w:numId="19" w16cid:durableId="978412912">
+    <w:abstractNumId w:val="3"/>
+    <w:lvlOverride w:ilvl="0">
+      <w:lvl w:ilvl="0">
+        <w:start w:val="1"/>
+        <w:numFmt w:val="decimal"/>
+        <w:lvlText w:val="%1."/>
+        <w:lvlJc w:val="left"/>
+        <w:pPr>
+          <w:ind w:left="360" w:hanging="360"/>
+        </w:pPr>
+        <w:rPr>
+          <w:rFonts w:hint="default"/>
+        </w:rPr>
+      </w:lvl>
+    </w:lvlOverride>
+    <w:lvlOverride w:ilvl="1">
+      <w:lvl w:ilvl="1">
+        <w:start w:val="2"/>
+        <w:numFmt w:val="decimal"/>
+        <w:lvlText w:val="%1.1."/>
+        <w:lvlJc w:val="left"/>
+        <w:pPr>
+          <w:ind w:left="792" w:hanging="432"/>
+        </w:pPr>
+        <w:rPr>
+          <w:rFonts w:hint="default"/>
+        </w:rPr>
+      </w:lvl>
+    </w:lvlOverride>
+    <w:lvlOverride w:ilvl="2">
+      <w:lvl w:ilvl="2">
+        <w:start w:val="1"/>
+        <w:numFmt w:val="decimal"/>
+        <w:lvlText w:val="%1.%2.%3."/>
+        <w:lvlJc w:val="left"/>
+        <w:pPr>
+          <w:ind w:left="1224" w:hanging="504"/>
+        </w:pPr>
+        <w:rPr>
+          <w:rFonts w:hint="default"/>
+        </w:rPr>
+      </w:lvl>
+    </w:lvlOverride>
+    <w:lvlOverride w:ilvl="3">
+      <w:lvl w:ilvl="3">
+        <w:start w:val="1"/>
+        <w:numFmt w:val="decimal"/>
+        <w:lvlText w:val="%1.%2.%3.%4."/>
+        <w:lvlJc w:val="left"/>
+        <w:pPr>
+          <w:ind w:left="1728" w:hanging="648"/>
+        </w:pPr>
+        <w:rPr>
+          <w:rFonts w:hint="default"/>
+        </w:rPr>
+      </w:lvl>
+    </w:lvlOverride>
+    <w:lvlOverride w:ilvl="4">
+      <w:lvl w:ilvl="4">
+        <w:start w:val="1"/>
+        <w:numFmt w:val="decimal"/>
+        <w:lvlText w:val="%1.%2.%3.%4.%5."/>
+        <w:lvlJc w:val="left"/>
+        <w:pPr>
+          <w:ind w:left="2232" w:hanging="792"/>
+        </w:pPr>
+        <w:rPr>
+          <w:rFonts w:hint="default"/>
+        </w:rPr>
+      </w:lvl>
+    </w:lvlOverride>
+    <w:lvlOverride w:ilvl="5">
+      <w:lvl w:ilvl="5">
+        <w:start w:val="1"/>
+        <w:numFmt w:val="decimal"/>
+        <w:lvlText w:val="%1.%2.%3.%4.%5.%6."/>
+        <w:lvlJc w:val="left"/>
+        <w:pPr>
+          <w:ind w:left="2736" w:hanging="936"/>
+        </w:pPr>
+        <w:rPr>
+          <w:rFonts w:hint="default"/>
+        </w:rPr>
+      </w:lvl>
+    </w:lvlOverride>
+    <w:lvlOverride w:ilvl="6">
+      <w:lvl w:ilvl="6">
+        <w:start w:val="1"/>
+        <w:numFmt w:val="decimal"/>
+        <w:lvlText w:val="%1.%2.%3.%4.%5.%6.%7."/>
+        <w:lvlJc w:val="left"/>
+        <w:pPr>
+          <w:ind w:left="3240" w:hanging="1080"/>
+        </w:pPr>
+        <w:rPr>
+          <w:rFonts w:hint="default"/>
+        </w:rPr>
+      </w:lvl>
+    </w:lvlOverride>
+    <w:lvlOverride w:ilvl="7">
+      <w:lvl w:ilvl="7">
+        <w:start w:val="1"/>
+        <w:numFmt w:val="decimal"/>
+        <w:lvlText w:val="%1.%2.%3.%4.%5.%6.%7.%8."/>
+        <w:lvlJc w:val="left"/>
+        <w:pPr>
+          <w:ind w:left="3744" w:hanging="1224"/>
+        </w:pPr>
+        <w:rPr>
+          <w:rFonts w:hint="default"/>
+        </w:rPr>
+      </w:lvl>
+    </w:lvlOverride>
+    <w:lvlOverride w:ilvl="8">
+      <w:lvl w:ilvl="8">
+        <w:start w:val="1"/>
+        <w:numFmt w:val="decimal"/>
+        <w:lvlText w:val="%1.%2.%3.%4.%5.%6.%7.%8.%9."/>
+        <w:lvlJc w:val="left"/>
+        <w:pPr>
+          <w:ind w:left="4320" w:hanging="1440"/>
+        </w:pPr>
+        <w:rPr>
+          <w:rFonts w:hint="default"/>
+        </w:rPr>
+      </w:lvl>
+    </w:lvlOverride>
   </w:num>
-  <w:num w:numId="6" w16cid:durableId="1826700407">
-    <w:abstractNumId w:val="22"/>
+  <w:num w:numId="20" w16cid:durableId="2147316465">
+    <w:abstractNumId w:val="16"/>
   </w:num>
-  <w:num w:numId="7" w16cid:durableId="991445186">
+  <w:num w:numId="21" w16cid:durableId="607393808">
+    <w:abstractNumId w:val="10"/>
+  </w:num>
+  <w:num w:numId="22" w16cid:durableId="1248080214">
+    <w:abstractNumId w:val="19"/>
+  </w:num>
+  <w:num w:numId="23" w16cid:durableId="1838618784">
+    <w:abstractNumId w:val="13"/>
+  </w:num>
+  <w:num w:numId="24" w16cid:durableId="1442072995">
     <w:abstractNumId w:val="8"/>
   </w:num>
-  <w:num w:numId="8" w16cid:durableId="2105611940">
-    <w:abstractNumId w:val="7"/>
-  </w:num>
-  <w:num w:numId="9" w16cid:durableId="1136754318">
-    <w:abstractNumId w:val="9"/>
-  </w:num>
-  <w:num w:numId="10" w16cid:durableId="975139864">
-    <w:abstractNumId w:val="18"/>
-  </w:num>
-  <w:num w:numId="11" w16cid:durableId="75173531">
-    <w:abstractNumId w:val="4"/>
-  </w:num>
-  <w:num w:numId="12" w16cid:durableId="1406301958">
-    <w:abstractNumId w:val="13"/>
-  </w:num>
-  <w:num w:numId="13" w16cid:durableId="315770824">
-    <w:abstractNumId w:val="5"/>
-  </w:num>
-  <w:num w:numId="14" w16cid:durableId="907570796">
-    <w:abstractNumId w:val="19"/>
-  </w:num>
-  <w:num w:numId="15" w16cid:durableId="654912900">
-    <w:abstractNumId w:val="31"/>
-  </w:num>
-  <w:num w:numId="16" w16cid:durableId="1027289432">
-    <w:abstractNumId w:val="16"/>
-  </w:num>
-  <w:num w:numId="17" w16cid:durableId="183400232">
-    <w:abstractNumId w:val="21"/>
-  </w:num>
-  <w:num w:numId="18" w16cid:durableId="796921878">
-    <w:abstractNumId w:val="2"/>
-  </w:num>
-  <w:num w:numId="19" w16cid:durableId="1753356187">
-    <w:abstractNumId w:val="15"/>
-  </w:num>
-  <w:num w:numId="20" w16cid:durableId="1279490098">
-    <w:abstractNumId w:val="28"/>
-  </w:num>
-  <w:num w:numId="21" w16cid:durableId="601492312">
-    <w:abstractNumId w:val="24"/>
-  </w:num>
-  <w:num w:numId="22" w16cid:durableId="1943683899">
-    <w:abstractNumId w:val="25"/>
-  </w:num>
-  <w:num w:numId="23" w16cid:durableId="1305155364">
-    <w:abstractNumId w:val="23"/>
-  </w:num>
-  <w:num w:numId="24" w16cid:durableId="4482903">
-    <w:abstractNumId w:val="11"/>
-  </w:num>
-  <w:num w:numId="25" w16cid:durableId="1080251900">
-    <w:abstractNumId w:val="3"/>
-  </w:num>
-  <w:num w:numId="26" w16cid:durableId="415399662">
-    <w:abstractNumId w:val="17"/>
-  </w:num>
-  <w:num w:numId="27" w16cid:durableId="209077762">
-    <w:abstractNumId w:val="27"/>
-  </w:num>
-  <w:num w:numId="28" w16cid:durableId="980812229">
-    <w:abstractNumId w:val="1"/>
-  </w:num>
-  <w:num w:numId="29" w16cid:durableId="740951801">
-    <w:abstractNumId w:val="12"/>
-  </w:num>
-  <w:num w:numId="30" w16cid:durableId="372965987">
-    <w:abstractNumId w:val="10"/>
-  </w:num>
-  <w:num w:numId="31" w16cid:durableId="1038773125">
-    <w:abstractNumId w:val="29"/>
-  </w:num>
-  <w:num w:numId="32" w16cid:durableId="1748186509">
-    <w:abstractNumId w:val="6"/>
-  </w:num>
-  <w:num w:numId="33" w16cid:durableId="725110742">
-    <w:abstractNumId w:val="32"/>
-  </w:num>
+  <w:numIdMacAtCleanup w:val="24"/>
 </w:numbering>
 </file>
 

</xml_diff>

<commit_message>
opsplit tidsplan, samlet produktrapport
</commit_message>
<xml_diff>
--- a/kravspecifikation.docx
+++ b/kravspecifikation.docx
@@ -5,7 +5,7 @@
     <w:p/>
     <w:p>
       <w:pPr>
-        <w:jc w:val="center"/>
+        <w:pStyle w:val="Heading1"/>
       </w:pPr>
       <w:r>
         <w:t>Kravspecifikation</w:t>
@@ -478,6 +478,7 @@
         </w:numPr>
       </w:pPr>
       <w:bookmarkStart w:id="0" w:name="_Toc128481796"/>
+      <w:bookmarkStart w:id="1" w:name="_Hlk130193147"/>
       <w:r>
         <w:lastRenderedPageBreak/>
         <w:t>Introduktion</w:t>
@@ -516,7 +517,7 @@
       <w:pPr>
         <w:pStyle w:val="Heading2"/>
       </w:pPr>
-      <w:bookmarkStart w:id="1" w:name="_Toc128481797"/>
+      <w:bookmarkStart w:id="2" w:name="_Toc128481797"/>
       <w:r>
         <w:t xml:space="preserve">1.1 </w:t>
       </w:r>
@@ -526,7 +527,7 @@
       <w:r>
         <w:t xml:space="preserve"> med kravspecifikationen</w:t>
       </w:r>
-      <w:bookmarkEnd w:id="1"/>
+      <w:bookmarkEnd w:id="2"/>
     </w:p>
     <w:p>
       <w:r>
@@ -543,14 +544,14 @@
       <w:pPr>
         <w:pStyle w:val="Heading2"/>
       </w:pPr>
-      <w:bookmarkStart w:id="2" w:name="_Toc128481798"/>
+      <w:bookmarkStart w:id="3" w:name="_Toc128481798"/>
       <w:r>
         <w:t xml:space="preserve">1.2 </w:t>
       </w:r>
       <w:r>
         <w:t>Definitioner, akronymer og forkortelser</w:t>
       </w:r>
-      <w:bookmarkEnd w:id="2"/>
+      <w:bookmarkEnd w:id="3"/>
     </w:p>
     <w:p>
       <w:r>
@@ -593,18 +594,18 @@
           <w:numId w:val="1"/>
         </w:numPr>
       </w:pPr>
-      <w:bookmarkStart w:id="3" w:name="_Toc128481799"/>
+      <w:bookmarkStart w:id="4" w:name="_Toc128481799"/>
       <w:r>
         <w:t>System</w:t>
       </w:r>
-      <w:bookmarkEnd w:id="3"/>
+      <w:bookmarkEnd w:id="4"/>
     </w:p>
     <w:p>
-      <w:bookmarkStart w:id="4" w:name="_Toc456598589"/>
-      <w:bookmarkStart w:id="5" w:name="_Toc456600920"/>
-      <w:bookmarkStart w:id="6" w:name="_Toc456660579"/>
-      <w:bookmarkStart w:id="7" w:name="_Toc483806433"/>
-      <w:bookmarkStart w:id="8" w:name="_Toc535915437"/>
+      <w:bookmarkStart w:id="5" w:name="_Toc456598589"/>
+      <w:bookmarkStart w:id="6" w:name="_Toc456600920"/>
+      <w:bookmarkStart w:id="7" w:name="_Toc456660579"/>
+      <w:bookmarkStart w:id="8" w:name="_Toc483806433"/>
+      <w:bookmarkStart w:id="9" w:name="_Toc535915437"/>
       <w:r>
         <w:t xml:space="preserve">Dette system består af et online bookingsystem der samarbejder med elprisenligenu.dk som benyttes til at hente de nyeste elpriser både vest og øst for </w:t>
       </w:r>
@@ -715,11 +716,11 @@
       <w:r>
         <w:t xml:space="preserve">har til formål at skabe forbindelse </w:t>
       </w:r>
-      <w:bookmarkEnd w:id="4"/>
       <w:bookmarkEnd w:id="5"/>
       <w:bookmarkEnd w:id="6"/>
       <w:bookmarkEnd w:id="7"/>
       <w:bookmarkEnd w:id="8"/>
+      <w:bookmarkEnd w:id="9"/>
       <w:r>
         <w:t xml:space="preserve">mellem vaskemaskinemodulet og WEB API ‘et </w:t>
       </w:r>
@@ -732,11 +733,11 @@
           <w:numId w:val="1"/>
         </w:numPr>
       </w:pPr>
-      <w:bookmarkStart w:id="9" w:name="_Toc128481800"/>
+      <w:bookmarkStart w:id="10" w:name="_Toc128481800"/>
       <w:r>
         <w:t>Funktionalitet</w:t>
       </w:r>
-      <w:bookmarkEnd w:id="9"/>
+      <w:bookmarkEnd w:id="10"/>
     </w:p>
     <w:tbl>
       <w:tblPr>
@@ -785,7 +786,8 @@
                 <w:b/>
               </w:rPr>
             </w:pPr>
-            <w:bookmarkStart w:id="10" w:name="_Hlk128470850"/>
+            <w:bookmarkStart w:id="11" w:name="_Hlk128470850"/>
+            <w:bookmarkStart w:id="12" w:name="_Hlk130193223"/>
             <w:r>
               <w:rPr>
                 <w:b/>
@@ -1820,971 +1822,8 @@
           </w:p>
         </w:tc>
       </w:tr>
-      <w:bookmarkEnd w:id="10"/>
-      <w:tr>
-        <w:trPr>
-          <w:trHeight w:val="402"/>
-          <w:jc w:val="center"/>
-        </w:trPr>
-        <w:tc>
-          <w:tcPr>
-            <w:tcW w:w="2521" w:type="dxa"/>
-            <w:tcBorders>
-              <w:top w:val="single" w:sz="6" w:space="0" w:color="000000" w:themeColor="text1"/>
-              <w:left w:val="single" w:sz="6" w:space="0" w:color="000000" w:themeColor="text1"/>
-              <w:bottom w:val="single" w:sz="2" w:space="0" w:color="000000" w:themeColor="text1"/>
-              <w:right w:val="single" w:sz="2" w:space="0" w:color="000000" w:themeColor="text1"/>
-            </w:tcBorders>
-            <w:shd w:val="clear" w:color="auto" w:fill="D9D9D9" w:themeFill="background1" w:themeFillShade="D9"/>
-            <w:hideMark/>
-          </w:tcPr>
-          <w:p>
-            <w:pPr>
-              <w:spacing w:line="240" w:lineRule="auto"/>
-              <w:rPr>
-                <w:b/>
-              </w:rPr>
-            </w:pPr>
-            <w:r>
-              <w:rPr>
-                <w:b/>
-              </w:rPr>
-              <w:lastRenderedPageBreak/>
-              <w:t>Use Case navn</w:t>
-            </w:r>
-          </w:p>
-        </w:tc>
-        <w:tc>
-          <w:tcPr>
-            <w:tcW w:w="6719" w:type="dxa"/>
-            <w:tcBorders>
-              <w:top w:val="single" w:sz="6" w:space="0" w:color="000000" w:themeColor="text1"/>
-              <w:left w:val="single" w:sz="2" w:space="0" w:color="000000" w:themeColor="text1"/>
-              <w:bottom w:val="single" w:sz="2" w:space="0" w:color="000000" w:themeColor="text1"/>
-              <w:right w:val="single" w:sz="6" w:space="0" w:color="000000" w:themeColor="text1"/>
-            </w:tcBorders>
-          </w:tcPr>
-          <w:p>
-            <w:pPr>
-              <w:spacing w:line="240" w:lineRule="auto"/>
-              <w:rPr>
-                <w:b/>
-              </w:rPr>
-            </w:pPr>
-            <w:r>
-              <w:rPr>
-                <w:b/>
-              </w:rPr>
-              <w:t>Register ny bruger</w:t>
-            </w:r>
-          </w:p>
-        </w:tc>
-      </w:tr>
-      <w:tr>
-        <w:trPr>
-          <w:trHeight w:val="271"/>
-          <w:jc w:val="center"/>
-        </w:trPr>
-        <w:tc>
-          <w:tcPr>
-            <w:tcW w:w="2521" w:type="dxa"/>
-            <w:tcBorders>
-              <w:top w:val="single" w:sz="2" w:space="0" w:color="000000" w:themeColor="text1"/>
-              <w:left w:val="single" w:sz="6" w:space="0" w:color="000000" w:themeColor="text1"/>
-              <w:bottom w:val="single" w:sz="2" w:space="0" w:color="000000" w:themeColor="text1"/>
-              <w:right w:val="single" w:sz="2" w:space="0" w:color="000000" w:themeColor="text1"/>
-            </w:tcBorders>
-            <w:shd w:val="clear" w:color="auto" w:fill="D9D9D9" w:themeFill="background1" w:themeFillShade="D9"/>
-            <w:hideMark/>
-          </w:tcPr>
-          <w:p>
-            <w:pPr>
-              <w:spacing w:line="240" w:lineRule="auto"/>
-              <w:rPr>
-                <w:b/>
-              </w:rPr>
-            </w:pPr>
-            <w:r>
-              <w:rPr>
-                <w:b/>
-              </w:rPr>
-              <w:t>Id</w:t>
-            </w:r>
-          </w:p>
-        </w:tc>
-        <w:tc>
-          <w:tcPr>
-            <w:tcW w:w="6719" w:type="dxa"/>
-            <w:tcBorders>
-              <w:top w:val="single" w:sz="2" w:space="0" w:color="000000" w:themeColor="text1"/>
-              <w:left w:val="single" w:sz="2" w:space="0" w:color="000000" w:themeColor="text1"/>
-              <w:bottom w:val="single" w:sz="2" w:space="0" w:color="000000" w:themeColor="text1"/>
-              <w:right w:val="single" w:sz="6" w:space="0" w:color="000000" w:themeColor="text1"/>
-            </w:tcBorders>
-          </w:tcPr>
-          <w:p>
-            <w:pPr>
-              <w:spacing w:line="240" w:lineRule="auto"/>
-            </w:pPr>
-            <w:r>
-              <w:t>2</w:t>
-            </w:r>
-          </w:p>
-        </w:tc>
-      </w:tr>
-      <w:tr>
-        <w:trPr>
-          <w:trHeight w:val="289"/>
-          <w:jc w:val="center"/>
-        </w:trPr>
-        <w:tc>
-          <w:tcPr>
-            <w:tcW w:w="2521" w:type="dxa"/>
-            <w:tcBorders>
-              <w:top w:val="single" w:sz="2" w:space="0" w:color="000000" w:themeColor="text1"/>
-              <w:left w:val="single" w:sz="6" w:space="0" w:color="000000" w:themeColor="text1"/>
-              <w:bottom w:val="single" w:sz="2" w:space="0" w:color="000000" w:themeColor="text1"/>
-              <w:right w:val="single" w:sz="2" w:space="0" w:color="000000" w:themeColor="text1"/>
-            </w:tcBorders>
-            <w:shd w:val="clear" w:color="auto" w:fill="D9D9D9" w:themeFill="background1" w:themeFillShade="D9"/>
-            <w:hideMark/>
-          </w:tcPr>
-          <w:p>
-            <w:pPr>
-              <w:spacing w:line="240" w:lineRule="auto"/>
-              <w:rPr>
-                <w:b/>
-              </w:rPr>
-            </w:pPr>
-            <w:r>
-              <w:rPr>
-                <w:b/>
-              </w:rPr>
-              <w:t>Version</w:t>
-            </w:r>
-          </w:p>
-        </w:tc>
-        <w:tc>
-          <w:tcPr>
-            <w:tcW w:w="6719" w:type="dxa"/>
-            <w:tcBorders>
-              <w:top w:val="single" w:sz="2" w:space="0" w:color="000000" w:themeColor="text1"/>
-              <w:left w:val="single" w:sz="2" w:space="0" w:color="000000" w:themeColor="text1"/>
-              <w:bottom w:val="single" w:sz="2" w:space="0" w:color="000000" w:themeColor="text1"/>
-              <w:right w:val="single" w:sz="6" w:space="0" w:color="000000" w:themeColor="text1"/>
-            </w:tcBorders>
-          </w:tcPr>
-          <w:p>
-            <w:pPr>
-              <w:spacing w:line="240" w:lineRule="auto"/>
-            </w:pPr>
-            <w:r>
-              <w:t>1.0</w:t>
-            </w:r>
-          </w:p>
-        </w:tc>
-      </w:tr>
-      <w:tr>
-        <w:trPr>
-          <w:trHeight w:val="289"/>
-          <w:jc w:val="center"/>
-        </w:trPr>
-        <w:tc>
-          <w:tcPr>
-            <w:tcW w:w="2521" w:type="dxa"/>
-            <w:tcBorders>
-              <w:top w:val="single" w:sz="2" w:space="0" w:color="000000" w:themeColor="text1"/>
-              <w:left w:val="single" w:sz="6" w:space="0" w:color="000000" w:themeColor="text1"/>
-              <w:bottom w:val="single" w:sz="2" w:space="0" w:color="000000" w:themeColor="text1"/>
-              <w:right w:val="single" w:sz="2" w:space="0" w:color="000000" w:themeColor="text1"/>
-            </w:tcBorders>
-            <w:shd w:val="clear" w:color="auto" w:fill="D9D9D9" w:themeFill="background1" w:themeFillShade="D9"/>
-          </w:tcPr>
-          <w:p>
-            <w:pPr>
-              <w:spacing w:line="240" w:lineRule="auto"/>
-              <w:rPr>
-                <w:b/>
-              </w:rPr>
-            </w:pPr>
-            <w:r>
-              <w:rPr>
-                <w:b/>
-              </w:rPr>
-              <w:t>Beskrivelse</w:t>
-            </w:r>
-          </w:p>
-        </w:tc>
-        <w:tc>
-          <w:tcPr>
-            <w:tcW w:w="6719" w:type="dxa"/>
-            <w:tcBorders>
-              <w:top w:val="single" w:sz="2" w:space="0" w:color="000000" w:themeColor="text1"/>
-              <w:left w:val="single" w:sz="2" w:space="0" w:color="000000" w:themeColor="text1"/>
-              <w:bottom w:val="single" w:sz="2" w:space="0" w:color="000000" w:themeColor="text1"/>
-              <w:right w:val="single" w:sz="6" w:space="0" w:color="000000" w:themeColor="text1"/>
-            </w:tcBorders>
-          </w:tcPr>
-          <w:p>
-            <w:pPr>
-              <w:spacing w:line="240" w:lineRule="auto"/>
-            </w:pPr>
-            <w:r>
-              <w:t>Denne use case beskriver, hvordan en ny bruger kan registrere sig i webapplikationen.</w:t>
-            </w:r>
-          </w:p>
-        </w:tc>
-      </w:tr>
-      <w:tr>
-        <w:trPr>
-          <w:trHeight w:val="289"/>
-          <w:jc w:val="center"/>
-        </w:trPr>
-        <w:tc>
-          <w:tcPr>
-            <w:tcW w:w="2521" w:type="dxa"/>
-            <w:tcBorders>
-              <w:top w:val="single" w:sz="2" w:space="0" w:color="000000" w:themeColor="text1"/>
-              <w:left w:val="single" w:sz="6" w:space="0" w:color="000000" w:themeColor="text1"/>
-              <w:bottom w:val="single" w:sz="2" w:space="0" w:color="000000" w:themeColor="text1"/>
-              <w:right w:val="single" w:sz="2" w:space="0" w:color="000000" w:themeColor="text1"/>
-            </w:tcBorders>
-            <w:shd w:val="clear" w:color="auto" w:fill="D9D9D9" w:themeFill="background1" w:themeFillShade="D9"/>
-          </w:tcPr>
-          <w:p>
-            <w:pPr>
-              <w:spacing w:line="240" w:lineRule="auto"/>
-              <w:rPr>
-                <w:b/>
-              </w:rPr>
-            </w:pPr>
-            <w:r>
-              <w:rPr>
-                <w:b/>
-              </w:rPr>
-              <w:t xml:space="preserve">Problemstillingen </w:t>
-            </w:r>
-          </w:p>
-        </w:tc>
-        <w:tc>
-          <w:tcPr>
-            <w:tcW w:w="6719" w:type="dxa"/>
-            <w:tcBorders>
-              <w:top w:val="single" w:sz="2" w:space="0" w:color="000000" w:themeColor="text1"/>
-              <w:left w:val="single" w:sz="2" w:space="0" w:color="000000" w:themeColor="text1"/>
-              <w:bottom w:val="single" w:sz="2" w:space="0" w:color="000000" w:themeColor="text1"/>
-              <w:right w:val="single" w:sz="6" w:space="0" w:color="000000" w:themeColor="text1"/>
-            </w:tcBorders>
-          </w:tcPr>
-          <w:p>
-            <w:pPr>
-              <w:spacing w:line="240" w:lineRule="auto"/>
-            </w:pPr>
-            <w:r>
-              <w:t>En administrator</w:t>
-            </w:r>
-            <w:r>
-              <w:t xml:space="preserve"> skal have mulighed for at registrere </w:t>
-            </w:r>
-            <w:r>
-              <w:t>en ny bruger</w:t>
-            </w:r>
-            <w:r>
-              <w:t xml:space="preserve"> i webapplikationen.</w:t>
-            </w:r>
-          </w:p>
-        </w:tc>
-      </w:tr>
-      <w:tr>
-        <w:trPr>
-          <w:trHeight w:val="289"/>
-          <w:jc w:val="center"/>
-        </w:trPr>
-        <w:tc>
-          <w:tcPr>
-            <w:tcW w:w="2521" w:type="dxa"/>
-            <w:tcBorders>
-              <w:top w:val="single" w:sz="2" w:space="0" w:color="000000" w:themeColor="text1"/>
-              <w:left w:val="single" w:sz="6" w:space="0" w:color="000000" w:themeColor="text1"/>
-              <w:bottom w:val="single" w:sz="2" w:space="0" w:color="000000" w:themeColor="text1"/>
-              <w:right w:val="single" w:sz="2" w:space="0" w:color="000000" w:themeColor="text1"/>
-            </w:tcBorders>
-            <w:shd w:val="clear" w:color="auto" w:fill="D9D9D9" w:themeFill="background1" w:themeFillShade="D9"/>
-          </w:tcPr>
-          <w:p>
-            <w:pPr>
-              <w:spacing w:line="240" w:lineRule="auto"/>
-              <w:rPr>
-                <w:b/>
-              </w:rPr>
-            </w:pPr>
-            <w:proofErr w:type="spellStart"/>
-            <w:r>
-              <w:rPr>
-                <w:b/>
-              </w:rPr>
-              <w:t>Scope</w:t>
-            </w:r>
-            <w:proofErr w:type="spellEnd"/>
-          </w:p>
-        </w:tc>
-        <w:tc>
-          <w:tcPr>
-            <w:tcW w:w="6719" w:type="dxa"/>
-            <w:tcBorders>
-              <w:top w:val="single" w:sz="2" w:space="0" w:color="000000" w:themeColor="text1"/>
-              <w:left w:val="single" w:sz="2" w:space="0" w:color="000000" w:themeColor="text1"/>
-              <w:bottom w:val="single" w:sz="2" w:space="0" w:color="000000" w:themeColor="text1"/>
-              <w:right w:val="single" w:sz="6" w:space="0" w:color="000000" w:themeColor="text1"/>
-            </w:tcBorders>
-          </w:tcPr>
-          <w:p>
-            <w:pPr>
-              <w:spacing w:line="240" w:lineRule="auto"/>
-            </w:pPr>
-            <w:r>
-              <w:t>Webapplikationen.</w:t>
-            </w:r>
-          </w:p>
-        </w:tc>
-      </w:tr>
-      <w:tr>
-        <w:trPr>
-          <w:trHeight w:val="162"/>
-          <w:jc w:val="center"/>
-        </w:trPr>
-        <w:tc>
-          <w:tcPr>
-            <w:tcW w:w="2521" w:type="dxa"/>
-            <w:tcBorders>
-              <w:top w:val="single" w:sz="2" w:space="0" w:color="000000" w:themeColor="text1"/>
-              <w:left w:val="single" w:sz="6" w:space="0" w:color="000000" w:themeColor="text1"/>
-              <w:bottom w:val="single" w:sz="2" w:space="0" w:color="000000" w:themeColor="text1"/>
-              <w:right w:val="single" w:sz="2" w:space="0" w:color="000000" w:themeColor="text1"/>
-            </w:tcBorders>
-            <w:shd w:val="clear" w:color="auto" w:fill="D9D9D9" w:themeFill="background1" w:themeFillShade="D9"/>
-            <w:hideMark/>
-          </w:tcPr>
-          <w:p>
-            <w:pPr>
-              <w:spacing w:line="240" w:lineRule="auto"/>
-              <w:rPr>
-                <w:b/>
-              </w:rPr>
-            </w:pPr>
-            <w:r>
-              <w:rPr>
-                <w:b/>
-              </w:rPr>
-              <w:t>Aktør(er)</w:t>
-            </w:r>
-          </w:p>
-        </w:tc>
-        <w:tc>
-          <w:tcPr>
-            <w:tcW w:w="6719" w:type="dxa"/>
-            <w:tcBorders>
-              <w:top w:val="single" w:sz="2" w:space="0" w:color="000000" w:themeColor="text1"/>
-              <w:left w:val="single" w:sz="2" w:space="0" w:color="000000" w:themeColor="text1"/>
-              <w:bottom w:val="single" w:sz="2" w:space="0" w:color="000000" w:themeColor="text1"/>
-              <w:right w:val="single" w:sz="6" w:space="0" w:color="000000" w:themeColor="text1"/>
-            </w:tcBorders>
-          </w:tcPr>
-          <w:p>
-            <w:pPr>
-              <w:spacing w:line="240" w:lineRule="auto"/>
-            </w:pPr>
-            <w:r>
-              <w:t>administrator</w:t>
-            </w:r>
-          </w:p>
-        </w:tc>
-      </w:tr>
-      <w:tr>
-        <w:trPr>
-          <w:trHeight w:val="162"/>
-          <w:jc w:val="center"/>
-        </w:trPr>
-        <w:tc>
-          <w:tcPr>
-            <w:tcW w:w="2521" w:type="dxa"/>
-            <w:tcBorders>
-              <w:top w:val="single" w:sz="2" w:space="0" w:color="000000" w:themeColor="text1"/>
-              <w:left w:val="single" w:sz="6" w:space="0" w:color="000000" w:themeColor="text1"/>
-              <w:bottom w:val="single" w:sz="2" w:space="0" w:color="000000" w:themeColor="text1"/>
-              <w:right w:val="single" w:sz="2" w:space="0" w:color="000000" w:themeColor="text1"/>
-            </w:tcBorders>
-            <w:shd w:val="clear" w:color="auto" w:fill="D9D9D9" w:themeFill="background1" w:themeFillShade="D9"/>
-          </w:tcPr>
-          <w:p>
-            <w:pPr>
-              <w:spacing w:line="240" w:lineRule="auto"/>
-              <w:rPr>
-                <w:b/>
-              </w:rPr>
-            </w:pPr>
-            <w:r>
-              <w:rPr>
-                <w:b/>
-              </w:rPr>
-              <w:t>Stakeholder og Interesser</w:t>
-            </w:r>
-          </w:p>
-        </w:tc>
-        <w:tc>
-          <w:tcPr>
-            <w:tcW w:w="6719" w:type="dxa"/>
-            <w:tcBorders>
-              <w:top w:val="single" w:sz="2" w:space="0" w:color="000000" w:themeColor="text1"/>
-              <w:left w:val="single" w:sz="2" w:space="0" w:color="000000" w:themeColor="text1"/>
-              <w:bottom w:val="single" w:sz="2" w:space="0" w:color="000000" w:themeColor="text1"/>
-              <w:right w:val="single" w:sz="6" w:space="0" w:color="000000" w:themeColor="text1"/>
-            </w:tcBorders>
-          </w:tcPr>
-          <w:p>
-            <w:pPr>
-              <w:spacing w:line="240" w:lineRule="auto"/>
-            </w:pPr>
-            <w:r>
-              <w:t>En administrator: ønsker at oprette en ny konto i webapplikationen</w:t>
-            </w:r>
-          </w:p>
-        </w:tc>
-      </w:tr>
-      <w:tr>
-        <w:trPr>
-          <w:trHeight w:val="279"/>
-          <w:jc w:val="center"/>
-        </w:trPr>
-        <w:tc>
-          <w:tcPr>
-            <w:tcW w:w="2521" w:type="dxa"/>
-            <w:tcBorders>
-              <w:top w:val="single" w:sz="2" w:space="0" w:color="000000" w:themeColor="text1"/>
-              <w:left w:val="single" w:sz="6" w:space="0" w:color="000000" w:themeColor="text1"/>
-              <w:bottom w:val="single" w:sz="2" w:space="0" w:color="000000" w:themeColor="text1"/>
-              <w:right w:val="single" w:sz="2" w:space="0" w:color="000000" w:themeColor="text1"/>
-            </w:tcBorders>
-            <w:shd w:val="clear" w:color="auto" w:fill="D9D9D9" w:themeFill="background1" w:themeFillShade="D9"/>
-            <w:hideMark/>
-          </w:tcPr>
-          <w:p>
-            <w:pPr>
-              <w:spacing w:line="240" w:lineRule="auto"/>
-              <w:rPr>
-                <w:b/>
-              </w:rPr>
-            </w:pPr>
-            <w:r>
-              <w:rPr>
-                <w:b/>
-              </w:rPr>
-              <w:t xml:space="preserve">Prækonditioner </w:t>
-            </w:r>
-          </w:p>
-        </w:tc>
-        <w:tc>
-          <w:tcPr>
-            <w:tcW w:w="6719" w:type="dxa"/>
-            <w:tcBorders>
-              <w:top w:val="single" w:sz="2" w:space="0" w:color="000000" w:themeColor="text1"/>
-              <w:left w:val="single" w:sz="2" w:space="0" w:color="000000" w:themeColor="text1"/>
-              <w:bottom w:val="single" w:sz="2" w:space="0" w:color="000000" w:themeColor="text1"/>
-              <w:right w:val="single" w:sz="6" w:space="0" w:color="000000" w:themeColor="text1"/>
-            </w:tcBorders>
-          </w:tcPr>
-          <w:p>
-            <w:pPr>
-              <w:spacing w:line="240" w:lineRule="auto"/>
-            </w:pPr>
-            <w:r>
-              <w:t>Ingen.</w:t>
-            </w:r>
-          </w:p>
-        </w:tc>
-      </w:tr>
-      <w:tr>
-        <w:trPr>
-          <w:trHeight w:val="279"/>
-          <w:jc w:val="center"/>
-        </w:trPr>
-        <w:tc>
-          <w:tcPr>
-            <w:tcW w:w="2521" w:type="dxa"/>
-            <w:tcBorders>
-              <w:top w:val="single" w:sz="2" w:space="0" w:color="000000" w:themeColor="text1"/>
-              <w:left w:val="single" w:sz="6" w:space="0" w:color="000000" w:themeColor="text1"/>
-              <w:bottom w:val="single" w:sz="2" w:space="0" w:color="000000" w:themeColor="text1"/>
-              <w:right w:val="single" w:sz="2" w:space="0" w:color="000000" w:themeColor="text1"/>
-            </w:tcBorders>
-            <w:shd w:val="clear" w:color="auto" w:fill="D9D9D9" w:themeFill="background1" w:themeFillShade="D9"/>
-            <w:hideMark/>
-          </w:tcPr>
-          <w:p>
-            <w:pPr>
-              <w:spacing w:line="240" w:lineRule="auto"/>
-              <w:rPr>
-                <w:b/>
-              </w:rPr>
-            </w:pPr>
-            <w:r>
-              <w:rPr>
-                <w:b/>
-              </w:rPr>
-              <w:t>Postkonditioner</w:t>
-            </w:r>
-          </w:p>
-        </w:tc>
-        <w:tc>
-          <w:tcPr>
-            <w:tcW w:w="6719" w:type="dxa"/>
-            <w:tcBorders>
-              <w:top w:val="single" w:sz="2" w:space="0" w:color="000000" w:themeColor="text1"/>
-              <w:left w:val="single" w:sz="2" w:space="0" w:color="000000" w:themeColor="text1"/>
-              <w:bottom w:val="single" w:sz="2" w:space="0" w:color="000000" w:themeColor="text1"/>
-              <w:right w:val="single" w:sz="6" w:space="0" w:color="000000" w:themeColor="text1"/>
-            </w:tcBorders>
-          </w:tcPr>
-          <w:p>
-            <w:pPr>
-              <w:pStyle w:val="ListParagraph"/>
-              <w:numPr>
-                <w:ilvl w:val="0"/>
-                <w:numId w:val="5"/>
-              </w:numPr>
-              <w:spacing w:line="240" w:lineRule="auto"/>
-            </w:pPr>
-            <w:r>
-              <w:t>En administrator</w:t>
-            </w:r>
-            <w:r>
-              <w:t xml:space="preserve"> har oprettet en konto i webapplikationen.</w:t>
-            </w:r>
-          </w:p>
-        </w:tc>
-      </w:tr>
-      <w:tr>
-        <w:trPr>
-          <w:trHeight w:val="362"/>
-          <w:jc w:val="center"/>
-        </w:trPr>
-        <w:tc>
-          <w:tcPr>
-            <w:tcW w:w="2521" w:type="dxa"/>
-            <w:tcBorders>
-              <w:top w:val="single" w:sz="2" w:space="0" w:color="000000" w:themeColor="text1"/>
-              <w:left w:val="single" w:sz="6" w:space="0" w:color="000000" w:themeColor="text1"/>
-              <w:bottom w:val="single" w:sz="2" w:space="0" w:color="000000" w:themeColor="text1"/>
-              <w:right w:val="single" w:sz="2" w:space="0" w:color="000000" w:themeColor="text1"/>
-            </w:tcBorders>
-            <w:shd w:val="clear" w:color="auto" w:fill="D9D9D9" w:themeFill="background1" w:themeFillShade="D9"/>
-            <w:hideMark/>
-          </w:tcPr>
-          <w:p>
-            <w:pPr>
-              <w:spacing w:line="240" w:lineRule="auto"/>
-              <w:rPr>
-                <w:b/>
-              </w:rPr>
-            </w:pPr>
-            <w:r>
-              <w:rPr>
-                <w:b/>
-              </w:rPr>
-              <w:t xml:space="preserve">Success </w:t>
-            </w:r>
-            <w:r>
-              <w:rPr>
-                <w:b/>
-              </w:rPr>
-              <w:t>forløb</w:t>
-            </w:r>
-          </w:p>
-        </w:tc>
-        <w:tc>
-          <w:tcPr>
-            <w:tcW w:w="6719" w:type="dxa"/>
-            <w:tcBorders>
-              <w:top w:val="single" w:sz="2" w:space="0" w:color="000000" w:themeColor="text1"/>
-              <w:left w:val="single" w:sz="2" w:space="0" w:color="000000" w:themeColor="text1"/>
-              <w:bottom w:val="single" w:sz="2" w:space="0" w:color="000000" w:themeColor="text1"/>
-              <w:right w:val="single" w:sz="6" w:space="0" w:color="000000" w:themeColor="text1"/>
-            </w:tcBorders>
-          </w:tcPr>
-          <w:p>
-            <w:pPr>
-              <w:pStyle w:val="ListParagraph"/>
-              <w:numPr>
-                <w:ilvl w:val="0"/>
-                <w:numId w:val="6"/>
-              </w:numPr>
-              <w:spacing w:before="100" w:beforeAutospacing="1" w:after="100" w:afterAutospacing="1" w:line="240" w:lineRule="auto"/>
-              <w:rPr>
-                <w:rFonts w:eastAsia="Times New Roman" w:cstheme="minorHAnsi"/>
-                <w:lang w:eastAsia="da-DK"/>
-              </w:rPr>
-            </w:pPr>
-            <w:r>
-              <w:rPr>
-                <w:rFonts w:eastAsia="Times New Roman" w:cstheme="minorHAnsi"/>
-                <w:lang w:eastAsia="da-DK"/>
-              </w:rPr>
-              <w:t>en administrator er logget ind i webapplikationen og har klikket på ”ny bruger”</w:t>
-            </w:r>
-          </w:p>
-          <w:p>
-            <w:pPr>
-              <w:pStyle w:val="ListParagraph"/>
-              <w:numPr>
-                <w:ilvl w:val="0"/>
-                <w:numId w:val="6"/>
-              </w:numPr>
-              <w:spacing w:before="100" w:beforeAutospacing="1" w:after="100" w:afterAutospacing="1" w:line="240" w:lineRule="auto"/>
-              <w:rPr>
-                <w:rFonts w:eastAsia="Times New Roman" w:cstheme="minorHAnsi"/>
-                <w:lang w:eastAsia="da-DK"/>
-              </w:rPr>
-            </w:pPr>
-            <w:r>
-              <w:rPr>
-                <w:rFonts w:eastAsia="Times New Roman" w:cstheme="minorHAnsi"/>
-                <w:lang w:eastAsia="da-DK"/>
-              </w:rPr>
-              <w:t>systemet viser en registreringsformular med felter til indtastning af den nye brugers oplysninger</w:t>
-            </w:r>
-          </w:p>
-          <w:p>
-            <w:pPr>
-              <w:pStyle w:val="ListParagraph"/>
-              <w:numPr>
-                <w:ilvl w:val="0"/>
-                <w:numId w:val="6"/>
-              </w:numPr>
-              <w:spacing w:before="100" w:beforeAutospacing="1" w:after="100" w:afterAutospacing="1" w:line="240" w:lineRule="auto"/>
-              <w:rPr>
-                <w:rFonts w:eastAsia="Times New Roman" w:cstheme="minorHAnsi"/>
-                <w:lang w:eastAsia="da-DK"/>
-              </w:rPr>
-            </w:pPr>
-            <w:r>
-              <w:rPr>
-                <w:rFonts w:eastAsia="Times New Roman" w:cstheme="minorHAnsi"/>
-                <w:lang w:eastAsia="da-DK"/>
-              </w:rPr>
-              <w:t>administratoren indtaster brugerens oplysninger i felterne</w:t>
-            </w:r>
-          </w:p>
-          <w:p>
-            <w:pPr>
-              <w:pStyle w:val="ListParagraph"/>
-              <w:numPr>
-                <w:ilvl w:val="0"/>
-                <w:numId w:val="6"/>
-              </w:numPr>
-              <w:spacing w:before="100" w:beforeAutospacing="1" w:after="100" w:afterAutospacing="1" w:line="240" w:lineRule="auto"/>
-              <w:rPr>
-                <w:rFonts w:eastAsia="Times New Roman" w:cstheme="minorHAnsi"/>
-                <w:lang w:eastAsia="da-DK"/>
-              </w:rPr>
-            </w:pPr>
-            <w:r>
-              <w:rPr>
-                <w:rFonts w:eastAsia="Times New Roman" w:cstheme="minorHAnsi"/>
-                <w:lang w:eastAsia="da-DK"/>
-              </w:rPr>
-              <w:t>systemet validerer brugerens oplysninger og opretter en ny bruger i webapplikationen</w:t>
-            </w:r>
-          </w:p>
-          <w:p>
-            <w:pPr>
-              <w:pStyle w:val="ListParagraph"/>
-              <w:numPr>
-                <w:ilvl w:val="0"/>
-                <w:numId w:val="6"/>
-              </w:numPr>
-              <w:spacing w:before="100" w:beforeAutospacing="1" w:after="100" w:afterAutospacing="1" w:line="240" w:lineRule="auto"/>
-              <w:rPr>
-                <w:rFonts w:eastAsia="Times New Roman" w:cstheme="minorHAnsi"/>
-                <w:lang w:eastAsia="da-DK"/>
-              </w:rPr>
-            </w:pPr>
-            <w:r>
-              <w:rPr>
-                <w:rFonts w:eastAsia="Times New Roman" w:cstheme="minorHAnsi"/>
-                <w:lang w:eastAsia="da-DK"/>
-              </w:rPr>
-              <w:t>systemet omdirigerer administratoren til startsiden</w:t>
-            </w:r>
-          </w:p>
-        </w:tc>
-      </w:tr>
-      <w:tr>
-        <w:trPr>
-          <w:trHeight w:val="362"/>
-          <w:jc w:val="center"/>
-        </w:trPr>
-        <w:tc>
-          <w:tcPr>
-            <w:tcW w:w="2521" w:type="dxa"/>
-            <w:tcBorders>
-              <w:top w:val="single" w:sz="2" w:space="0" w:color="000000" w:themeColor="text1"/>
-              <w:left w:val="single" w:sz="6" w:space="0" w:color="000000" w:themeColor="text1"/>
-              <w:bottom w:val="single" w:sz="2" w:space="0" w:color="000000" w:themeColor="text1"/>
-              <w:right w:val="single" w:sz="2" w:space="0" w:color="000000" w:themeColor="text1"/>
-            </w:tcBorders>
-            <w:shd w:val="clear" w:color="auto" w:fill="D9D9D9" w:themeFill="background1" w:themeFillShade="D9"/>
-          </w:tcPr>
-          <w:p>
-            <w:pPr>
-              <w:spacing w:line="240" w:lineRule="auto"/>
-              <w:rPr>
-                <w:b/>
-              </w:rPr>
-            </w:pPr>
-            <w:r>
-              <w:rPr>
-                <w:b/>
-              </w:rPr>
-              <w:t>Alternativt forløb</w:t>
-            </w:r>
-          </w:p>
-        </w:tc>
-        <w:tc>
-          <w:tcPr>
-            <w:tcW w:w="6719" w:type="dxa"/>
-            <w:tcBorders>
-              <w:top w:val="single" w:sz="2" w:space="0" w:color="000000" w:themeColor="text1"/>
-              <w:left w:val="single" w:sz="2" w:space="0" w:color="000000" w:themeColor="text1"/>
-              <w:bottom w:val="single" w:sz="2" w:space="0" w:color="000000" w:themeColor="text1"/>
-              <w:right w:val="single" w:sz="6" w:space="0" w:color="000000" w:themeColor="text1"/>
-            </w:tcBorders>
-          </w:tcPr>
-          <w:p>
-            <w:pPr>
-              <w:spacing w:before="100" w:beforeAutospacing="1" w:after="100" w:afterAutospacing="1" w:line="240" w:lineRule="auto"/>
-              <w:rPr>
-                <w:rFonts w:eastAsia="Times New Roman" w:cstheme="minorHAnsi"/>
-                <w:lang w:eastAsia="da-DK"/>
-              </w:rPr>
-            </w:pPr>
-          </w:p>
-        </w:tc>
-      </w:tr>
-      <w:tr>
-        <w:trPr>
-          <w:trHeight w:val="279"/>
-          <w:jc w:val="center"/>
-        </w:trPr>
-        <w:tc>
-          <w:tcPr>
-            <w:tcW w:w="2521" w:type="dxa"/>
-            <w:tcBorders>
-              <w:top w:val="single" w:sz="2" w:space="0" w:color="000000" w:themeColor="text1"/>
-              <w:left w:val="single" w:sz="6" w:space="0" w:color="000000" w:themeColor="text1"/>
-              <w:bottom w:val="single" w:sz="2" w:space="0" w:color="000000" w:themeColor="text1"/>
-              <w:right w:val="single" w:sz="2" w:space="0" w:color="000000" w:themeColor="text1"/>
-            </w:tcBorders>
-            <w:shd w:val="clear" w:color="auto" w:fill="D9D9D9" w:themeFill="background1" w:themeFillShade="D9"/>
-            <w:hideMark/>
-          </w:tcPr>
-          <w:p>
-            <w:pPr>
-              <w:spacing w:line="240" w:lineRule="auto"/>
-              <w:rPr>
-                <w:b/>
-              </w:rPr>
-            </w:pPr>
-            <w:r>
-              <w:rPr>
-                <w:b/>
-              </w:rPr>
-              <w:t>Udvidelsesmuligheder</w:t>
-            </w:r>
-          </w:p>
-        </w:tc>
-        <w:tc>
-          <w:tcPr>
-            <w:tcW w:w="6719" w:type="dxa"/>
-            <w:tcBorders>
-              <w:top w:val="single" w:sz="2" w:space="0" w:color="000000" w:themeColor="text1"/>
-              <w:left w:val="single" w:sz="2" w:space="0" w:color="000000" w:themeColor="text1"/>
-              <w:bottom w:val="single" w:sz="2" w:space="0" w:color="000000" w:themeColor="text1"/>
-              <w:right w:val="single" w:sz="6" w:space="0" w:color="000000" w:themeColor="text1"/>
-            </w:tcBorders>
-          </w:tcPr>
-          <w:p>
-            <w:pPr>
-              <w:pStyle w:val="ListParagraph"/>
-              <w:numPr>
-                <w:ilvl w:val="0"/>
-                <w:numId w:val="7"/>
-              </w:numPr>
-              <w:spacing w:before="100" w:beforeAutospacing="1" w:after="100" w:afterAutospacing="1" w:line="240" w:lineRule="auto"/>
-              <w:rPr>
-                <w:rFonts w:eastAsia="Times New Roman" w:cstheme="minorHAnsi"/>
-                <w:lang w:eastAsia="da-DK"/>
-              </w:rPr>
-            </w:pPr>
-            <w:r>
-              <w:rPr>
-                <w:rFonts w:eastAsia="Times New Roman" w:cstheme="minorHAnsi"/>
-                <w:lang w:eastAsia="da-DK"/>
-              </w:rPr>
-              <w:t>hvis administratoren ikke indtaster noget i de krævende felter, vises en fejlbesked med hvilke felter er der krævet.</w:t>
-            </w:r>
-          </w:p>
-          <w:p>
-            <w:pPr>
-              <w:pStyle w:val="ListParagraph"/>
-              <w:numPr>
-                <w:ilvl w:val="0"/>
-                <w:numId w:val="7"/>
-              </w:numPr>
-              <w:spacing w:before="100" w:beforeAutospacing="1" w:after="100" w:afterAutospacing="1" w:line="240" w:lineRule="auto"/>
-              <w:rPr>
-                <w:rFonts w:eastAsia="Times New Roman" w:cstheme="minorHAnsi"/>
-                <w:lang w:eastAsia="da-DK"/>
-              </w:rPr>
-            </w:pPr>
-            <w:r>
-              <w:rPr>
-                <w:rFonts w:eastAsia="Times New Roman" w:cstheme="minorHAnsi"/>
-                <w:lang w:eastAsia="da-DK"/>
-              </w:rPr>
-              <w:t>hvis brugernavnet allerede eksisterer i systemet, vises en fejlbesked</w:t>
-            </w:r>
-            <w:r>
-              <w:rPr>
-                <w:rFonts w:eastAsia="Times New Roman" w:cstheme="minorHAnsi"/>
-                <w:lang w:eastAsia="da-DK"/>
-              </w:rPr>
-              <w:t xml:space="preserve"> om at brugernavnet ikke er ledigt.</w:t>
-            </w:r>
-          </w:p>
-        </w:tc>
-      </w:tr>
-      <w:tr>
-        <w:trPr>
-          <w:trHeight w:val="279"/>
-          <w:jc w:val="center"/>
-        </w:trPr>
-        <w:tc>
-          <w:tcPr>
-            <w:tcW w:w="2521" w:type="dxa"/>
-            <w:tcBorders>
-              <w:top w:val="single" w:sz="2" w:space="0" w:color="000000" w:themeColor="text1"/>
-              <w:left w:val="single" w:sz="6" w:space="0" w:color="000000" w:themeColor="text1"/>
-              <w:bottom w:val="single" w:sz="2" w:space="0" w:color="000000" w:themeColor="text1"/>
-              <w:right w:val="single" w:sz="2" w:space="0" w:color="000000" w:themeColor="text1"/>
-            </w:tcBorders>
-            <w:shd w:val="clear" w:color="auto" w:fill="D9D9D9" w:themeFill="background1" w:themeFillShade="D9"/>
-            <w:hideMark/>
-          </w:tcPr>
-          <w:p>
-            <w:pPr>
-              <w:spacing w:line="240" w:lineRule="auto"/>
-              <w:rPr>
-                <w:b/>
-              </w:rPr>
-            </w:pPr>
-            <w:r>
-              <w:rPr>
-                <w:b/>
-              </w:rPr>
-              <w:t>Ikke funktionelle krav</w:t>
-            </w:r>
-          </w:p>
-        </w:tc>
-        <w:tc>
-          <w:tcPr>
-            <w:tcW w:w="6719" w:type="dxa"/>
-            <w:tcBorders>
-              <w:top w:val="single" w:sz="2" w:space="0" w:color="000000" w:themeColor="text1"/>
-              <w:left w:val="single" w:sz="2" w:space="0" w:color="000000" w:themeColor="text1"/>
-              <w:bottom w:val="single" w:sz="2" w:space="0" w:color="000000" w:themeColor="text1"/>
-              <w:right w:val="single" w:sz="6" w:space="0" w:color="000000" w:themeColor="text1"/>
-            </w:tcBorders>
-          </w:tcPr>
-          <w:p>
-            <w:pPr>
-              <w:pStyle w:val="ListParagraph"/>
-              <w:numPr>
-                <w:ilvl w:val="0"/>
-                <w:numId w:val="8"/>
-              </w:numPr>
-              <w:spacing w:line="240" w:lineRule="auto"/>
-            </w:pPr>
-            <w:r>
-              <w:t>systemet skal have en maksimal svartid på 5 sekunder når en administrator opretter en ny bruger.</w:t>
-            </w:r>
-          </w:p>
-          <w:p>
-            <w:pPr>
-              <w:pStyle w:val="ListParagraph"/>
-              <w:numPr>
-                <w:ilvl w:val="0"/>
-                <w:numId w:val="8"/>
-              </w:numPr>
-              <w:spacing w:line="240" w:lineRule="auto"/>
-            </w:pPr>
-            <w:r>
-              <w:t>administratoren skal kunne ændre password på brugeren</w:t>
-            </w:r>
-          </w:p>
-        </w:tc>
-      </w:tr>
-      <w:tr>
-        <w:trPr>
-          <w:trHeight w:val="38"/>
-          <w:jc w:val="center"/>
-        </w:trPr>
-        <w:tc>
-          <w:tcPr>
-            <w:tcW w:w="2521" w:type="dxa"/>
-            <w:tcBorders>
-              <w:top w:val="single" w:sz="2" w:space="0" w:color="000000" w:themeColor="text1"/>
-              <w:left w:val="single" w:sz="6" w:space="0" w:color="000000" w:themeColor="text1"/>
-              <w:bottom w:val="single" w:sz="6" w:space="0" w:color="000000" w:themeColor="text1"/>
-              <w:right w:val="single" w:sz="2" w:space="0" w:color="000000" w:themeColor="text1"/>
-            </w:tcBorders>
-            <w:shd w:val="clear" w:color="auto" w:fill="D9D9D9" w:themeFill="background1" w:themeFillShade="D9"/>
-            <w:hideMark/>
-          </w:tcPr>
-          <w:p>
-            <w:pPr>
-              <w:spacing w:line="240" w:lineRule="auto"/>
-              <w:rPr>
-                <w:b/>
-              </w:rPr>
-            </w:pPr>
-            <w:r>
-              <w:rPr>
-                <w:b/>
-              </w:rPr>
-              <w:t>Åbne problemer</w:t>
-            </w:r>
-          </w:p>
-        </w:tc>
-        <w:tc>
-          <w:tcPr>
-            <w:tcW w:w="6719" w:type="dxa"/>
-            <w:tcBorders>
-              <w:top w:val="single" w:sz="2" w:space="0" w:color="000000" w:themeColor="text1"/>
-              <w:left w:val="single" w:sz="2" w:space="0" w:color="000000" w:themeColor="text1"/>
-              <w:bottom w:val="single" w:sz="6" w:space="0" w:color="000000" w:themeColor="text1"/>
-              <w:right w:val="single" w:sz="6" w:space="0" w:color="000000" w:themeColor="text1"/>
-            </w:tcBorders>
-          </w:tcPr>
-          <w:p>
-            <w:pPr>
-              <w:spacing w:line="240" w:lineRule="auto"/>
-            </w:pPr>
-            <w:r>
-              <w:t>Ingen.</w:t>
-            </w:r>
-          </w:p>
-        </w:tc>
-      </w:tr>
+      <w:bookmarkEnd w:id="11"/>
+      <w:bookmarkEnd w:id="12"/>
     </w:tbl>
     <w:p/>
     <w:tbl>
@@ -3102,7 +2141,6 @@
               <w:rPr>
                 <w:b/>
               </w:rPr>
-              <w:lastRenderedPageBreak/>
               <w:t>Scope</w:t>
             </w:r>
             <w:proofErr w:type="spellEnd"/>
@@ -3835,6 +2873,7 @@
               <w:rPr>
                 <w:b/>
               </w:rPr>
+              <w:lastRenderedPageBreak/>
               <w:t>Åbne problemer</w:t>
             </w:r>
           </w:p>
@@ -3866,7 +2905,6 @@
         <w:br w:type="page"/>
       </w:r>
     </w:p>
-    <w:p/>
     <w:tbl>
       <w:tblPr>
         <w:tblW w:w="9240" w:type="dxa"/>
@@ -3918,6 +2956,7 @@
               <w:rPr>
                 <w:b/>
               </w:rPr>
+              <w:lastRenderedPageBreak/>
               <w:t>Use Case navn</w:t>
             </w:r>
           </w:p>
@@ -4702,21 +3741,7 @@
                 <w:rFonts w:eastAsia="Times New Roman" w:cstheme="minorHAnsi"/>
                 <w:lang w:eastAsia="da-DK"/>
               </w:rPr>
-              <w:t xml:space="preserve">Brugeren scanner et gyldigt RFID-kort uden for bookingvinduet: </w:t>
-            </w:r>
-            <w:r>
-              <w:rPr>
-                <w:rFonts w:eastAsia="Times New Roman" w:cstheme="minorHAnsi"/>
-                <w:lang w:eastAsia="da-DK"/>
-              </w:rPr>
-              <w:t xml:space="preserve">    </w:t>
-            </w:r>
-            <w:r>
-              <w:rPr>
-                <w:rFonts w:eastAsia="Times New Roman" w:cstheme="minorHAnsi"/>
-                <w:lang w:eastAsia="da-DK"/>
-              </w:rPr>
-              <w:t xml:space="preserve"> systemet vise</w:t>
+              <w:t>Brugeren scanner et gyldigt RFID-kort uden for bookingvinduet:      systemet vise</w:t>
             </w:r>
             <w:r>
               <w:rPr>
@@ -4850,8 +3875,15 @@
                 <w:rFonts w:eastAsia="Times New Roman" w:cstheme="minorHAnsi"/>
                 <w:lang w:eastAsia="da-DK"/>
               </w:rPr>
+              <w:t xml:space="preserve">Systemet validerer at kortet er gyldigt, men at brugeren ikke har en booking tilknyttet. Der vises en fejlbesked på displayet om at </w:t>
+            </w:r>
+            <w:r>
+              <w:rPr>
+                <w:rFonts w:eastAsia="Times New Roman" w:cstheme="minorHAnsi"/>
+                <w:lang w:eastAsia="da-DK"/>
+              </w:rPr>
               <w:lastRenderedPageBreak/>
-              <w:t>Systemet validerer at kortet er gyldigt, men at brugeren ikke har en booking tilknyttet. Der vises en fejlbesked på displayet om at der ikke findes en booking som kan bindes op på skanningstidspunktet.</w:t>
+              <w:t>der ikke findes en booking som kan bindes op på skanningstidspunktet.</w:t>
             </w:r>
           </w:p>
         </w:tc>
@@ -4884,6 +3916,7 @@
               <w:rPr>
                 <w:b/>
               </w:rPr>
+              <w:lastRenderedPageBreak/>
               <w:t>Udvidelsesmuligheder</w:t>
             </w:r>
           </w:p>
@@ -5101,6 +4134,7 @@
           </w:p>
         </w:tc>
       </w:tr>
+      <w:bookmarkEnd w:id="1"/>
     </w:tbl>
     <w:p/>
     <w:p>

</xml_diff>